<commit_message>
changes in docx file
</commit_message>
<xml_diff>
--- a/Credit Risk.docx
+++ b/Credit Risk.docx
@@ -1428,6 +1428,7 @@
       </w:pPr>
       <w:r>
         <w:rPr>
+          <w:noProof/>
           <w:sz w:val="28"/>
           <w:szCs w:val="28"/>
         </w:rPr>
@@ -1678,6 +1679,7 @@
       </w:pPr>
       <w:r>
         <w:rPr>
+          <w:noProof/>
           <w:sz w:val="28"/>
           <w:szCs w:val="28"/>
         </w:rPr>
@@ -1773,13 +1775,15 @@
     <w:p>
       <w:pPr>
         <w:bidi w:val="0"/>
-        <w:rPr>
-          <w:sz w:val="28"/>
-          <w:szCs w:val="28"/>
-        </w:rPr>
-      </w:pPr>
-      <w:r>
-        <w:rPr>
+        <w:jc w:val="center"/>
+        <w:rPr>
+          <w:sz w:val="28"/>
+          <w:szCs w:val="28"/>
+        </w:rPr>
+      </w:pPr>
+      <w:r>
+        <w:rPr>
+          <w:noProof/>
           <w:sz w:val="28"/>
           <w:szCs w:val="28"/>
         </w:rPr>
@@ -1947,46 +1951,69 @@
         </w:rPr>
         <w:br/>
       </w:r>
-    </w:p>
-    <w:p>
-      <w:pPr>
-        <w:bidi w:val="0"/>
-        <w:rPr>
-          <w:sz w:val="28"/>
-          <w:szCs w:val="28"/>
-        </w:rPr>
-      </w:pPr>
-    </w:p>
-    <w:p>
-      <w:pPr>
-        <w:bidi w:val="0"/>
-        <w:rPr>
-          <w:sz w:val="28"/>
-          <w:szCs w:val="28"/>
-        </w:rPr>
-      </w:pPr>
-    </w:p>
-    <w:p>
-      <w:pPr>
-        <w:bidi w:val="0"/>
-        <w:rPr>
-          <w:sz w:val="28"/>
-          <w:szCs w:val="28"/>
-        </w:rPr>
-      </w:pPr>
-      <w:bookmarkStart w:id="0" w:name="_GoBack"/>
-    </w:p>
-    <w:bookmarkEnd w:id="0"/>
-    <w:p>
-      <w:pPr>
-        <w:bidi w:val="0"/>
-        <w:rPr>
-          <w:sz w:val="28"/>
-          <w:szCs w:val="28"/>
-        </w:rPr>
-      </w:pPr>
-      <w:r>
-        <w:rPr>
+      <w:r>
+        <w:rPr>
+          <w:sz w:val="28"/>
+          <w:szCs w:val="28"/>
+        </w:rPr>
+        <w:drawing>
+          <wp:inline distT="0" distB="0" distL="0" distR="0" wp14:anchorId="4DEE1E81" wp14:editId="444497D9">
+            <wp:extent cx="2069182" cy="1111910"/>
+            <wp:effectExtent l="190500" t="190500" r="198120" b="183515"/>
+            <wp:docPr id="3" name="תמונה 3"/>
+            <wp:cNvGraphicFramePr>
+              <a:graphicFrameLocks xmlns:a="http://schemas.openxmlformats.org/drawingml/2006/main" noChangeAspect="1"/>
+            </wp:cNvGraphicFramePr>
+            <a:graphic xmlns:a="http://schemas.openxmlformats.org/drawingml/2006/main">
+              <a:graphicData uri="http://schemas.openxmlformats.org/drawingml/2006/picture">
+                <pic:pic xmlns:pic="http://schemas.openxmlformats.org/drawingml/2006/picture">
+                  <pic:nvPicPr>
+                    <pic:cNvPr id="1" name=""/>
+                    <pic:cNvPicPr/>
+                  </pic:nvPicPr>
+                  <pic:blipFill>
+                    <a:blip r:embed="rId10"/>
+                    <a:stretch>
+                      <a:fillRect/>
+                    </a:stretch>
+                  </pic:blipFill>
+                  <pic:spPr>
+                    <a:xfrm>
+                      <a:off x="0" y="0"/>
+                      <a:ext cx="2203941" cy="1184325"/>
+                    </a:xfrm>
+                    <a:prstGeom prst="rect">
+                      <a:avLst/>
+                    </a:prstGeom>
+                    <a:ln>
+                      <a:noFill/>
+                    </a:ln>
+                    <a:effectLst>
+                      <a:outerShdw blurRad="190500" algn="tl" rotWithShape="0">
+                        <a:srgbClr val="000000">
+                          <a:alpha val="70000"/>
+                        </a:srgbClr>
+                      </a:outerShdw>
+                    </a:effectLst>
+                  </pic:spPr>
+                </pic:pic>
+              </a:graphicData>
+            </a:graphic>
+          </wp:inline>
+        </w:drawing>
+      </w:r>
+    </w:p>
+    <w:p>
+      <w:pPr>
+        <w:bidi w:val="0"/>
+        <w:rPr>
+          <w:sz w:val="28"/>
+          <w:szCs w:val="28"/>
+        </w:rPr>
+      </w:pPr>
+      <w:r>
+        <w:rPr>
+          <w:noProof/>
           <w:sz w:val="28"/>
           <w:szCs w:val="28"/>
         </w:rPr>
@@ -2015,7 +2042,7 @@
                     <pic:cNvPicPr/>
                   </pic:nvPicPr>
                   <pic:blipFill>
-                    <a:blip r:embed="rId10">
+                    <a:blip r:embed="rId11">
                       <a:extLst>
                         <a:ext uri="{28A0092B-C50C-407E-A947-70E740481C1C}">
                           <a14:useLocalDpi xmlns:a14="http://schemas.microsoft.com/office/drawing/2010/main" val="0"/>
@@ -2062,35 +2089,7 @@
           <w:sz w:val="28"/>
           <w:szCs w:val="28"/>
         </w:rPr>
-        <w:t>Then we</w:t>
-      </w:r>
-      <w:r>
-        <w:rPr>
-          <w:sz w:val="28"/>
-          <w:szCs w:val="28"/>
-        </w:rPr>
-        <w:t xml:space="preserve"> also</w:t>
-      </w:r>
-      <w:r>
-        <w:rPr>
-          <w:sz w:val="28"/>
-          <w:szCs w:val="28"/>
-        </w:rPr>
-        <w:t xml:space="preserve"> ran our </w:t>
-      </w:r>
-      <w:r>
-        <w:rPr>
-          <w:sz w:val="28"/>
-          <w:szCs w:val="28"/>
-        </w:rPr>
-        <w:t>SVC</w:t>
-      </w:r>
-      <w:r>
-        <w:rPr>
-          <w:sz w:val="28"/>
-          <w:szCs w:val="28"/>
-        </w:rPr>
-        <w:t xml:space="preserve"> algorithm</w:t>
+        <w:t>Then we also ran our SVC algorithm</w:t>
       </w:r>
       <w:r>
         <w:rPr>
@@ -2104,37 +2103,84 @@
           <w:sz w:val="28"/>
           <w:szCs w:val="28"/>
         </w:rPr>
-        <w:t>its</w:t>
-      </w:r>
-      <w:r>
-        <w:rPr>
-          <w:sz w:val="28"/>
-          <w:szCs w:val="28"/>
-        </w:rPr>
-        <w:t xml:space="preserve"> accuracy and printed its confusion matrix.</w:t>
-      </w:r>
-    </w:p>
-    <w:p>
-      <w:pPr>
-        <w:bidi w:val="0"/>
-        <w:rPr>
-          <w:sz w:val="28"/>
-          <w:szCs w:val="28"/>
-        </w:rPr>
-      </w:pPr>
-      <w:r>
-        <w:rPr>
-          <w:sz w:val="28"/>
-          <w:szCs w:val="28"/>
-        </w:rPr>
-        <w:t>We</w:t>
-      </w:r>
-      <w:r>
-        <w:rPr>
-          <w:sz w:val="28"/>
-          <w:szCs w:val="28"/>
-        </w:rPr>
-        <w:t xml:space="preserve"> presented the results through the use of graphical representations.</w:t>
+        <w:t>its accuracy and printed its confusion matrix.</w:t>
+      </w:r>
+    </w:p>
+    <w:p>
+      <w:pPr>
+        <w:bidi w:val="0"/>
+        <w:jc w:val="center"/>
+        <w:rPr>
+          <w:sz w:val="28"/>
+          <w:szCs w:val="28"/>
+        </w:rPr>
+      </w:pPr>
+      <w:r>
+        <w:rPr>
+          <w:sz w:val="28"/>
+          <w:szCs w:val="28"/>
+        </w:rPr>
+        <w:drawing>
+          <wp:inline distT="0" distB="0" distL="0" distR="0" wp14:anchorId="0D898F30" wp14:editId="02AF8431">
+            <wp:extent cx="2762636" cy="1476581"/>
+            <wp:effectExtent l="190500" t="190500" r="190500" b="200025"/>
+            <wp:docPr id="5" name="תמונה 5"/>
+            <wp:cNvGraphicFramePr>
+              <a:graphicFrameLocks xmlns:a="http://schemas.openxmlformats.org/drawingml/2006/main" noChangeAspect="1"/>
+            </wp:cNvGraphicFramePr>
+            <a:graphic xmlns:a="http://schemas.openxmlformats.org/drawingml/2006/main">
+              <a:graphicData uri="http://schemas.openxmlformats.org/drawingml/2006/picture">
+                <pic:pic xmlns:pic="http://schemas.openxmlformats.org/drawingml/2006/picture">
+                  <pic:nvPicPr>
+                    <pic:cNvPr id="1" name=""/>
+                    <pic:cNvPicPr/>
+                  </pic:nvPicPr>
+                  <pic:blipFill>
+                    <a:blip r:embed="rId12"/>
+                    <a:stretch>
+                      <a:fillRect/>
+                    </a:stretch>
+                  </pic:blipFill>
+                  <pic:spPr>
+                    <a:xfrm>
+                      <a:off x="0" y="0"/>
+                      <a:ext cx="2762636" cy="1476581"/>
+                    </a:xfrm>
+                    <a:prstGeom prst="rect">
+                      <a:avLst/>
+                    </a:prstGeom>
+                    <a:ln>
+                      <a:noFill/>
+                    </a:ln>
+                    <a:effectLst>
+                      <a:outerShdw blurRad="190500" algn="tl" rotWithShape="0">
+                        <a:srgbClr val="000000">
+                          <a:alpha val="70000"/>
+                        </a:srgbClr>
+                      </a:outerShdw>
+                    </a:effectLst>
+                  </pic:spPr>
+                </pic:pic>
+              </a:graphicData>
+            </a:graphic>
+          </wp:inline>
+        </w:drawing>
+      </w:r>
+    </w:p>
+    <w:p>
+      <w:pPr>
+        <w:bidi w:val="0"/>
+        <w:rPr>
+          <w:sz w:val="28"/>
+          <w:szCs w:val="28"/>
+        </w:rPr>
+      </w:pPr>
+      <w:r>
+        <w:rPr>
+          <w:sz w:val="28"/>
+          <w:szCs w:val="28"/>
+        </w:rPr>
+        <w:t>We presented the results through the use of graphical representations.</w:t>
       </w:r>
     </w:p>
     <w:p>
@@ -2189,55 +2235,6 @@
         </w:rPr>
         <w:t xml:space="preserve"> highly recommended to try it yourself and zoom into the graphs to understand them and see more details.</w:t>
       </w:r>
-    </w:p>
-    <w:p>
-      <w:pPr>
-        <w:bidi w:val="0"/>
-        <w:jc w:val="center"/>
-        <w:rPr>
-          <w:sz w:val="28"/>
-          <w:szCs w:val="28"/>
-        </w:rPr>
-      </w:pPr>
-    </w:p>
-    <w:p>
-      <w:pPr>
-        <w:bidi w:val="0"/>
-        <w:jc w:val="center"/>
-        <w:rPr>
-          <w:sz w:val="28"/>
-          <w:szCs w:val="28"/>
-        </w:rPr>
-      </w:pPr>
-    </w:p>
-    <w:p>
-      <w:pPr>
-        <w:bidi w:val="0"/>
-        <w:jc w:val="center"/>
-        <w:rPr>
-          <w:sz w:val="28"/>
-          <w:szCs w:val="28"/>
-        </w:rPr>
-      </w:pPr>
-    </w:p>
-    <w:p>
-      <w:pPr>
-        <w:bidi w:val="0"/>
-        <w:jc w:val="center"/>
-        <w:rPr>
-          <w:sz w:val="28"/>
-          <w:szCs w:val="28"/>
-        </w:rPr>
-      </w:pPr>
-    </w:p>
-    <w:p>
-      <w:pPr>
-        <w:bidi w:val="0"/>
-        <w:rPr>
-          <w:sz w:val="28"/>
-          <w:szCs w:val="28"/>
-        </w:rPr>
-      </w:pPr>
     </w:p>
     <w:p>
       <w:pPr>
@@ -2325,7 +2322,7 @@
                     <pic:cNvPicPr/>
                   </pic:nvPicPr>
                   <pic:blipFill>
-                    <a:blip r:embed="rId11"/>
+                    <a:blip r:embed="rId13"/>
                     <a:stretch>
                       <a:fillRect/>
                     </a:stretch>
@@ -2384,7 +2381,7 @@
                     <pic:cNvPicPr/>
                   </pic:nvPicPr>
                   <pic:blipFill>
-                    <a:blip r:embed="rId12">
+                    <a:blip r:embed="rId14">
                       <a:extLst>
                         <a:ext uri="{28A0092B-C50C-407E-A947-70E740481C1C}">
                           <a14:useLocalDpi xmlns:a14="http://schemas.microsoft.com/office/drawing/2010/main" val="0"/>
@@ -2720,65 +2717,97 @@
     <w:p>
       <w:pPr>
         <w:bidi w:val="0"/>
-        <w:rPr>
-          <w:sz w:val="28"/>
-          <w:szCs w:val="28"/>
-        </w:rPr>
-      </w:pPr>
-      <w:proofErr w:type="spellStart"/>
-      <w:r>
-        <w:rPr>
-          <w:sz w:val="28"/>
-          <w:szCs w:val="28"/>
-        </w:rPr>
-        <w:lastRenderedPageBreak/>
-        <w:t>Sdfgsdfgsdfgsdfgsdfg</w:t>
-      </w:r>
-      <w:proofErr w:type="spellEnd"/>
-    </w:p>
-    <w:p>
-      <w:pPr>
-        <w:bidi w:val="0"/>
+        <w:jc w:val="center"/>
         <w:rPr>
           <w:b/>
           <w:bCs/>
-          <w:sz w:val="72"/>
-          <w:szCs w:val="72"/>
+          <w:sz w:val="28"/>
+          <w:szCs w:val="28"/>
+          <w:u w:val="single"/>
         </w:rPr>
       </w:pPr>
       <w:r>
         <w:rPr>
           <w:b/>
           <w:bCs/>
-          <w:sz w:val="72"/>
-          <w:szCs w:val="72"/>
-        </w:rPr>
-        <w:t>AUC ROC</w:t>
+          <w:sz w:val="28"/>
+          <w:szCs w:val="28"/>
+          <w:u w:val="single"/>
+        </w:rPr>
+        <w:lastRenderedPageBreak/>
+        <w:t xml:space="preserve">The AUC &amp; </w:t>
       </w:r>
       <w:r>
         <w:rPr>
           <w:b/>
           <w:bCs/>
-          <w:sz w:val="72"/>
-          <w:szCs w:val="72"/>
-        </w:rPr>
-        <w:t xml:space="preserve"> graph and </w:t>
-      </w:r>
-      <w:r>
-        <w:rPr>
-          <w:rFonts w:hint="cs"/>
+          <w:sz w:val="28"/>
+          <w:szCs w:val="28"/>
+          <w:u w:val="single"/>
+        </w:rPr>
+        <w:t>ROC graph</w:t>
+      </w:r>
+      <w:r>
+        <w:rPr>
           <w:b/>
           <w:bCs/>
-          <w:sz w:val="72"/>
-          <w:szCs w:val="72"/>
-          <w:rtl/>
-        </w:rPr>
-        <w:t>הסבר</w:t>
-      </w:r>
-    </w:p>
-    <w:p>
-      <w:pPr>
-        <w:bidi w:val="0"/>
+          <w:sz w:val="28"/>
+          <w:szCs w:val="28"/>
+          <w:u w:val="single"/>
+        </w:rPr>
+        <w:t xml:space="preserve"> for both algorithms: </w:t>
+      </w:r>
+    </w:p>
+    <w:p>
+      <w:pPr>
+        <w:bidi w:val="0"/>
+        <w:rPr>
+          <w:sz w:val="28"/>
+          <w:szCs w:val="28"/>
+        </w:rPr>
+      </w:pPr>
+      <w:r>
+        <w:rPr>
+          <w:sz w:val="28"/>
+          <w:szCs w:val="28"/>
+        </w:rPr>
+        <w:t>A Receiver Operating Characteristic (ROC) curve is a plot of the true positive rate (sensitivity) against the false positive rate (1 - specificity) for a binary classification problem.</w:t>
+      </w:r>
+      <w:r>
+        <w:rPr>
+          <w:sz w:val="28"/>
+          <w:szCs w:val="28"/>
+        </w:rPr>
+        <w:br/>
+      </w:r>
+      <w:r>
+        <w:rPr>
+          <w:sz w:val="28"/>
+          <w:szCs w:val="28"/>
+        </w:rPr>
+        <w:t>The area under the curve (AUC) is a measure of the ability of the model to correctly discriminate between positive and negative classes. An AUC of 1 indicates perfect discrimination, while an AUC of 0.5 indicates a model that is no better than random guessing</w:t>
+      </w:r>
+      <w:r>
+        <w:rPr>
+          <w:sz w:val="28"/>
+          <w:szCs w:val="28"/>
+        </w:rPr>
+        <w:t>.</w:t>
+      </w:r>
+    </w:p>
+    <w:p>
+      <w:pPr>
+        <w:bidi w:val="0"/>
+        <w:rPr>
+          <w:sz w:val="28"/>
+          <w:szCs w:val="28"/>
+        </w:rPr>
+      </w:pPr>
+    </w:p>
+    <w:p>
+      <w:pPr>
+        <w:bidi w:val="0"/>
+        <w:jc w:val="center"/>
         <w:rPr>
           <w:b/>
           <w:bCs/>
@@ -2787,17 +2816,405 @@
           <w:u w:val="single"/>
         </w:rPr>
       </w:pPr>
-    </w:p>
-    <w:p>
-      <w:pPr>
-        <w:bidi w:val="0"/>
-        <w:jc w:val="center"/>
+      <w:r>
         <w:rPr>
           <w:b/>
           <w:bCs/>
           <w:sz w:val="28"/>
           <w:szCs w:val="28"/>
-          <w:u w:val="single"/>
+        </w:rPr>
+        <w:drawing>
+          <wp:inline distT="0" distB="0" distL="0" distR="0" wp14:anchorId="4D915F4C" wp14:editId="30B808DA">
+            <wp:extent cx="5274310" cy="4062730"/>
+            <wp:effectExtent l="0" t="0" r="2540" b="0"/>
+            <wp:docPr id="6" name="תמונה 6"/>
+            <wp:cNvGraphicFramePr>
+              <a:graphicFrameLocks xmlns:a="http://schemas.openxmlformats.org/drawingml/2006/main" noChangeAspect="1"/>
+            </wp:cNvGraphicFramePr>
+            <a:graphic xmlns:a="http://schemas.openxmlformats.org/drawingml/2006/main">
+              <a:graphicData uri="http://schemas.openxmlformats.org/drawingml/2006/picture">
+                <pic:pic xmlns:pic="http://schemas.openxmlformats.org/drawingml/2006/picture">
+                  <pic:nvPicPr>
+                    <pic:cNvPr id="1" name=""/>
+                    <pic:cNvPicPr/>
+                  </pic:nvPicPr>
+                  <pic:blipFill>
+                    <a:blip r:embed="rId15"/>
+                    <a:stretch>
+                      <a:fillRect/>
+                    </a:stretch>
+                  </pic:blipFill>
+                  <pic:spPr>
+                    <a:xfrm>
+                      <a:off x="0" y="0"/>
+                      <a:ext cx="5274310" cy="4062730"/>
+                    </a:xfrm>
+                    <a:prstGeom prst="rect">
+                      <a:avLst/>
+                    </a:prstGeom>
+                  </pic:spPr>
+                </pic:pic>
+              </a:graphicData>
+            </a:graphic>
+          </wp:inline>
+        </w:drawing>
+      </w:r>
+    </w:p>
+    <w:p>
+      <w:pPr>
+        <w:pStyle w:val="af5"/>
+        <w:bidi w:val="0"/>
+        <w:rPr>
+          <w:sz w:val="22"/>
+          <w:szCs w:val="22"/>
+        </w:rPr>
+      </w:pPr>
+    </w:p>
+    <w:p>
+      <w:pPr>
+        <w:pStyle w:val="af5"/>
+        <w:numPr>
+          <w:ilvl w:val="0"/>
+          <w:numId w:val="5"/>
+        </w:numPr>
+        <w:bidi w:val="0"/>
+        <w:rPr>
+          <w:sz w:val="22"/>
+          <w:szCs w:val="22"/>
+        </w:rPr>
+      </w:pPr>
+      <w:r>
+        <w:rPr>
+          <w:sz w:val="22"/>
+          <w:szCs w:val="22"/>
+        </w:rPr>
+        <w:t>All the details are explained</w:t>
+      </w:r>
+      <w:r>
+        <w:rPr>
+          <w:sz w:val="22"/>
+          <w:szCs w:val="22"/>
+        </w:rPr>
+        <w:t xml:space="preserve"> below</w:t>
+      </w:r>
+    </w:p>
+    <w:p>
+      <w:pPr>
+        <w:bidi w:val="0"/>
+        <w:jc w:val="center"/>
+        <w:rPr>
+          <w:sz w:val="28"/>
+          <w:szCs w:val="28"/>
+        </w:rPr>
+      </w:pPr>
+    </w:p>
+    <w:p>
+      <w:pPr>
+        <w:bidi w:val="0"/>
+        <w:jc w:val="center"/>
+        <w:rPr>
+          <w:sz w:val="28"/>
+          <w:szCs w:val="28"/>
+        </w:rPr>
+      </w:pPr>
+    </w:p>
+    <w:p>
+      <w:pPr>
+        <w:bidi w:val="0"/>
+        <w:jc w:val="center"/>
+        <w:rPr>
+          <w:sz w:val="28"/>
+          <w:szCs w:val="28"/>
+        </w:rPr>
+      </w:pPr>
+    </w:p>
+    <w:p>
+      <w:pPr>
+        <w:bidi w:val="0"/>
+        <w:rPr>
+          <w:sz w:val="28"/>
+          <w:szCs w:val="28"/>
+        </w:rPr>
+      </w:pPr>
+      <w:r>
+        <w:rPr>
+          <w:sz w:val="28"/>
+          <w:szCs w:val="28"/>
+        </w:rPr>
+        <w:lastRenderedPageBreak/>
+        <w:t>The KNN algorithm starts at (0,0), then goes to (0.68,0.833)</w:t>
+      </w:r>
+      <w:r>
+        <w:rPr>
+          <w:sz w:val="28"/>
+          <w:szCs w:val="28"/>
+        </w:rPr>
+        <w:t>,</w:t>
+      </w:r>
+      <w:r>
+        <w:rPr>
+          <w:sz w:val="28"/>
+          <w:szCs w:val="28"/>
+        </w:rPr>
+        <w:t xml:space="preserve"> and finally reaches (1,1), which means that as the threshold for classification increases the False </w:t>
+      </w:r>
+      <w:r>
+        <w:rPr>
+          <w:sz w:val="28"/>
+          <w:szCs w:val="28"/>
+        </w:rPr>
+        <w:t>Positive rate decrease and the t</w:t>
+      </w:r>
+      <w:r>
+        <w:rPr>
+          <w:sz w:val="28"/>
+          <w:szCs w:val="28"/>
+        </w:rPr>
+        <w:t xml:space="preserve">rue positive rate increase, at the end both </w:t>
+      </w:r>
+      <w:r>
+        <w:rPr>
+          <w:sz w:val="28"/>
+          <w:szCs w:val="28"/>
+        </w:rPr>
+        <w:t>rates</w:t>
+      </w:r>
+      <w:r>
+        <w:rPr>
+          <w:sz w:val="28"/>
+          <w:szCs w:val="28"/>
+        </w:rPr>
+        <w:t xml:space="preserve"> </w:t>
+      </w:r>
+      <w:r>
+        <w:rPr>
+          <w:sz w:val="28"/>
+          <w:szCs w:val="28"/>
+        </w:rPr>
+        <w:t>is</w:t>
+      </w:r>
+      <w:r>
+        <w:rPr>
+          <w:sz w:val="28"/>
+          <w:szCs w:val="28"/>
+        </w:rPr>
+        <w:t xml:space="preserve"> 1. </w:t>
+      </w:r>
+      <w:r>
+        <w:rPr>
+          <w:sz w:val="28"/>
+          <w:szCs w:val="28"/>
+        </w:rPr>
+        <w:br/>
+      </w:r>
+      <w:r>
+        <w:rPr>
+          <w:sz w:val="28"/>
+          <w:szCs w:val="28"/>
+        </w:rPr>
+        <w:t xml:space="preserve">On the other hand, </w:t>
+      </w:r>
+      <w:r>
+        <w:rPr>
+          <w:sz w:val="28"/>
+          <w:szCs w:val="28"/>
+        </w:rPr>
+        <w:t xml:space="preserve">the </w:t>
+      </w:r>
+      <w:r>
+        <w:rPr>
+          <w:sz w:val="28"/>
+          <w:szCs w:val="28"/>
+        </w:rPr>
+        <w:t>SVC algorithm starts at (0, 0), then goes to (0.007, 0.771</w:t>
+      </w:r>
+      <w:r>
+        <w:rPr>
+          <w:sz w:val="28"/>
+          <w:szCs w:val="28"/>
+        </w:rPr>
+        <w:t xml:space="preserve">) before reaching </w:t>
+      </w:r>
+      <w:r>
+        <w:rPr>
+          <w:sz w:val="28"/>
+          <w:szCs w:val="28"/>
+        </w:rPr>
+        <w:t xml:space="preserve">(1, 1), which means that as the threshold for classification increases the False </w:t>
+      </w:r>
+      <w:r>
+        <w:rPr>
+          <w:sz w:val="28"/>
+          <w:szCs w:val="28"/>
+        </w:rPr>
+        <w:t>Positive rate decrease and the t</w:t>
+      </w:r>
+      <w:r>
+        <w:rPr>
+          <w:sz w:val="28"/>
+          <w:szCs w:val="28"/>
+        </w:rPr>
+        <w:t>rue positive rate increase but the false positive rate is decreasing much faster than the true positive rate, this implies that the SVC algorithm is causing more false negatives than the KNN algorithm.</w:t>
+      </w:r>
+    </w:p>
+    <w:p>
+      <w:pPr>
+        <w:bidi w:val="0"/>
+        <w:rPr>
+          <w:sz w:val="28"/>
+          <w:szCs w:val="28"/>
+        </w:rPr>
+      </w:pPr>
+      <w:r>
+        <w:rPr>
+          <w:sz w:val="28"/>
+          <w:szCs w:val="28"/>
+        </w:rPr>
+        <w:br/>
+        <w:t>I</w:t>
+      </w:r>
+      <w:r>
+        <w:rPr>
+          <w:sz w:val="28"/>
+          <w:szCs w:val="28"/>
+        </w:rPr>
+        <w:t xml:space="preserve">t is clear that </w:t>
+      </w:r>
+      <w:r>
+        <w:rPr>
+          <w:sz w:val="28"/>
+          <w:szCs w:val="28"/>
+        </w:rPr>
+        <w:t xml:space="preserve">the </w:t>
+      </w:r>
+      <w:r>
+        <w:rPr>
+          <w:sz w:val="28"/>
+          <w:szCs w:val="28"/>
+        </w:rPr>
+        <w:t xml:space="preserve">KNN algorithm performed better than </w:t>
+      </w:r>
+      <w:r>
+        <w:rPr>
+          <w:sz w:val="28"/>
+          <w:szCs w:val="28"/>
+        </w:rPr>
+        <w:t xml:space="preserve">the </w:t>
+      </w:r>
+      <w:r>
+        <w:rPr>
+          <w:sz w:val="28"/>
+          <w:szCs w:val="28"/>
+        </w:rPr>
+        <w:t xml:space="preserve">SVC algorithm, </w:t>
+      </w:r>
+      <w:r>
+        <w:rPr>
+          <w:sz w:val="28"/>
+          <w:szCs w:val="28"/>
+        </w:rPr>
+        <w:t>this</w:t>
+      </w:r>
+      <w:r>
+        <w:rPr>
+          <w:sz w:val="28"/>
+          <w:szCs w:val="28"/>
+        </w:rPr>
+        <w:t xml:space="preserve"> is due to the fact that KNN provides higher true positive rates at lower false positive rates than </w:t>
+      </w:r>
+      <w:r>
+        <w:rPr>
+          <w:sz w:val="28"/>
+          <w:szCs w:val="28"/>
+        </w:rPr>
+        <w:t xml:space="preserve">the </w:t>
+      </w:r>
+      <w:r>
+        <w:rPr>
+          <w:sz w:val="28"/>
+          <w:szCs w:val="28"/>
+        </w:rPr>
+        <w:t>SVC algorithm.</w:t>
+      </w:r>
+      <w:r>
+        <w:rPr>
+          <w:sz w:val="28"/>
+          <w:szCs w:val="28"/>
+        </w:rPr>
+        <w:br/>
+      </w:r>
+      <w:r>
+        <w:rPr>
+          <w:sz w:val="28"/>
+          <w:szCs w:val="28"/>
+        </w:rPr>
+        <w:t>The fact that the AUC values are so close, 0.882446 for KNN and 0.882162 for SVC, suggests that both algorithms have very similar overall performance, the AUC is a measure of how well the model is</w:t>
+      </w:r>
+      <w:r>
+        <w:rPr>
+          <w:sz w:val="28"/>
+          <w:szCs w:val="28"/>
+        </w:rPr>
+        <w:t xml:space="preserve"> doing overall.</w:t>
+      </w:r>
+      <w:r>
+        <w:rPr>
+          <w:sz w:val="28"/>
+          <w:szCs w:val="28"/>
+        </w:rPr>
+        <w:br/>
+      </w:r>
+      <w:r>
+        <w:rPr>
+          <w:sz w:val="28"/>
+          <w:szCs w:val="28"/>
+        </w:rPr>
+        <w:t xml:space="preserve">In conclusion, </w:t>
+      </w:r>
+      <w:r>
+        <w:rPr>
+          <w:sz w:val="28"/>
+          <w:szCs w:val="28"/>
+        </w:rPr>
+        <w:t xml:space="preserve">the </w:t>
+      </w:r>
+      <w:r>
+        <w:rPr>
+          <w:sz w:val="28"/>
+          <w:szCs w:val="28"/>
+        </w:rPr>
+        <w:t xml:space="preserve">KNN algorithm is performing better than </w:t>
+      </w:r>
+      <w:r>
+        <w:rPr>
+          <w:sz w:val="28"/>
+          <w:szCs w:val="28"/>
+        </w:rPr>
+        <w:t xml:space="preserve">the </w:t>
+      </w:r>
+      <w:r>
+        <w:rPr>
+          <w:sz w:val="28"/>
+          <w:szCs w:val="28"/>
+        </w:rPr>
+        <w:t>SVC algorithm in terms of correct classification with a lower rate of false positives, but both have a very good overall performance according to AUC.</w:t>
+      </w:r>
+    </w:p>
+    <w:p>
+      <w:pPr>
+        <w:bidi w:val="0"/>
+        <w:rPr>
+          <w:sz w:val="28"/>
+          <w:szCs w:val="28"/>
+        </w:rPr>
+      </w:pPr>
+    </w:p>
+    <w:p>
+      <w:pPr>
+        <w:bidi w:val="0"/>
+        <w:rPr>
+          <w:sz w:val="28"/>
+          <w:szCs w:val="28"/>
         </w:rPr>
       </w:pPr>
     </w:p>
@@ -2813,11 +3230,7 @@
           <w:u w:val="single"/>
         </w:rPr>
       </w:pPr>
-    </w:p>
-    <w:p>
-      <w:pPr>
-        <w:bidi w:val="0"/>
-        <w:jc w:val="center"/>
+      <w:r>
         <w:rPr>
           <w:b/>
           <w:bCs/>
@@ -2825,12 +3238,9 @@
           <w:szCs w:val="28"/>
           <w:u w:val="single"/>
         </w:rPr>
-      </w:pPr>
-    </w:p>
-    <w:p>
-      <w:pPr>
-        <w:bidi w:val="0"/>
-        <w:jc w:val="center"/>
+        <w:br/>
+      </w:r>
+      <w:r>
         <w:rPr>
           <w:b/>
           <w:bCs/>
@@ -2838,12 +3248,9 @@
           <w:szCs w:val="28"/>
           <w:u w:val="single"/>
         </w:rPr>
-      </w:pPr>
-    </w:p>
-    <w:p>
-      <w:pPr>
-        <w:bidi w:val="0"/>
-        <w:jc w:val="center"/>
+        <w:br/>
+      </w:r>
+      <w:r>
         <w:rPr>
           <w:b/>
           <w:bCs/>
@@ -2851,12 +3258,9 @@
           <w:szCs w:val="28"/>
           <w:u w:val="single"/>
         </w:rPr>
-      </w:pPr>
-    </w:p>
-    <w:p>
-      <w:pPr>
-        <w:bidi w:val="0"/>
-        <w:jc w:val="center"/>
+        <w:br/>
+      </w:r>
+      <w:r>
         <w:rPr>
           <w:b/>
           <w:bCs/>
@@ -2864,175 +3268,8 @@
           <w:szCs w:val="28"/>
           <w:u w:val="single"/>
         </w:rPr>
-      </w:pPr>
-    </w:p>
-    <w:p>
-      <w:pPr>
-        <w:bidi w:val="0"/>
-        <w:jc w:val="center"/>
-        <w:rPr>
-          <w:b/>
-          <w:bCs/>
-          <w:sz w:val="28"/>
-          <w:szCs w:val="28"/>
-          <w:u w:val="single"/>
-        </w:rPr>
-      </w:pPr>
-    </w:p>
-    <w:p>
-      <w:pPr>
-        <w:bidi w:val="0"/>
-        <w:jc w:val="center"/>
-        <w:rPr>
-          <w:b/>
-          <w:bCs/>
-          <w:sz w:val="28"/>
-          <w:szCs w:val="28"/>
-          <w:u w:val="single"/>
-        </w:rPr>
-      </w:pPr>
-    </w:p>
-    <w:p>
-      <w:pPr>
-        <w:bidi w:val="0"/>
-        <w:jc w:val="center"/>
-        <w:rPr>
-          <w:b/>
-          <w:bCs/>
-          <w:sz w:val="28"/>
-          <w:szCs w:val="28"/>
-          <w:u w:val="single"/>
-        </w:rPr>
-      </w:pPr>
-    </w:p>
-    <w:p>
-      <w:pPr>
-        <w:bidi w:val="0"/>
-        <w:jc w:val="center"/>
-        <w:rPr>
-          <w:b/>
-          <w:bCs/>
-          <w:sz w:val="28"/>
-          <w:szCs w:val="28"/>
-          <w:u w:val="single"/>
-        </w:rPr>
-      </w:pPr>
-    </w:p>
-    <w:p>
-      <w:pPr>
-        <w:bidi w:val="0"/>
-        <w:jc w:val="center"/>
-        <w:rPr>
-          <w:b/>
-          <w:bCs/>
-          <w:sz w:val="28"/>
-          <w:szCs w:val="28"/>
-          <w:u w:val="single"/>
-        </w:rPr>
-      </w:pPr>
-    </w:p>
-    <w:p>
-      <w:pPr>
-        <w:bidi w:val="0"/>
-        <w:jc w:val="center"/>
-        <w:rPr>
-          <w:b/>
-          <w:bCs/>
-          <w:sz w:val="28"/>
-          <w:szCs w:val="28"/>
-          <w:u w:val="single"/>
-        </w:rPr>
-      </w:pPr>
-    </w:p>
-    <w:p>
-      <w:pPr>
-        <w:bidi w:val="0"/>
-        <w:jc w:val="center"/>
-        <w:rPr>
-          <w:b/>
-          <w:bCs/>
-          <w:sz w:val="28"/>
-          <w:szCs w:val="28"/>
-          <w:u w:val="single"/>
-        </w:rPr>
-      </w:pPr>
-    </w:p>
-    <w:p>
-      <w:pPr>
-        <w:bidi w:val="0"/>
-        <w:jc w:val="center"/>
-        <w:rPr>
-          <w:b/>
-          <w:bCs/>
-          <w:sz w:val="28"/>
-          <w:szCs w:val="28"/>
-          <w:u w:val="single"/>
-        </w:rPr>
-      </w:pPr>
-    </w:p>
-    <w:p>
-      <w:pPr>
-        <w:bidi w:val="0"/>
-        <w:jc w:val="center"/>
-        <w:rPr>
-          <w:b/>
-          <w:bCs/>
-          <w:sz w:val="28"/>
-          <w:szCs w:val="28"/>
-          <w:u w:val="single"/>
-        </w:rPr>
-      </w:pPr>
-    </w:p>
-    <w:p>
-      <w:pPr>
-        <w:bidi w:val="0"/>
-        <w:jc w:val="center"/>
-        <w:rPr>
-          <w:b/>
-          <w:bCs/>
-          <w:sz w:val="28"/>
-          <w:szCs w:val="28"/>
-          <w:u w:val="single"/>
-        </w:rPr>
-      </w:pPr>
-    </w:p>
-    <w:p>
-      <w:pPr>
-        <w:bidi w:val="0"/>
-        <w:jc w:val="center"/>
-        <w:rPr>
-          <w:b/>
-          <w:bCs/>
-          <w:sz w:val="28"/>
-          <w:szCs w:val="28"/>
-          <w:u w:val="single"/>
-        </w:rPr>
-      </w:pPr>
-    </w:p>
-    <w:p>
-      <w:pPr>
-        <w:bidi w:val="0"/>
-        <w:jc w:val="center"/>
-        <w:rPr>
-          <w:b/>
-          <w:bCs/>
-          <w:sz w:val="28"/>
-          <w:szCs w:val="28"/>
-          <w:u w:val="single"/>
-        </w:rPr>
-      </w:pPr>
-    </w:p>
-    <w:p>
-      <w:pPr>
-        <w:bidi w:val="0"/>
-        <w:rPr>
-          <w:b/>
-          <w:bCs/>
-          <w:sz w:val="28"/>
-          <w:szCs w:val="28"/>
-          <w:u w:val="single"/>
-        </w:rPr>
-      </w:pPr>
+        <w:br/>
+      </w:r>
     </w:p>
     <w:p>
       <w:pPr>
@@ -3252,6 +3489,391 @@
           <w:szCs w:val="28"/>
         </w:rPr>
         <w:t>*every time that you want to see the next graph you need to close the previous one.</w:t>
+      </w:r>
+    </w:p>
+    <w:p>
+      <w:pPr>
+        <w:pStyle w:val="af5"/>
+        <w:bidi w:val="0"/>
+        <w:ind w:left="360"/>
+        <w:jc w:val="center"/>
+        <w:rPr>
+          <w:b/>
+          <w:bCs/>
+          <w:sz w:val="28"/>
+          <w:szCs w:val="28"/>
+          <w:u w:val="single"/>
+        </w:rPr>
+      </w:pPr>
+      <w:r>
+        <w:rPr>
+          <w:b/>
+          <w:bCs/>
+          <w:sz w:val="28"/>
+          <w:szCs w:val="28"/>
+          <w:u w:val="single"/>
+        </w:rPr>
+        <w:lastRenderedPageBreak/>
+        <w:t>Developing the optimal solution</w:t>
+      </w:r>
+    </w:p>
+    <w:p>
+      <w:pPr>
+        <w:pStyle w:val="af5"/>
+        <w:bidi w:val="0"/>
+        <w:ind w:left="360"/>
+        <w:rPr>
+          <w:sz w:val="28"/>
+          <w:szCs w:val="28"/>
+          <w:u w:val="single"/>
+        </w:rPr>
+      </w:pPr>
+      <w:r>
+        <w:rPr>
+          <w:sz w:val="28"/>
+          <w:szCs w:val="28"/>
+          <w:u w:val="single"/>
+        </w:rPr>
+        <w:t>KNN:</w:t>
+      </w:r>
+    </w:p>
+    <w:p>
+      <w:pPr>
+        <w:pStyle w:val="af5"/>
+        <w:bidi w:val="0"/>
+        <w:ind w:left="360"/>
+        <w:rPr>
+          <w:sz w:val="28"/>
+          <w:szCs w:val="28"/>
+        </w:rPr>
+      </w:pPr>
+      <w:r>
+        <w:rPr>
+          <w:sz w:val="28"/>
+          <w:szCs w:val="28"/>
+        </w:rPr>
+        <w:t>The final accuracy of the algorithm is 90.1857%.</w:t>
+      </w:r>
+    </w:p>
+    <w:p>
+      <w:pPr>
+        <w:pStyle w:val="af5"/>
+        <w:bidi w:val="0"/>
+        <w:ind w:left="360"/>
+        <w:rPr>
+          <w:sz w:val="28"/>
+          <w:szCs w:val="28"/>
+          <w:u w:val="single"/>
+        </w:rPr>
+      </w:pPr>
+      <w:r>
+        <w:rPr>
+          <w:sz w:val="28"/>
+          <w:szCs w:val="28"/>
+          <w:u w:val="single"/>
+        </w:rPr>
+        <w:t>Our steps were:</w:t>
+      </w:r>
+    </w:p>
+    <w:p>
+      <w:pPr>
+        <w:pStyle w:val="af5"/>
+        <w:numPr>
+          <w:ilvl w:val="0"/>
+          <w:numId w:val="6"/>
+        </w:numPr>
+        <w:bidi w:val="0"/>
+        <w:rPr>
+          <w:sz w:val="28"/>
+          <w:szCs w:val="28"/>
+        </w:rPr>
+      </w:pPr>
+      <w:r>
+        <w:rPr>
+          <w:sz w:val="28"/>
+          <w:szCs w:val="28"/>
+        </w:rPr>
+        <w:t xml:space="preserve"> R</w:t>
+      </w:r>
+      <w:r>
+        <w:rPr>
+          <w:sz w:val="28"/>
+          <w:szCs w:val="28"/>
+        </w:rPr>
+        <w:t>unning the algorithm as it is (with the default parameters)</w:t>
+      </w:r>
+      <w:r>
+        <w:rPr>
+          <w:sz w:val="28"/>
+          <w:szCs w:val="28"/>
+        </w:rPr>
+        <w:t xml:space="preserve"> is 68.7003</w:t>
+      </w:r>
+      <w:r>
+        <w:rPr>
+          <w:sz w:val="28"/>
+          <w:szCs w:val="28"/>
+        </w:rPr>
+        <w:t>%.</w:t>
+      </w:r>
+    </w:p>
+    <w:p>
+      <w:pPr>
+        <w:pStyle w:val="af5"/>
+        <w:numPr>
+          <w:ilvl w:val="0"/>
+          <w:numId w:val="6"/>
+        </w:numPr>
+        <w:bidi w:val="0"/>
+        <w:rPr>
+          <w:sz w:val="28"/>
+          <w:szCs w:val="28"/>
+        </w:rPr>
+      </w:pPr>
+      <w:r>
+        <w:rPr>
+          <w:sz w:val="28"/>
+          <w:szCs w:val="28"/>
+        </w:rPr>
+        <w:t xml:space="preserve"> F</w:t>
+      </w:r>
+      <w:r>
+        <w:rPr>
+          <w:sz w:val="28"/>
+          <w:szCs w:val="28"/>
+        </w:rPr>
+        <w:t xml:space="preserve">ind the best k (number of neighbors that will bring the best accuracy </w:t>
+      </w:r>
+      <w:proofErr w:type="gramStart"/>
+      <w:r>
+        <w:rPr>
+          <w:sz w:val="28"/>
+          <w:szCs w:val="28"/>
+        </w:rPr>
+        <w:t>between 1</w:t>
+      </w:r>
+      <w:r>
+        <w:rPr>
+          <w:sz w:val="28"/>
+          <w:szCs w:val="28"/>
+        </w:rPr>
+        <w:t xml:space="preserve"> </w:t>
+      </w:r>
+      <w:r>
+        <w:rPr>
+          <w:sz w:val="28"/>
+          <w:szCs w:val="28"/>
+        </w:rPr>
+        <w:t>-</w:t>
+      </w:r>
+      <w:r>
+        <w:rPr>
+          <w:sz w:val="28"/>
+          <w:szCs w:val="28"/>
+        </w:rPr>
+        <w:t xml:space="preserve"> </w:t>
+      </w:r>
+      <w:r>
+        <w:rPr>
+          <w:sz w:val="28"/>
+          <w:szCs w:val="28"/>
+        </w:rPr>
+        <w:t>100</w:t>
+      </w:r>
+      <w:proofErr w:type="gramEnd"/>
+      <w:r>
+        <w:rPr>
+          <w:sz w:val="28"/>
+          <w:szCs w:val="28"/>
+        </w:rPr>
+        <w:t>).</w:t>
+      </w:r>
+      <w:r>
+        <w:rPr>
+          <w:sz w:val="28"/>
+          <w:szCs w:val="28"/>
+        </w:rPr>
+        <w:br/>
+      </w:r>
+      <w:proofErr w:type="gramStart"/>
+      <w:r>
+        <w:rPr>
+          <w:sz w:val="28"/>
+          <w:szCs w:val="28"/>
+        </w:rPr>
+        <w:t>we</w:t>
+      </w:r>
+      <w:proofErr w:type="gramEnd"/>
+      <w:r>
+        <w:rPr>
+          <w:sz w:val="28"/>
+          <w:szCs w:val="28"/>
+        </w:rPr>
+        <w:t xml:space="preserve"> found that most of the results are around 70% and the best one was k=1 and its accuracy is 89.125%.</w:t>
+      </w:r>
+    </w:p>
+    <w:p>
+      <w:pPr>
+        <w:pStyle w:val="af5"/>
+        <w:bidi w:val="0"/>
+        <w:rPr>
+          <w:sz w:val="28"/>
+          <w:szCs w:val="28"/>
+        </w:rPr>
+      </w:pPr>
+      <w:r>
+        <w:rPr>
+          <w:sz w:val="28"/>
+          <w:szCs w:val="28"/>
+        </w:rPr>
+        <w:t>We decided to keep the loop that finds the best k and to use it in each run of the algorithm</w:t>
+      </w:r>
+      <w:r>
+        <w:rPr>
+          <w:sz w:val="28"/>
+          <w:szCs w:val="28"/>
+        </w:rPr>
+        <w:t xml:space="preserve"> in case there will be a better k using other data sets.</w:t>
+      </w:r>
+    </w:p>
+    <w:p>
+      <w:pPr>
+        <w:pStyle w:val="af5"/>
+        <w:numPr>
+          <w:ilvl w:val="0"/>
+          <w:numId w:val="6"/>
+        </w:numPr>
+        <w:bidi w:val="0"/>
+        <w:rPr>
+          <w:sz w:val="28"/>
+          <w:szCs w:val="28"/>
+        </w:rPr>
+      </w:pPr>
+      <w:r>
+        <w:rPr>
+          <w:sz w:val="28"/>
+          <w:szCs w:val="28"/>
+        </w:rPr>
+        <w:t>Find the best 'metric' parameter'</w:t>
+      </w:r>
+      <w:proofErr w:type="gramStart"/>
+      <w:r>
+        <w:rPr>
+          <w:sz w:val="28"/>
+          <w:szCs w:val="28"/>
+        </w:rPr>
+        <w:t>:</w:t>
+      </w:r>
+      <w:proofErr w:type="gramEnd"/>
+      <w:r>
+        <w:rPr>
+          <w:sz w:val="28"/>
+          <w:szCs w:val="28"/>
+        </w:rPr>
+        <w:br/>
+      </w:r>
+      <w:r>
+        <w:rPr>
+          <w:sz w:val="28"/>
+          <w:szCs w:val="28"/>
+        </w:rPr>
+        <w:t>Manhattan distance is the sum of the absolute differences of coordina</w:t>
+      </w:r>
+      <w:r>
+        <w:rPr>
+          <w:sz w:val="28"/>
+          <w:szCs w:val="28"/>
+        </w:rPr>
+        <w:t>tes in the n-dimensional space.</w:t>
+      </w:r>
+      <w:r>
+        <w:rPr>
+          <w:sz w:val="28"/>
+          <w:szCs w:val="28"/>
+        </w:rPr>
+        <w:br/>
+      </w:r>
+      <w:r>
+        <w:rPr>
+          <w:sz w:val="28"/>
+          <w:szCs w:val="28"/>
+        </w:rPr>
+        <w:t>Minkowski distance</w:t>
+      </w:r>
+      <w:r>
+        <w:rPr>
+          <w:sz w:val="28"/>
+          <w:szCs w:val="28"/>
+        </w:rPr>
+        <w:t xml:space="preserve"> with p=1 is Manhattan distance.</w:t>
+      </w:r>
+      <w:r>
+        <w:rPr>
+          <w:sz w:val="28"/>
+          <w:szCs w:val="28"/>
+        </w:rPr>
+        <w:br/>
+        <w:t>p=2 is Euclidean distance.</w:t>
+      </w:r>
+      <w:bookmarkStart w:id="0" w:name="_GoBack"/>
+      <w:bookmarkEnd w:id="0"/>
+      <w:r>
+        <w:rPr>
+          <w:sz w:val="28"/>
+          <w:szCs w:val="28"/>
+        </w:rPr>
+        <w:br/>
+      </w:r>
+      <w:r>
+        <w:rPr>
+          <w:sz w:val="28"/>
+          <w:szCs w:val="28"/>
+        </w:rPr>
+        <w:t>p&gt;2 generalizati</w:t>
+      </w:r>
+      <w:r>
+        <w:rPr>
+          <w:sz w:val="28"/>
+          <w:szCs w:val="28"/>
+        </w:rPr>
+        <w:t>on of Euclidean distance.</w:t>
+      </w:r>
+      <w:r>
+        <w:rPr>
+          <w:sz w:val="28"/>
+          <w:szCs w:val="28"/>
+        </w:rPr>
+        <w:br/>
+      </w:r>
+      <w:proofErr w:type="spellStart"/>
+      <w:r>
+        <w:rPr>
+          <w:sz w:val="28"/>
+          <w:szCs w:val="28"/>
+        </w:rPr>
+        <w:t>Chebyshev</w:t>
+      </w:r>
+      <w:proofErr w:type="spellEnd"/>
+      <w:r>
+        <w:rPr>
+          <w:sz w:val="28"/>
+          <w:szCs w:val="28"/>
+        </w:rPr>
+        <w:t xml:space="preserve"> distance is the maximum absolute difference of coordinates, and Euclidean distance is the square root of sum of squares of differences of coordinates in the n-dimensional space.</w:t>
+      </w:r>
+      <w:r>
+        <w:rPr>
+          <w:sz w:val="28"/>
+          <w:szCs w:val="28"/>
+        </w:rPr>
+        <w:br/>
+      </w:r>
+      <w:r>
+        <w:rPr>
+          <w:sz w:val="28"/>
+          <w:szCs w:val="28"/>
+        </w:rPr>
+        <w:br/>
       </w:r>
     </w:p>
     <w:sectPr>
@@ -3269,11 +3891,10 @@
 <file path=word/numbering.xml><?xml version="1.0" encoding="utf-8"?>
 <w:numbering xmlns:wpc="http://schemas.microsoft.com/office/word/2010/wordprocessingCanvas" xmlns:cx="http://schemas.microsoft.com/office/drawing/2014/chartex" xmlns:cx1="http://schemas.microsoft.com/office/drawing/2015/9/8/chartex" xmlns:mc="http://schemas.openxmlformats.org/markup-compatibility/2006" xmlns:o="urn:schemas-microsoft-com:office:office" xmlns:r="http://schemas.openxmlformats.org/officeDocument/2006/relationships" xmlns:m="http://schemas.openxmlformats.org/officeDocument/2006/math" xmlns:v="urn:schemas-microsoft-com:vml" xmlns:wp14="http://schemas.microsoft.com/office/word/2010/wordprocessingDrawing" xmlns:wp="http://schemas.openxmlformats.org/drawingml/2006/wordprocessingDrawing" xmlns:w10="urn:schemas-microsoft-com:office:word" xmlns:w="http://schemas.openxmlformats.org/wordprocessingml/2006/main" xmlns:w14="http://schemas.microsoft.com/office/word/2010/wordml" xmlns:w15="http://schemas.microsoft.com/office/word/2012/wordml" xmlns:w16se="http://schemas.microsoft.com/office/word/2015/wordml/symex" xmlns:wpg="http://schemas.microsoft.com/office/word/2010/wordprocessingGroup" xmlns:wpi="http://schemas.microsoft.com/office/word/2010/wordprocessingInk" xmlns:wne="http://schemas.microsoft.com/office/word/2006/wordml" xmlns:wps="http://schemas.microsoft.com/office/word/2010/wordprocessingShape" mc:Ignorable="w14 w15 w16se wp14">
   <w:abstractNum w:abstractNumId="0" w15:restartNumberingAfterBreak="0">
-    <w:nsid w:val="33EF2846"/>
+    <w:nsid w:val="22A30529"/>
     <w:multiLevelType w:val="hybridMultilevel"/>
-    <w:tmpl w:val="36F48D5C"/>
-    <w:lvl w:ilvl="0" w:tplc="DDD85A64">
-      <w:start w:val="25"/>
+    <w:tmpl w:val="374CB2C6"/>
+    <w:lvl w:ilvl="0" w:tplc="B950A868">
       <w:numFmt w:val="bullet"/>
       <w:lvlText w:val="-"/>
       <w:lvlJc w:val="left"/>
@@ -3382,10 +4003,11 @@
     </w:lvl>
   </w:abstractNum>
   <w:abstractNum w:abstractNumId="1" w15:restartNumberingAfterBreak="0">
-    <w:nsid w:val="3FC3615D"/>
+    <w:nsid w:val="33EF2846"/>
     <w:multiLevelType w:val="hybridMultilevel"/>
-    <w:tmpl w:val="A350A48E"/>
-    <w:lvl w:ilvl="0" w:tplc="FB1C0906">
+    <w:tmpl w:val="36F48D5C"/>
+    <w:lvl w:ilvl="0" w:tplc="DDD85A64">
+      <w:start w:val="25"/>
       <w:numFmt w:val="bullet"/>
       <w:lvlText w:val="-"/>
       <w:lvlJc w:val="left"/>
@@ -3494,6 +4116,231 @@
     </w:lvl>
   </w:abstractNum>
   <w:abstractNum w:abstractNumId="2" w15:restartNumberingAfterBreak="0">
+    <w:nsid w:val="3FC3615D"/>
+    <w:multiLevelType w:val="hybridMultilevel"/>
+    <w:tmpl w:val="A350A48E"/>
+    <w:lvl w:ilvl="0" w:tplc="FB1C0906">
+      <w:numFmt w:val="bullet"/>
+      <w:lvlText w:val="-"/>
+      <w:lvlJc w:val="left"/>
+      <w:pPr>
+        <w:ind w:left="720" w:hanging="360"/>
+      </w:pPr>
+      <w:rPr>
+        <w:rFonts w:ascii="Calibri" w:eastAsiaTheme="minorEastAsia" w:hAnsi="Calibri" w:cs="Calibri" w:hint="default"/>
+      </w:rPr>
+    </w:lvl>
+    <w:lvl w:ilvl="1" w:tplc="04090003" w:tentative="1">
+      <w:start w:val="1"/>
+      <w:numFmt w:val="bullet"/>
+      <w:lvlText w:val="o"/>
+      <w:lvlJc w:val="left"/>
+      <w:pPr>
+        <w:ind w:left="1440" w:hanging="360"/>
+      </w:pPr>
+      <w:rPr>
+        <w:rFonts w:ascii="Courier New" w:hAnsi="Courier New" w:cs="Courier New" w:hint="default"/>
+      </w:rPr>
+    </w:lvl>
+    <w:lvl w:ilvl="2" w:tplc="04090005" w:tentative="1">
+      <w:start w:val="1"/>
+      <w:numFmt w:val="bullet"/>
+      <w:lvlText w:val=""/>
+      <w:lvlJc w:val="left"/>
+      <w:pPr>
+        <w:ind w:left="2160" w:hanging="360"/>
+      </w:pPr>
+      <w:rPr>
+        <w:rFonts w:ascii="Wingdings" w:hAnsi="Wingdings" w:hint="default"/>
+      </w:rPr>
+    </w:lvl>
+    <w:lvl w:ilvl="3" w:tplc="04090001" w:tentative="1">
+      <w:start w:val="1"/>
+      <w:numFmt w:val="bullet"/>
+      <w:lvlText w:val=""/>
+      <w:lvlJc w:val="left"/>
+      <w:pPr>
+        <w:ind w:left="2880" w:hanging="360"/>
+      </w:pPr>
+      <w:rPr>
+        <w:rFonts w:ascii="Symbol" w:hAnsi="Symbol" w:hint="default"/>
+      </w:rPr>
+    </w:lvl>
+    <w:lvl w:ilvl="4" w:tplc="04090003" w:tentative="1">
+      <w:start w:val="1"/>
+      <w:numFmt w:val="bullet"/>
+      <w:lvlText w:val="o"/>
+      <w:lvlJc w:val="left"/>
+      <w:pPr>
+        <w:ind w:left="3600" w:hanging="360"/>
+      </w:pPr>
+      <w:rPr>
+        <w:rFonts w:ascii="Courier New" w:hAnsi="Courier New" w:cs="Courier New" w:hint="default"/>
+      </w:rPr>
+    </w:lvl>
+    <w:lvl w:ilvl="5" w:tplc="04090005" w:tentative="1">
+      <w:start w:val="1"/>
+      <w:numFmt w:val="bullet"/>
+      <w:lvlText w:val=""/>
+      <w:lvlJc w:val="left"/>
+      <w:pPr>
+        <w:ind w:left="4320" w:hanging="360"/>
+      </w:pPr>
+      <w:rPr>
+        <w:rFonts w:ascii="Wingdings" w:hAnsi="Wingdings" w:hint="default"/>
+      </w:rPr>
+    </w:lvl>
+    <w:lvl w:ilvl="6" w:tplc="04090001" w:tentative="1">
+      <w:start w:val="1"/>
+      <w:numFmt w:val="bullet"/>
+      <w:lvlText w:val=""/>
+      <w:lvlJc w:val="left"/>
+      <w:pPr>
+        <w:ind w:left="5040" w:hanging="360"/>
+      </w:pPr>
+      <w:rPr>
+        <w:rFonts w:ascii="Symbol" w:hAnsi="Symbol" w:hint="default"/>
+      </w:rPr>
+    </w:lvl>
+    <w:lvl w:ilvl="7" w:tplc="04090003" w:tentative="1">
+      <w:start w:val="1"/>
+      <w:numFmt w:val="bullet"/>
+      <w:lvlText w:val="o"/>
+      <w:lvlJc w:val="left"/>
+      <w:pPr>
+        <w:ind w:left="5760" w:hanging="360"/>
+      </w:pPr>
+      <w:rPr>
+        <w:rFonts w:ascii="Courier New" w:hAnsi="Courier New" w:cs="Courier New" w:hint="default"/>
+      </w:rPr>
+    </w:lvl>
+    <w:lvl w:ilvl="8" w:tplc="04090005" w:tentative="1">
+      <w:start w:val="1"/>
+      <w:numFmt w:val="bullet"/>
+      <w:lvlText w:val=""/>
+      <w:lvlJc w:val="left"/>
+      <w:pPr>
+        <w:ind w:left="6480" w:hanging="360"/>
+      </w:pPr>
+      <w:rPr>
+        <w:rFonts w:ascii="Wingdings" w:hAnsi="Wingdings" w:hint="default"/>
+      </w:rPr>
+    </w:lvl>
+  </w:abstractNum>
+  <w:abstractNum w:abstractNumId="3" w15:restartNumberingAfterBreak="0">
+    <w:nsid w:val="522F1988"/>
+    <w:multiLevelType w:val="hybridMultilevel"/>
+    <w:tmpl w:val="36F6F38E"/>
+    <w:lvl w:ilvl="0" w:tplc="04090001">
+      <w:start w:val="1"/>
+      <w:numFmt w:val="bullet"/>
+      <w:lvlText w:val=""/>
+      <w:lvlJc w:val="left"/>
+      <w:pPr>
+        <w:ind w:left="720" w:hanging="360"/>
+      </w:pPr>
+      <w:rPr>
+        <w:rFonts w:ascii="Symbol" w:hAnsi="Symbol" w:hint="default"/>
+      </w:rPr>
+    </w:lvl>
+    <w:lvl w:ilvl="1" w:tplc="04090003" w:tentative="1">
+      <w:start w:val="1"/>
+      <w:numFmt w:val="bullet"/>
+      <w:lvlText w:val="o"/>
+      <w:lvlJc w:val="left"/>
+      <w:pPr>
+        <w:ind w:left="1440" w:hanging="360"/>
+      </w:pPr>
+      <w:rPr>
+        <w:rFonts w:ascii="Courier New" w:hAnsi="Courier New" w:cs="Courier New" w:hint="default"/>
+      </w:rPr>
+    </w:lvl>
+    <w:lvl w:ilvl="2" w:tplc="04090005" w:tentative="1">
+      <w:start w:val="1"/>
+      <w:numFmt w:val="bullet"/>
+      <w:lvlText w:val=""/>
+      <w:lvlJc w:val="left"/>
+      <w:pPr>
+        <w:ind w:left="2160" w:hanging="360"/>
+      </w:pPr>
+      <w:rPr>
+        <w:rFonts w:ascii="Wingdings" w:hAnsi="Wingdings" w:hint="default"/>
+      </w:rPr>
+    </w:lvl>
+    <w:lvl w:ilvl="3" w:tplc="04090001" w:tentative="1">
+      <w:start w:val="1"/>
+      <w:numFmt w:val="bullet"/>
+      <w:lvlText w:val=""/>
+      <w:lvlJc w:val="left"/>
+      <w:pPr>
+        <w:ind w:left="2880" w:hanging="360"/>
+      </w:pPr>
+      <w:rPr>
+        <w:rFonts w:ascii="Symbol" w:hAnsi="Symbol" w:hint="default"/>
+      </w:rPr>
+    </w:lvl>
+    <w:lvl w:ilvl="4" w:tplc="04090003" w:tentative="1">
+      <w:start w:val="1"/>
+      <w:numFmt w:val="bullet"/>
+      <w:lvlText w:val="o"/>
+      <w:lvlJc w:val="left"/>
+      <w:pPr>
+        <w:ind w:left="3600" w:hanging="360"/>
+      </w:pPr>
+      <w:rPr>
+        <w:rFonts w:ascii="Courier New" w:hAnsi="Courier New" w:cs="Courier New" w:hint="default"/>
+      </w:rPr>
+    </w:lvl>
+    <w:lvl w:ilvl="5" w:tplc="04090005" w:tentative="1">
+      <w:start w:val="1"/>
+      <w:numFmt w:val="bullet"/>
+      <w:lvlText w:val=""/>
+      <w:lvlJc w:val="left"/>
+      <w:pPr>
+        <w:ind w:left="4320" w:hanging="360"/>
+      </w:pPr>
+      <w:rPr>
+        <w:rFonts w:ascii="Wingdings" w:hAnsi="Wingdings" w:hint="default"/>
+      </w:rPr>
+    </w:lvl>
+    <w:lvl w:ilvl="6" w:tplc="04090001" w:tentative="1">
+      <w:start w:val="1"/>
+      <w:numFmt w:val="bullet"/>
+      <w:lvlText w:val=""/>
+      <w:lvlJc w:val="left"/>
+      <w:pPr>
+        <w:ind w:left="5040" w:hanging="360"/>
+      </w:pPr>
+      <w:rPr>
+        <w:rFonts w:ascii="Symbol" w:hAnsi="Symbol" w:hint="default"/>
+      </w:rPr>
+    </w:lvl>
+    <w:lvl w:ilvl="7" w:tplc="04090003" w:tentative="1">
+      <w:start w:val="1"/>
+      <w:numFmt w:val="bullet"/>
+      <w:lvlText w:val="o"/>
+      <w:lvlJc w:val="left"/>
+      <w:pPr>
+        <w:ind w:left="5760" w:hanging="360"/>
+      </w:pPr>
+      <w:rPr>
+        <w:rFonts w:ascii="Courier New" w:hAnsi="Courier New" w:cs="Courier New" w:hint="default"/>
+      </w:rPr>
+    </w:lvl>
+    <w:lvl w:ilvl="8" w:tplc="04090005" w:tentative="1">
+      <w:start w:val="1"/>
+      <w:numFmt w:val="bullet"/>
+      <w:lvlText w:val=""/>
+      <w:lvlJc w:val="left"/>
+      <w:pPr>
+        <w:ind w:left="6480" w:hanging="360"/>
+      </w:pPr>
+      <w:rPr>
+        <w:rFonts w:ascii="Wingdings" w:hAnsi="Wingdings" w:hint="default"/>
+      </w:rPr>
+    </w:lvl>
+  </w:abstractNum>
+  <w:abstractNum w:abstractNumId="4" w15:restartNumberingAfterBreak="0">
     <w:nsid w:val="67DC3EA1"/>
     <w:multiLevelType w:val="hybridMultilevel"/>
     <w:tmpl w:val="FAA8AFBA"/>
@@ -3607,7 +4454,7 @@
       </w:rPr>
     </w:lvl>
   </w:abstractNum>
-  <w:abstractNum w:abstractNumId="3" w15:restartNumberingAfterBreak="0">
+  <w:abstractNum w:abstractNumId="5" w15:restartNumberingAfterBreak="0">
     <w:nsid w:val="707E745D"/>
     <w:multiLevelType w:val="hybridMultilevel"/>
     <w:tmpl w:val="85D6FEEA"/>
@@ -3720,16 +4567,22 @@
     </w:lvl>
   </w:abstractNum>
   <w:num w:numId="1">
-    <w:abstractNumId w:val="3"/>
+    <w:abstractNumId w:val="5"/>
   </w:num>
   <w:num w:numId="2">
+    <w:abstractNumId w:val="4"/>
+  </w:num>
+  <w:num w:numId="3">
+    <w:abstractNumId w:val="1"/>
+  </w:num>
+  <w:num w:numId="4">
     <w:abstractNumId w:val="2"/>
   </w:num>
-  <w:num w:numId="3">
+  <w:num w:numId="5">
     <w:abstractNumId w:val="0"/>
   </w:num>
-  <w:num w:numId="4">
-    <w:abstractNumId w:val="1"/>
+  <w:num w:numId="6">
+    <w:abstractNumId w:val="3"/>
   </w:num>
 </w:numbering>
 </file>
@@ -5068,7 +5921,7 @@
 </file>
 
 <file path=customXml/itemProps1.xml><?xml version="1.0" encoding="utf-8"?>
-<ds:datastoreItem xmlns:ds="http://schemas.openxmlformats.org/officeDocument/2006/customXml" ds:itemID="{56F5315D-169E-4F64-B229-3404560B3FFE}">
+<ds:datastoreItem xmlns:ds="http://schemas.openxmlformats.org/officeDocument/2006/customXml" ds:itemID="{F5A9642F-79B5-4F6B-9C6F-7473308E88FE}">
   <ds:schemaRefs>
     <ds:schemaRef ds:uri="http://schemas.openxmlformats.org/officeDocument/2006/bibliography"/>
   </ds:schemaRefs>

</xml_diff>

<commit_message>
fixed almost finished docx file
</commit_message>
<xml_diff>
--- a/Credit Risk.docx
+++ b/Credit Risk.docx
@@ -1786,7 +1786,332 @@
           <w:noProof/>
           <w:sz w:val="28"/>
           <w:szCs w:val="28"/>
-        </w:rPr>
+          <w:rtl/>
+        </w:rPr>
+        <mc:AlternateContent>
+          <mc:Choice Requires="wps">
+            <w:drawing>
+              <wp:anchor distT="45720" distB="45720" distL="114300" distR="114300" simplePos="0" relativeHeight="251668480" behindDoc="0" locked="0" layoutInCell="1" allowOverlap="1">
+                <wp:simplePos x="0" y="0"/>
+                <wp:positionH relativeFrom="margin">
+                  <wp:align>center</wp:align>
+                </wp:positionH>
+                <wp:positionV relativeFrom="paragraph">
+                  <wp:posOffset>1145259</wp:posOffset>
+                </wp:positionV>
+                <wp:extent cx="5517515" cy="1404620"/>
+                <wp:effectExtent l="76200" t="76200" r="140335" b="136525"/>
+                <wp:wrapSquare wrapText="bothSides"/>
+                <wp:docPr id="217" name="תיבת טקסט 2"/>
+                <wp:cNvGraphicFramePr>
+                  <a:graphicFrameLocks xmlns:a="http://schemas.openxmlformats.org/drawingml/2006/main"/>
+                </wp:cNvGraphicFramePr>
+                <a:graphic xmlns:a="http://schemas.openxmlformats.org/drawingml/2006/main">
+                  <a:graphicData uri="http://schemas.microsoft.com/office/word/2010/wordprocessingShape">
+                    <wps:wsp>
+                      <wps:cNvSpPr txBox="1">
+                        <a:spLocks noChangeArrowheads="1"/>
+                      </wps:cNvSpPr>
+                      <wps:spPr bwMode="auto">
+                        <a:xfrm flipH="1">
+                          <a:off x="0" y="0"/>
+                          <a:ext cx="5517515" cy="1404620"/>
+                        </a:xfrm>
+                        <a:prstGeom prst="rect">
+                          <a:avLst/>
+                        </a:prstGeom>
+                        <a:solidFill>
+                          <a:schemeClr val="accent1">
+                            <a:lumMod val="20000"/>
+                            <a:lumOff val="80000"/>
+                          </a:schemeClr>
+                        </a:solidFill>
+                        <a:ln w="9525">
+                          <a:solidFill>
+                            <a:srgbClr val="000000"/>
+                          </a:solidFill>
+                          <a:miter lim="800000"/>
+                          <a:headEnd/>
+                          <a:tailEnd/>
+                        </a:ln>
+                        <a:effectLst>
+                          <a:outerShdw blurRad="50800" dist="38100" dir="2700000" algn="tl" rotWithShape="0">
+                            <a:prstClr val="black">
+                              <a:alpha val="40000"/>
+                            </a:prstClr>
+                          </a:outerShdw>
+                        </a:effectLst>
+                        <a:scene3d>
+                          <a:camera prst="orthographicFront"/>
+                          <a:lightRig rig="threePt" dir="t"/>
+                        </a:scene3d>
+                        <a:sp3d>
+                          <a:bevelT w="165100" prst="coolSlant"/>
+                        </a:sp3d>
+                      </wps:spPr>
+                      <wps:txbx>
+                        <w:txbxContent>
+                          <w:p>
+                            <w:pPr>
+                              <w:bidi w:val="0"/>
+                              <w:jc w:val="center"/>
+                              <w:rPr>
+                                <w:b/>
+                                <w:bCs/>
+                                <w:sz w:val="28"/>
+                                <w:szCs w:val="28"/>
+                                <w:u w:val="single"/>
+                              </w:rPr>
+                            </w:pPr>
+                            <w:r>
+                              <w:rPr>
+                                <w:b/>
+                                <w:bCs/>
+                                <w:sz w:val="28"/>
+                                <w:szCs w:val="28"/>
+                                <w:u w:val="single"/>
+                              </w:rPr>
+                              <w:t xml:space="preserve">Fun </w:t>
+                            </w:r>
+                            <w:proofErr w:type="gramStart"/>
+                            <w:r>
+                              <w:rPr>
+                                <w:b/>
+                                <w:bCs/>
+                                <w:sz w:val="28"/>
+                                <w:szCs w:val="28"/>
+                                <w:u w:val="single"/>
+                              </w:rPr>
+                              <w:t>fact :</w:t>
+                            </w:r>
+                            <w:proofErr w:type="gramEnd"/>
+                          </w:p>
+                          <w:p>
+                            <w:pPr>
+                              <w:bidi w:val="0"/>
+                              <w:jc w:val="center"/>
+                              <w:rPr>
+                                <w:sz w:val="28"/>
+                                <w:szCs w:val="28"/>
+                              </w:rPr>
+                            </w:pPr>
+                            <w:r>
+                              <w:rPr>
+                                <w:sz w:val="28"/>
+                                <w:szCs w:val="28"/>
+                              </w:rPr>
+                              <w:t>"</w:t>
+                            </w:r>
+                            <w:proofErr w:type="gramStart"/>
+                            <w:r>
+                              <w:rPr>
+                                <w:sz w:val="28"/>
+                                <w:szCs w:val="28"/>
+                              </w:rPr>
+                              <w:t>random</w:t>
+                            </w:r>
+                            <w:proofErr w:type="gramEnd"/>
+                            <w:r>
+                              <w:rPr>
+                                <w:sz w:val="28"/>
+                                <w:szCs w:val="28"/>
+                              </w:rPr>
+                              <w:t xml:space="preserve"> state = 42" is a specific value that is used as a seed for the pseudorandom number generato</w:t>
+                            </w:r>
+                            <w:r>
+                              <w:rPr>
+                                <w:sz w:val="28"/>
+                                <w:szCs w:val="28"/>
+                              </w:rPr>
+                              <w:t>r in certain computer programs.</w:t>
+                            </w:r>
+                            <w:r>
+                              <w:rPr>
+                                <w:sz w:val="28"/>
+                                <w:szCs w:val="28"/>
+                              </w:rPr>
+                              <w:br/>
+                            </w:r>
+                            <w:r>
+                              <w:rPr>
+                                <w:sz w:val="28"/>
+                                <w:szCs w:val="28"/>
+                              </w:rPr>
+                              <w:t>By setting the random state to a specific value, the program will always produce the same sequence of random numbers, which can be useful for reproducibility in scientific experiments or debugging. The number 42 is often used as a default value because it is a nod to the science fiction book "The Hitchhiker's Guide to the Galaxy" where the number 42 is "The Answer to the Ultimate Question of Life, the Universe, and Everything" according to a supercomputer.</w:t>
+                            </w:r>
+                          </w:p>
+                          <w:p>
+                            <w:pPr>
+                              <w:rPr>
+                                <w:cs/>
+                              </w:rPr>
+                            </w:pPr>
+                          </w:p>
+                        </w:txbxContent>
+                      </wps:txbx>
+                      <wps:bodyPr rot="0" vert="horz" wrap="square" lIns="91440" tIns="45720" rIns="91440" bIns="45720" anchor="t" anchorCtr="0">
+                        <a:spAutoFit/>
+                      </wps:bodyPr>
+                    </wps:wsp>
+                  </a:graphicData>
+                </a:graphic>
+                <wp14:sizeRelH relativeFrom="margin">
+                  <wp14:pctWidth>0</wp14:pctWidth>
+                </wp14:sizeRelH>
+                <wp14:sizeRelV relativeFrom="margin">
+                  <wp14:pctHeight>20000</wp14:pctHeight>
+                </wp14:sizeRelV>
+              </wp:anchor>
+            </w:drawing>
+          </mc:Choice>
+          <mc:Fallback>
+            <w:pict>
+              <v:shapetype id="_x0000_t202" coordsize="21600,21600" o:spt="202" path="m,l,21600r21600,l21600,xe">
+                <v:stroke joinstyle="miter"/>
+                <v:path gradientshapeok="t" o:connecttype="rect"/>
+              </v:shapetype>
+              <v:shape id="תיבת טקסט 2" o:spid="_x0000_s1026" type="#_x0000_t202" style="position:absolute;left:0;text-align:left;margin-left:0;margin-top:90.2pt;width:434.45pt;height:110.6pt;flip:x;z-index:251668480;visibility:visible;mso-wrap-style:square;mso-width-percent:0;mso-height-percent:200;mso-wrap-distance-left:9pt;mso-wrap-distance-top:3.6pt;mso-wrap-distance-right:9pt;mso-wrap-distance-bottom:3.6pt;mso-position-horizontal:center;mso-position-horizontal-relative:margin;mso-position-vertical:absolute;mso-position-vertical-relative:text;mso-width-percent:0;mso-height-percent:200;mso-width-relative:margin;mso-height-relative:margin;v-text-anchor:top" o:gfxdata="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" fillcolor="#deeaf6 [660]">
+                <v:shadow on="t" color="black" opacity="26214f" origin="-.5,-.5" offset=".74836mm,.74836mm"/>
+                <v:textbox style="mso-fit-shape-to-text:t">
+                  <w:txbxContent>
+                    <w:p>
+                      <w:pPr>
+                        <w:bidi w:val="0"/>
+                        <w:jc w:val="center"/>
+                        <w:rPr>
+                          <w:b/>
+                          <w:bCs/>
+                          <w:sz w:val="28"/>
+                          <w:szCs w:val="28"/>
+                          <w:u w:val="single"/>
+                        </w:rPr>
+                      </w:pPr>
+                      <w:r>
+                        <w:rPr>
+                          <w:b/>
+                          <w:bCs/>
+                          <w:sz w:val="28"/>
+                          <w:szCs w:val="28"/>
+                          <w:u w:val="single"/>
+                        </w:rPr>
+                        <w:t xml:space="preserve">Fun </w:t>
+                      </w:r>
+                      <w:proofErr w:type="gramStart"/>
+                      <w:r>
+                        <w:rPr>
+                          <w:b/>
+                          <w:bCs/>
+                          <w:sz w:val="28"/>
+                          <w:szCs w:val="28"/>
+                          <w:u w:val="single"/>
+                        </w:rPr>
+                        <w:t>fact :</w:t>
+                      </w:r>
+                      <w:proofErr w:type="gramEnd"/>
+                    </w:p>
+                    <w:p>
+                      <w:pPr>
+                        <w:bidi w:val="0"/>
+                        <w:jc w:val="center"/>
+                        <w:rPr>
+                          <w:sz w:val="28"/>
+                          <w:szCs w:val="28"/>
+                        </w:rPr>
+                      </w:pPr>
+                      <w:r>
+                        <w:rPr>
+                          <w:sz w:val="28"/>
+                          <w:szCs w:val="28"/>
+                        </w:rPr>
+                        <w:t>"</w:t>
+                      </w:r>
+                      <w:proofErr w:type="gramStart"/>
+                      <w:r>
+                        <w:rPr>
+                          <w:sz w:val="28"/>
+                          <w:szCs w:val="28"/>
+                        </w:rPr>
+                        <w:t>random</w:t>
+                      </w:r>
+                      <w:proofErr w:type="gramEnd"/>
+                      <w:r>
+                        <w:rPr>
+                          <w:sz w:val="28"/>
+                          <w:szCs w:val="28"/>
+                        </w:rPr>
+                        <w:t xml:space="preserve"> state = 42" is a specific value that is used as a seed for the pseudorandom number generato</w:t>
+                      </w:r>
+                      <w:r>
+                        <w:rPr>
+                          <w:sz w:val="28"/>
+                          <w:szCs w:val="28"/>
+                        </w:rPr>
+                        <w:t>r in certain computer programs.</w:t>
+                      </w:r>
+                      <w:r>
+                        <w:rPr>
+                          <w:sz w:val="28"/>
+                          <w:szCs w:val="28"/>
+                        </w:rPr>
+                        <w:br/>
+                      </w:r>
+                      <w:r>
+                        <w:rPr>
+                          <w:sz w:val="28"/>
+                          <w:szCs w:val="28"/>
+                        </w:rPr>
+                        <w:t>By setting the random state to a specific value, the program will always produce the same sequence of random numbers, which can be useful for reproducibility in scientific experiments or debugging. The number 42 is often used as a default value because it is a nod to the science fiction book "The Hitchhiker's Guide to the Galaxy" where the number 42 is "The Answer to the Ultimate Question of Life, the Universe, and Everything" according to a supercomputer.</w:t>
+                      </w:r>
+                    </w:p>
+                    <w:p>
+                      <w:pPr>
+                        <w:rPr>
+                          <w:cs/>
+                        </w:rPr>
+                      </w:pPr>
+                    </w:p>
+                  </w:txbxContent>
+                </v:textbox>
+                <w10:wrap type="square" anchorx="margin"/>
+              </v:shape>
+            </w:pict>
+          </mc:Fallback>
+        </mc:AlternateContent>
+      </w:r>
+    </w:p>
+    <w:p>
+      <w:pPr>
+        <w:bidi w:val="0"/>
+        <w:jc w:val="center"/>
+        <w:rPr>
+          <w:sz w:val="28"/>
+          <w:szCs w:val="28"/>
+        </w:rPr>
+      </w:pPr>
+      <w:r>
+        <w:rPr>
+          <w:sz w:val="28"/>
+          <w:szCs w:val="28"/>
+        </w:rPr>
+        <w:br w:type="page"/>
+      </w:r>
+    </w:p>
+    <w:p>
+      <w:pPr>
+        <w:bidi w:val="0"/>
+        <w:jc w:val="center"/>
+        <w:rPr>
+          <w:sz w:val="28"/>
+          <w:szCs w:val="28"/>
+        </w:rPr>
+      </w:pPr>
+      <w:r>
+        <w:rPr>
+          <w:noProof/>
+          <w:sz w:val="28"/>
+          <w:szCs w:val="28"/>
+        </w:rPr>
+        <w:lastRenderedPageBreak/>
         <w:drawing>
           <wp:anchor distT="0" distB="0" distL="114300" distR="114300" simplePos="0" relativeHeight="251666432" behindDoc="0" locked="0" layoutInCell="1" allowOverlap="1">
             <wp:simplePos x="0" y="0"/>
@@ -1953,6 +2278,7 @@
       </w:r>
       <w:r>
         <w:rPr>
+          <w:noProof/>
           <w:sz w:val="28"/>
           <w:szCs w:val="28"/>
         </w:rPr>
@@ -2117,6 +2443,7 @@
       </w:pPr>
       <w:r>
         <w:rPr>
+          <w:noProof/>
           <w:sz w:val="28"/>
           <w:szCs w:val="28"/>
         </w:rPr>
@@ -2820,6 +3147,7 @@
         <w:rPr>
           <w:b/>
           <w:bCs/>
+          <w:noProof/>
           <w:sz w:val="28"/>
           <w:szCs w:val="28"/>
         </w:rPr>
@@ -3106,21 +3434,7 @@
           <w:sz w:val="28"/>
           <w:szCs w:val="28"/>
         </w:rPr>
-        <w:t xml:space="preserve">SVC algorithm, </w:t>
-      </w:r>
-      <w:r>
-        <w:rPr>
-          <w:sz w:val="28"/>
-          <w:szCs w:val="28"/>
-        </w:rPr>
-        <w:t>this</w:t>
-      </w:r>
-      <w:r>
-        <w:rPr>
-          <w:sz w:val="28"/>
-          <w:szCs w:val="28"/>
-        </w:rPr>
-        <w:t xml:space="preserve"> is due to the fact that KNN provides higher true positive rates at lower false positive rates than </w:t>
+        <w:t xml:space="preserve">SVC algorithm, this is due to the fact that KNN provides higher true positive rates at lower false positive rates than </w:t>
       </w:r>
       <w:r>
         <w:rPr>
@@ -3364,13 +3678,21 @@
           <w:sz w:val="28"/>
           <w:szCs w:val="28"/>
         </w:rPr>
-        <w:t>One of the significant challenges we faced was selecting the most suitable parameters for our functions, with the aim of achieving the highest success rates. The percentages with the default parameters produced 70% - 75% success rate, after choosing carefully the right parameters we achieved a 90% - 93% success rate.</w:t>
-      </w:r>
-    </w:p>
-    <w:p>
-      <w:pPr>
-        <w:bidi w:val="0"/>
-        <w:jc w:val="center"/>
+        <w:t>One of the significant challenges we faced was selecting the most suitable parameters for our functions, with the aim of achie</w:t>
+      </w:r>
+      <w:r>
+        <w:rPr>
+          <w:sz w:val="28"/>
+          <w:szCs w:val="28"/>
+        </w:rPr>
+        <w:t>ving the highest success rates:</w:t>
+      </w:r>
+    </w:p>
+    <w:p>
+      <w:pPr>
+        <w:pStyle w:val="af5"/>
+        <w:bidi w:val="0"/>
+        <w:ind w:left="360"/>
         <w:rPr>
           <w:b/>
           <w:bCs/>
@@ -3387,6 +3709,1148 @@
           <w:szCs w:val="28"/>
           <w:u w:val="single"/>
         </w:rPr>
+        <w:t>KNN:</w:t>
+      </w:r>
+    </w:p>
+    <w:p>
+      <w:pPr>
+        <w:pStyle w:val="af5"/>
+        <w:bidi w:val="0"/>
+        <w:ind w:left="360"/>
+        <w:rPr>
+          <w:b/>
+          <w:bCs/>
+          <w:sz w:val="28"/>
+          <w:szCs w:val="28"/>
+        </w:rPr>
+      </w:pPr>
+      <w:r>
+        <w:rPr>
+          <w:b/>
+          <w:bCs/>
+          <w:sz w:val="28"/>
+          <w:szCs w:val="28"/>
+        </w:rPr>
+        <w:t>The final accuracy of the algorithm is 90.1857%.</w:t>
+      </w:r>
+    </w:p>
+    <w:p>
+      <w:pPr>
+        <w:pStyle w:val="af5"/>
+        <w:bidi w:val="0"/>
+        <w:ind w:left="360"/>
+        <w:rPr>
+          <w:sz w:val="28"/>
+          <w:szCs w:val="28"/>
+          <w:u w:val="single"/>
+        </w:rPr>
+      </w:pPr>
+      <w:r>
+        <w:rPr>
+          <w:sz w:val="28"/>
+          <w:szCs w:val="28"/>
+          <w:u w:val="single"/>
+        </w:rPr>
+        <w:t>Our steps were:</w:t>
+      </w:r>
+    </w:p>
+    <w:p>
+      <w:pPr>
+        <w:pStyle w:val="af5"/>
+        <w:numPr>
+          <w:ilvl w:val="0"/>
+          <w:numId w:val="6"/>
+        </w:numPr>
+        <w:bidi w:val="0"/>
+        <w:rPr>
+          <w:sz w:val="28"/>
+          <w:szCs w:val="28"/>
+        </w:rPr>
+      </w:pPr>
+      <w:r>
+        <w:rPr>
+          <w:sz w:val="28"/>
+          <w:szCs w:val="28"/>
+        </w:rPr>
+        <w:t xml:space="preserve"> R</w:t>
+      </w:r>
+      <w:r>
+        <w:rPr>
+          <w:sz w:val="28"/>
+          <w:szCs w:val="28"/>
+        </w:rPr>
+        <w:t>unning the algorithm as it is (with the default parameters) is 68.7003</w:t>
+      </w:r>
+      <w:r>
+        <w:rPr>
+          <w:sz w:val="28"/>
+          <w:szCs w:val="28"/>
+        </w:rPr>
+        <w:t>%.</w:t>
+      </w:r>
+    </w:p>
+    <w:p>
+      <w:pPr>
+        <w:pStyle w:val="af5"/>
+        <w:numPr>
+          <w:ilvl w:val="0"/>
+          <w:numId w:val="6"/>
+        </w:numPr>
+        <w:bidi w:val="0"/>
+        <w:rPr>
+          <w:sz w:val="28"/>
+          <w:szCs w:val="28"/>
+        </w:rPr>
+      </w:pPr>
+      <w:r>
+        <w:rPr>
+          <w:sz w:val="28"/>
+          <w:szCs w:val="28"/>
+        </w:rPr>
+        <w:t xml:space="preserve"> F</w:t>
+      </w:r>
+      <w:r>
+        <w:rPr>
+          <w:sz w:val="28"/>
+          <w:szCs w:val="28"/>
+        </w:rPr>
+        <w:t xml:space="preserve">ind the best k (number of neighbors that will bring the best accuracy </w:t>
+      </w:r>
+      <w:proofErr w:type="gramStart"/>
+      <w:r>
+        <w:rPr>
+          <w:sz w:val="28"/>
+          <w:szCs w:val="28"/>
+        </w:rPr>
+        <w:t>between 1 - 100</w:t>
+      </w:r>
+      <w:proofErr w:type="gramEnd"/>
+      <w:r>
+        <w:rPr>
+          <w:sz w:val="28"/>
+          <w:szCs w:val="28"/>
+        </w:rPr>
+        <w:t>).</w:t>
+      </w:r>
+      <w:r>
+        <w:rPr>
+          <w:sz w:val="28"/>
+          <w:szCs w:val="28"/>
+        </w:rPr>
+        <w:br/>
+      </w:r>
+      <w:proofErr w:type="gramStart"/>
+      <w:r>
+        <w:rPr>
+          <w:sz w:val="28"/>
+          <w:szCs w:val="28"/>
+        </w:rPr>
+        <w:t>we</w:t>
+      </w:r>
+      <w:proofErr w:type="gramEnd"/>
+      <w:r>
+        <w:rPr>
+          <w:sz w:val="28"/>
+          <w:szCs w:val="28"/>
+        </w:rPr>
+        <w:t xml:space="preserve"> found that most of the results are around 70% and the best one was k=1 and its accuracy is 89.125%.</w:t>
+      </w:r>
+    </w:p>
+    <w:p>
+      <w:pPr>
+        <w:pStyle w:val="af5"/>
+        <w:bidi w:val="0"/>
+        <w:rPr>
+          <w:sz w:val="28"/>
+          <w:szCs w:val="28"/>
+        </w:rPr>
+      </w:pPr>
+      <w:r>
+        <w:rPr>
+          <w:sz w:val="28"/>
+          <w:szCs w:val="28"/>
+        </w:rPr>
+        <w:t>We decided to keep the loop that finds the best k and to use it in each run of the algorithm in case there will be a better k using other data sets.</w:t>
+      </w:r>
+    </w:p>
+    <w:p>
+      <w:pPr>
+        <w:pStyle w:val="af5"/>
+        <w:numPr>
+          <w:ilvl w:val="0"/>
+          <w:numId w:val="6"/>
+        </w:numPr>
+        <w:bidi w:val="0"/>
+        <w:rPr>
+          <w:sz w:val="28"/>
+          <w:szCs w:val="28"/>
+        </w:rPr>
+      </w:pPr>
+      <w:r>
+        <w:rPr>
+          <w:sz w:val="28"/>
+          <w:szCs w:val="28"/>
+        </w:rPr>
+        <w:t xml:space="preserve">Find the best 'metric' parameter: </w:t>
+      </w:r>
+      <w:r>
+        <w:rPr>
+          <w:sz w:val="28"/>
+          <w:szCs w:val="28"/>
+        </w:rPr>
+        <w:br/>
+      </w:r>
+      <w:r>
+        <w:rPr>
+          <w:sz w:val="28"/>
+          <w:szCs w:val="28"/>
+          <w:u w:val="single"/>
+        </w:rPr>
+        <w:t>Manhattan distance</w:t>
+      </w:r>
+      <w:r>
+        <w:rPr>
+          <w:sz w:val="28"/>
+          <w:szCs w:val="28"/>
+        </w:rPr>
+        <w:t xml:space="preserve"> is the sum of the absolute differences of coordina</w:t>
+      </w:r>
+      <w:r>
+        <w:rPr>
+          <w:sz w:val="28"/>
+          <w:szCs w:val="28"/>
+        </w:rPr>
+        <w:t>tes in the n-dimensional space, yielding maximum accuracy of 90.18%.</w:t>
+      </w:r>
+    </w:p>
+    <w:p>
+      <w:pPr>
+        <w:pStyle w:val="af5"/>
+        <w:numPr>
+          <w:ilvl w:val="0"/>
+          <w:numId w:val="7"/>
+        </w:numPr>
+        <w:bidi w:val="0"/>
+        <w:rPr>
+          <w:sz w:val="28"/>
+          <w:szCs w:val="28"/>
+        </w:rPr>
+      </w:pPr>
+      <w:r>
+        <w:rPr>
+          <w:sz w:val="28"/>
+          <w:szCs w:val="28"/>
+          <w:u w:val="single"/>
+        </w:rPr>
+        <w:lastRenderedPageBreak/>
+        <w:t>Chebyshev distance</w:t>
+      </w:r>
+      <w:r>
+        <w:rPr>
+          <w:sz w:val="28"/>
+          <w:szCs w:val="28"/>
+        </w:rPr>
+        <w:t xml:space="preserve"> is the maximum abso</w:t>
+      </w:r>
+      <w:r>
+        <w:rPr>
+          <w:sz w:val="28"/>
+          <w:szCs w:val="28"/>
+        </w:rPr>
+        <w:t>lute difference of coordinates,</w:t>
+      </w:r>
+      <w:r>
+        <w:rPr>
+          <w:sz w:val="28"/>
+          <w:szCs w:val="28"/>
+        </w:rPr>
+        <w:t xml:space="preserve"> </w:t>
+      </w:r>
+      <w:r>
+        <w:rPr>
+          <w:sz w:val="28"/>
+          <w:szCs w:val="28"/>
+        </w:rPr>
+        <w:t>yielding maximum accuracy of 79.31%.</w:t>
+      </w:r>
+    </w:p>
+    <w:p>
+      <w:pPr>
+        <w:pStyle w:val="af5"/>
+        <w:numPr>
+          <w:ilvl w:val="0"/>
+          <w:numId w:val="7"/>
+        </w:numPr>
+        <w:bidi w:val="0"/>
+        <w:rPr>
+          <w:sz w:val="28"/>
+          <w:szCs w:val="28"/>
+        </w:rPr>
+      </w:pPr>
+      <w:r>
+        <w:rPr>
+          <w:sz w:val="28"/>
+          <w:szCs w:val="28"/>
+          <w:u w:val="single"/>
+        </w:rPr>
+        <w:t>Euclidean distance</w:t>
+      </w:r>
+      <w:r>
+        <w:rPr>
+          <w:sz w:val="28"/>
+          <w:szCs w:val="28"/>
+        </w:rPr>
+        <w:t xml:space="preserve"> is the square root of </w:t>
+      </w:r>
+      <w:r>
+        <w:rPr>
+          <w:sz w:val="28"/>
+          <w:szCs w:val="28"/>
+        </w:rPr>
+        <w:t xml:space="preserve">the </w:t>
+      </w:r>
+      <w:r>
+        <w:rPr>
+          <w:sz w:val="28"/>
+          <w:szCs w:val="28"/>
+        </w:rPr>
+        <w:t>sum of squares of differences of coordinates in the n-dimensional space</w:t>
+      </w:r>
+      <w:r>
+        <w:rPr>
+          <w:sz w:val="28"/>
+          <w:szCs w:val="28"/>
+        </w:rPr>
+        <w:t>, yielding maximum accuracy of 89.12%.</w:t>
+      </w:r>
+    </w:p>
+    <w:p>
+      <w:pPr>
+        <w:pStyle w:val="af5"/>
+        <w:numPr>
+          <w:ilvl w:val="0"/>
+          <w:numId w:val="7"/>
+        </w:numPr>
+        <w:bidi w:val="0"/>
+        <w:rPr>
+          <w:sz w:val="28"/>
+          <w:szCs w:val="28"/>
+        </w:rPr>
+      </w:pPr>
+      <w:r>
+        <w:rPr>
+          <w:sz w:val="28"/>
+          <w:szCs w:val="28"/>
+        </w:rPr>
+        <w:t xml:space="preserve">The </w:t>
+      </w:r>
+      <w:proofErr w:type="spellStart"/>
+      <w:r>
+        <w:rPr>
+          <w:sz w:val="28"/>
+          <w:szCs w:val="28"/>
+          <w:u w:val="single"/>
+        </w:rPr>
+        <w:t>Minkowski</w:t>
+      </w:r>
+      <w:proofErr w:type="spellEnd"/>
+      <w:r>
+        <w:rPr>
+          <w:sz w:val="28"/>
+          <w:szCs w:val="28"/>
+          <w:u w:val="single"/>
+        </w:rPr>
+        <w:t xml:space="preserve"> distance</w:t>
+      </w:r>
+      <w:r>
+        <w:rPr>
+          <w:sz w:val="28"/>
+          <w:szCs w:val="28"/>
+        </w:rPr>
+        <w:t xml:space="preserve"> is a generalization of the Euclidean distance and Manhattan distance. It is defined as the "p-norm" distance between two points in a Euclidean space, where p is a positive integer.</w:t>
+      </w:r>
+      <w:r>
+        <w:rPr>
+          <w:sz w:val="28"/>
+          <w:szCs w:val="28"/>
+          <w:u w:val="single"/>
+        </w:rPr>
+        <w:br/>
+      </w:r>
+      <w:proofErr w:type="spellStart"/>
+      <w:r>
+        <w:rPr>
+          <w:sz w:val="28"/>
+          <w:szCs w:val="28"/>
+          <w:u w:val="single"/>
+        </w:rPr>
+        <w:t>Minkowski</w:t>
+      </w:r>
+      <w:proofErr w:type="spellEnd"/>
+      <w:r>
+        <w:rPr>
+          <w:sz w:val="28"/>
+          <w:szCs w:val="28"/>
+          <w:u w:val="single"/>
+        </w:rPr>
+        <w:t xml:space="preserve"> distance</w:t>
+      </w:r>
+      <w:r>
+        <w:rPr>
+          <w:sz w:val="28"/>
+          <w:szCs w:val="28"/>
+        </w:rPr>
+        <w:t xml:space="preserve"> with p=1 is </w:t>
+      </w:r>
+      <w:r>
+        <w:rPr>
+          <w:sz w:val="28"/>
+          <w:szCs w:val="28"/>
+          <w:u w:val="single"/>
+        </w:rPr>
+        <w:t>Manhattan distance</w:t>
+      </w:r>
+      <w:r>
+        <w:rPr>
+          <w:sz w:val="28"/>
+          <w:szCs w:val="28"/>
+        </w:rPr>
+        <w:t>.</w:t>
+      </w:r>
+      <w:r>
+        <w:rPr>
+          <w:sz w:val="28"/>
+          <w:szCs w:val="28"/>
+        </w:rPr>
+        <w:br/>
+      </w:r>
+      <w:proofErr w:type="spellStart"/>
+      <w:r>
+        <w:rPr>
+          <w:sz w:val="28"/>
+          <w:szCs w:val="28"/>
+          <w:u w:val="single"/>
+        </w:rPr>
+        <w:t>Minkowski</w:t>
+      </w:r>
+      <w:proofErr w:type="spellEnd"/>
+      <w:r>
+        <w:rPr>
+          <w:sz w:val="28"/>
+          <w:szCs w:val="28"/>
+          <w:u w:val="single"/>
+        </w:rPr>
+        <w:t xml:space="preserve"> distance</w:t>
+      </w:r>
+      <w:r>
+        <w:rPr>
+          <w:sz w:val="28"/>
+          <w:szCs w:val="28"/>
+        </w:rPr>
+        <w:t xml:space="preserve"> with p=2 is </w:t>
+      </w:r>
+      <w:r>
+        <w:rPr>
+          <w:sz w:val="28"/>
+          <w:szCs w:val="28"/>
+          <w:u w:val="single"/>
+        </w:rPr>
+        <w:t>Euclidean distance</w:t>
+      </w:r>
+      <w:r>
+        <w:rPr>
+          <w:sz w:val="28"/>
+          <w:szCs w:val="28"/>
+        </w:rPr>
+        <w:br/>
+      </w:r>
+      <w:proofErr w:type="spellStart"/>
+      <w:r>
+        <w:rPr>
+          <w:sz w:val="28"/>
+          <w:szCs w:val="28"/>
+          <w:u w:val="single"/>
+        </w:rPr>
+        <w:t>Minkowski</w:t>
+      </w:r>
+      <w:proofErr w:type="spellEnd"/>
+      <w:r>
+        <w:rPr>
+          <w:sz w:val="28"/>
+          <w:szCs w:val="28"/>
+          <w:u w:val="single"/>
+        </w:rPr>
+        <w:t xml:space="preserve"> distance</w:t>
+      </w:r>
+      <w:r>
+        <w:rPr>
+          <w:sz w:val="28"/>
+          <w:szCs w:val="28"/>
+        </w:rPr>
+        <w:t xml:space="preserve"> with </w:t>
+      </w:r>
+      <w:r>
+        <w:rPr>
+          <w:sz w:val="28"/>
+          <w:szCs w:val="28"/>
+        </w:rPr>
+        <w:t xml:space="preserve">p&gt;2 </w:t>
+      </w:r>
+      <w:r>
+        <w:rPr>
+          <w:sz w:val="28"/>
+          <w:szCs w:val="28"/>
+        </w:rPr>
+        <w:t xml:space="preserve">generalizations of </w:t>
+      </w:r>
+      <w:r>
+        <w:rPr>
+          <w:sz w:val="28"/>
+          <w:szCs w:val="28"/>
+          <w:u w:val="single"/>
+        </w:rPr>
+        <w:t>Euclidean distance</w:t>
+      </w:r>
+      <w:r>
+        <w:rPr>
+          <w:sz w:val="28"/>
+          <w:szCs w:val="28"/>
+        </w:rPr>
+        <w:t xml:space="preserve"> (running on p=4</w:t>
+      </w:r>
+      <w:proofErr w:type="gramStart"/>
+      <w:r>
+        <w:rPr>
+          <w:sz w:val="28"/>
+          <w:szCs w:val="28"/>
+        </w:rPr>
+        <w:t>,5,6,7,8</w:t>
+      </w:r>
+      <w:proofErr w:type="gramEnd"/>
+      <w:r>
+        <w:rPr>
+          <w:sz w:val="28"/>
+          <w:szCs w:val="28"/>
+        </w:rPr>
+        <w:t xml:space="preserve"> – yielded around 89%).</w:t>
+      </w:r>
+    </w:p>
+    <w:p>
+      <w:pPr>
+        <w:pStyle w:val="af5"/>
+        <w:numPr>
+          <w:ilvl w:val="0"/>
+          <w:numId w:val="6"/>
+        </w:numPr>
+        <w:bidi w:val="0"/>
+        <w:rPr>
+          <w:sz w:val="28"/>
+          <w:szCs w:val="28"/>
+        </w:rPr>
+      </w:pPr>
+      <w:r>
+        <w:rPr>
+          <w:sz w:val="28"/>
+          <w:szCs w:val="28"/>
+        </w:rPr>
+        <w:t xml:space="preserve">Find the best 'algorithm' parameter: </w:t>
+      </w:r>
+      <w:r>
+        <w:rPr>
+          <w:sz w:val="28"/>
+          <w:szCs w:val="28"/>
+        </w:rPr>
+        <w:br/>
+      </w:r>
+      <w:r>
+        <w:rPr>
+          <w:sz w:val="28"/>
+          <w:szCs w:val="28"/>
+        </w:rPr>
+        <w:t>the "algorithm" parameter is used to specify the algorithm used to compute the nearest neighbors</w:t>
+      </w:r>
+      <w:r>
+        <w:rPr>
+          <w:sz w:val="28"/>
+          <w:szCs w:val="28"/>
+        </w:rPr>
+        <w:t>, the options are k-d tree, ball tree and brute</w:t>
+      </w:r>
+      <w:r>
+        <w:rPr>
+          <w:sz w:val="28"/>
+          <w:szCs w:val="28"/>
+        </w:rPr>
+        <w:t>.</w:t>
+      </w:r>
+      <w:r>
+        <w:rPr>
+          <w:sz w:val="28"/>
+          <w:szCs w:val="28"/>
+        </w:rPr>
+        <w:br/>
+      </w:r>
+      <w:r>
+        <w:rPr>
+          <w:sz w:val="28"/>
+          <w:szCs w:val="28"/>
+        </w:rPr>
+        <w:t xml:space="preserve">A </w:t>
+      </w:r>
+      <w:r>
+        <w:rPr>
+          <w:sz w:val="28"/>
+          <w:szCs w:val="28"/>
+          <w:u w:val="single"/>
+        </w:rPr>
+        <w:t>k-d tree</w:t>
+      </w:r>
+      <w:r>
+        <w:rPr>
+          <w:sz w:val="28"/>
+          <w:szCs w:val="28"/>
+        </w:rPr>
+        <w:t xml:space="preserve"> is a space-partitioning data structure that recursively divides the space to efficiently find </w:t>
+      </w:r>
+      <w:r>
+        <w:rPr>
+          <w:sz w:val="28"/>
+          <w:szCs w:val="28"/>
+        </w:rPr>
+        <w:t xml:space="preserve">the </w:t>
+      </w:r>
+      <w:r>
+        <w:rPr>
+          <w:sz w:val="28"/>
+          <w:szCs w:val="28"/>
+        </w:rPr>
+        <w:t>nearest neighbors in a k-dimensional space.</w:t>
+      </w:r>
+      <w:r>
+        <w:rPr>
+          <w:sz w:val="28"/>
+          <w:szCs w:val="28"/>
+        </w:rPr>
+        <w:br/>
+      </w:r>
+      <w:r>
+        <w:rPr>
+          <w:sz w:val="28"/>
+          <w:szCs w:val="28"/>
+        </w:rPr>
+        <w:t xml:space="preserve">A </w:t>
+      </w:r>
+      <w:r>
+        <w:rPr>
+          <w:sz w:val="28"/>
+          <w:szCs w:val="28"/>
+          <w:u w:val="single"/>
+        </w:rPr>
+        <w:t>ball tree</w:t>
+      </w:r>
+      <w:r>
+        <w:rPr>
+          <w:sz w:val="28"/>
+          <w:szCs w:val="28"/>
+        </w:rPr>
+        <w:t xml:space="preserve"> is a binary tree structure where each internal node represents a hyper-spherical region in the feature space and is used to efficiently find nearest neighbors in large datasets with high dimensional feature space.</w:t>
+      </w:r>
+      <w:r>
+        <w:rPr>
+          <w:sz w:val="28"/>
+          <w:szCs w:val="28"/>
+        </w:rPr>
+        <w:br/>
+      </w:r>
+      <w:r>
+        <w:rPr>
+          <w:sz w:val="28"/>
+          <w:szCs w:val="28"/>
+          <w:u w:val="single"/>
+        </w:rPr>
+        <w:t>"</w:t>
+      </w:r>
+      <w:proofErr w:type="gramStart"/>
+      <w:r>
+        <w:rPr>
+          <w:sz w:val="28"/>
+          <w:szCs w:val="28"/>
+          <w:u w:val="single"/>
+        </w:rPr>
+        <w:t>brute</w:t>
+      </w:r>
+      <w:proofErr w:type="gramEnd"/>
+      <w:r>
+        <w:rPr>
+          <w:sz w:val="28"/>
+          <w:szCs w:val="28"/>
+          <w:u w:val="single"/>
+        </w:rPr>
+        <w:t>"</w:t>
+      </w:r>
+      <w:r>
+        <w:rPr>
+          <w:sz w:val="28"/>
+          <w:szCs w:val="28"/>
+        </w:rPr>
+        <w:t xml:space="preserve"> </w:t>
+      </w:r>
+      <w:r>
+        <w:rPr>
+          <w:sz w:val="28"/>
+          <w:szCs w:val="28"/>
+        </w:rPr>
+        <w:t>computes the distance between all pairs of points in the dataset, which can be computationally expensive for large datasets.</w:t>
+      </w:r>
+      <w:r>
+        <w:rPr>
+          <w:sz w:val="28"/>
+          <w:szCs w:val="28"/>
+        </w:rPr>
+        <w:br/>
+        <w:t>None of these parameters improved our accuracy so we let the algorithm choose itself with the option of "auto" (default).</w:t>
+      </w:r>
+    </w:p>
+    <w:p>
+      <w:pPr>
+        <w:pStyle w:val="af5"/>
+        <w:bidi w:val="0"/>
+        <w:rPr>
+          <w:b/>
+          <w:bCs/>
+          <w:sz w:val="28"/>
+          <w:szCs w:val="28"/>
+          <w:u w:val="single"/>
+        </w:rPr>
+      </w:pPr>
+    </w:p>
+    <w:p>
+      <w:pPr>
+        <w:bidi w:val="0"/>
+        <w:rPr>
+          <w:b/>
+          <w:bCs/>
+          <w:sz w:val="28"/>
+          <w:szCs w:val="28"/>
+          <w:u w:val="single"/>
+        </w:rPr>
+      </w:pPr>
+    </w:p>
+    <w:p>
+      <w:pPr>
+        <w:pStyle w:val="af5"/>
+        <w:bidi w:val="0"/>
+        <w:rPr>
+          <w:b/>
+          <w:bCs/>
+          <w:sz w:val="28"/>
+          <w:szCs w:val="28"/>
+          <w:u w:val="single"/>
+        </w:rPr>
+      </w:pPr>
+      <w:r>
+        <w:rPr>
+          <w:b/>
+          <w:bCs/>
+          <w:sz w:val="28"/>
+          <w:szCs w:val="28"/>
+          <w:u w:val="single"/>
+        </w:rPr>
+        <w:lastRenderedPageBreak/>
+        <w:t>SVC</w:t>
+      </w:r>
+      <w:r>
+        <w:rPr>
+          <w:b/>
+          <w:bCs/>
+          <w:sz w:val="28"/>
+          <w:szCs w:val="28"/>
+          <w:u w:val="single"/>
+        </w:rPr>
+        <w:t>:</w:t>
+      </w:r>
+    </w:p>
+    <w:p>
+      <w:pPr>
+        <w:pStyle w:val="af5"/>
+        <w:bidi w:val="0"/>
+        <w:rPr>
+          <w:b/>
+          <w:bCs/>
+          <w:sz w:val="28"/>
+          <w:szCs w:val="28"/>
+        </w:rPr>
+      </w:pPr>
+      <w:r>
+        <w:rPr>
+          <w:b/>
+          <w:bCs/>
+          <w:sz w:val="28"/>
+          <w:szCs w:val="28"/>
+        </w:rPr>
+        <w:t xml:space="preserve">The final accuracy of the algorithm is </w:t>
+      </w:r>
+      <w:r>
+        <w:rPr>
+          <w:b/>
+          <w:bCs/>
+          <w:sz w:val="28"/>
+          <w:szCs w:val="28"/>
+        </w:rPr>
+        <w:t>92.5729</w:t>
+      </w:r>
+      <w:r>
+        <w:rPr>
+          <w:b/>
+          <w:bCs/>
+          <w:sz w:val="28"/>
+          <w:szCs w:val="28"/>
+        </w:rPr>
+        <w:t>%.</w:t>
+      </w:r>
+    </w:p>
+    <w:p>
+      <w:pPr>
+        <w:pStyle w:val="af5"/>
+        <w:bidi w:val="0"/>
+        <w:rPr>
+          <w:sz w:val="28"/>
+          <w:szCs w:val="28"/>
+          <w:u w:val="single"/>
+        </w:rPr>
+      </w:pPr>
+      <w:r>
+        <w:rPr>
+          <w:sz w:val="28"/>
+          <w:szCs w:val="28"/>
+          <w:u w:val="single"/>
+        </w:rPr>
+        <w:t>Our steps were:</w:t>
+      </w:r>
+    </w:p>
+    <w:p>
+      <w:pPr>
+        <w:pStyle w:val="af5"/>
+        <w:numPr>
+          <w:ilvl w:val="0"/>
+          <w:numId w:val="6"/>
+        </w:numPr>
+        <w:bidi w:val="0"/>
+        <w:rPr>
+          <w:sz w:val="28"/>
+          <w:szCs w:val="28"/>
+        </w:rPr>
+      </w:pPr>
+      <w:r>
+        <w:rPr>
+          <w:sz w:val="28"/>
+          <w:szCs w:val="28"/>
+        </w:rPr>
+        <w:t xml:space="preserve"> </w:t>
+      </w:r>
+      <w:r>
+        <w:rPr>
+          <w:sz w:val="28"/>
+          <w:szCs w:val="28"/>
+        </w:rPr>
+        <w:t>R</w:t>
+      </w:r>
+      <w:r>
+        <w:rPr>
+          <w:sz w:val="28"/>
+          <w:szCs w:val="28"/>
+        </w:rPr>
+        <w:t xml:space="preserve">unning the algorithm as it is (with the default parameters) is </w:t>
+      </w:r>
+      <w:r>
+        <w:rPr>
+          <w:sz w:val="28"/>
+          <w:szCs w:val="28"/>
+        </w:rPr>
+        <w:t>69.7612%.</w:t>
+      </w:r>
+    </w:p>
+    <w:p>
+      <w:pPr>
+        <w:pStyle w:val="af5"/>
+        <w:numPr>
+          <w:ilvl w:val="0"/>
+          <w:numId w:val="6"/>
+        </w:numPr>
+        <w:bidi w:val="0"/>
+        <w:rPr>
+          <w:sz w:val="28"/>
+          <w:szCs w:val="28"/>
+        </w:rPr>
+      </w:pPr>
+      <w:r>
+        <w:rPr>
+          <w:sz w:val="28"/>
+          <w:szCs w:val="28"/>
+        </w:rPr>
+        <w:t>The algorithm can run with 3 different functions ('</w:t>
+      </w:r>
+      <w:proofErr w:type="spellStart"/>
+      <w:r>
+        <w:rPr>
+          <w:sz w:val="28"/>
+          <w:szCs w:val="28"/>
+        </w:rPr>
+        <w:t>rbf</w:t>
+      </w:r>
+      <w:proofErr w:type="spellEnd"/>
+      <w:r>
+        <w:rPr>
+          <w:sz w:val="28"/>
+          <w:szCs w:val="28"/>
+        </w:rPr>
+        <w:t>', 'linear', 'sigmoid')</w:t>
+      </w:r>
+      <w:r>
+        <w:rPr>
+          <w:sz w:val="28"/>
+          <w:szCs w:val="28"/>
+        </w:rPr>
+        <w:t xml:space="preserve"> in the parameter </w:t>
+      </w:r>
+      <w:r>
+        <w:rPr>
+          <w:sz w:val="28"/>
+          <w:szCs w:val="28"/>
+        </w:rPr>
+        <w:t>'</w:t>
+      </w:r>
+      <w:r>
+        <w:rPr>
+          <w:sz w:val="28"/>
+          <w:szCs w:val="28"/>
+        </w:rPr>
+        <w:t>kernel</w:t>
+      </w:r>
+      <w:r>
+        <w:rPr>
+          <w:sz w:val="28"/>
+          <w:szCs w:val="28"/>
+        </w:rPr>
+        <w:t>'</w:t>
+      </w:r>
+      <w:r>
+        <w:rPr>
+          <w:sz w:val="28"/>
+          <w:szCs w:val="28"/>
+        </w:rPr>
+        <w:t>, for each function we searc</w:t>
+      </w:r>
+      <w:r>
+        <w:rPr>
+          <w:sz w:val="28"/>
+          <w:szCs w:val="28"/>
+        </w:rPr>
+        <w:t>hed for the best value of the parameter 'C'</w:t>
+      </w:r>
+      <w:r>
+        <w:rPr>
+          <w:sz w:val="28"/>
+          <w:szCs w:val="28"/>
+        </w:rPr>
+        <w:t xml:space="preserve"> that will bri</w:t>
+      </w:r>
+      <w:r>
+        <w:rPr>
+          <w:sz w:val="28"/>
+          <w:szCs w:val="28"/>
+        </w:rPr>
+        <w:t>ng the highest accuracy overall ("C"</w:t>
+      </w:r>
+      <w:r>
+        <w:rPr>
+          <w:sz w:val="28"/>
+          <w:szCs w:val="28"/>
+        </w:rPr>
+        <w:t xml:space="preserve"> controls the trade-off between maximizing the margin and mini</w:t>
+      </w:r>
+      <w:r>
+        <w:rPr>
+          <w:sz w:val="28"/>
+          <w:szCs w:val="28"/>
+        </w:rPr>
+        <w:t>mizing the classification error), we found out that the highest accuracy yielded with '</w:t>
+      </w:r>
+      <w:proofErr w:type="spellStart"/>
+      <w:r>
+        <w:rPr>
+          <w:sz w:val="28"/>
+          <w:szCs w:val="28"/>
+        </w:rPr>
+        <w:t>rbf</w:t>
+      </w:r>
+      <w:proofErr w:type="spellEnd"/>
+      <w:r>
+        <w:rPr>
+          <w:sz w:val="28"/>
+          <w:szCs w:val="28"/>
+        </w:rPr>
+        <w:t>' and 'C'=1000 (yielded 79.31% accuracy).</w:t>
+      </w:r>
+    </w:p>
+    <w:p>
+      <w:pPr>
+        <w:pStyle w:val="af5"/>
+        <w:bidi w:val="0"/>
+        <w:rPr>
+          <w:sz w:val="28"/>
+          <w:szCs w:val="28"/>
+        </w:rPr>
+      </w:pPr>
+      <w:r>
+        <w:rPr>
+          <w:sz w:val="28"/>
+          <w:szCs w:val="28"/>
+        </w:rPr>
+        <w:t>We let the greedy search run for every execution of the program to find the value of 'C' that will bring the highest accuracy.</w:t>
+      </w:r>
+    </w:p>
+    <w:p>
+      <w:pPr>
+        <w:pStyle w:val="af5"/>
+        <w:numPr>
+          <w:ilvl w:val="0"/>
+          <w:numId w:val="6"/>
+        </w:numPr>
+        <w:bidi w:val="0"/>
+        <w:rPr>
+          <w:sz w:val="28"/>
+          <w:szCs w:val="28"/>
+        </w:rPr>
+      </w:pPr>
+      <w:r>
+        <w:rPr>
+          <w:sz w:val="28"/>
+          <w:szCs w:val="28"/>
+        </w:rPr>
+        <w:t>Since we found out that '</w:t>
+      </w:r>
+      <w:proofErr w:type="spellStart"/>
+      <w:r>
+        <w:rPr>
+          <w:sz w:val="28"/>
+          <w:szCs w:val="28"/>
+        </w:rPr>
+        <w:t>rbf</w:t>
+      </w:r>
+      <w:proofErr w:type="spellEnd"/>
+      <w:r>
+        <w:rPr>
+          <w:sz w:val="28"/>
+          <w:szCs w:val="28"/>
+        </w:rPr>
+        <w:t>' yields the highest accuracy we searched for the best 'gamma' parameter ("gamma"</w:t>
+      </w:r>
+      <w:r>
+        <w:rPr>
+          <w:sz w:val="28"/>
+          <w:szCs w:val="28"/>
+        </w:rPr>
+        <w:t xml:space="preserve"> controls the width</w:t>
+      </w:r>
+      <w:r>
+        <w:rPr>
+          <w:sz w:val="28"/>
+          <w:szCs w:val="28"/>
+        </w:rPr>
+        <w:t xml:space="preserve"> of the RBF </w:t>
+      </w:r>
+      <w:r>
+        <w:rPr>
+          <w:sz w:val="28"/>
+          <w:szCs w:val="28"/>
+        </w:rPr>
+        <w:t>kernel used in the SVC algorithm. A larger gamma value results in a narrower and more complex decision boundary, while a smaller gamma value results in a wide</w:t>
+      </w:r>
+      <w:r>
+        <w:rPr>
+          <w:sz w:val="28"/>
+          <w:szCs w:val="28"/>
+        </w:rPr>
+        <w:t>r and simpler decision boundary):</w:t>
+      </w:r>
+      <w:r>
+        <w:rPr>
+          <w:sz w:val="28"/>
+          <w:szCs w:val="28"/>
+        </w:rPr>
+        <w:br/>
+        <w:t>We used a greedy algorithm that chooses the value of 'gamma' (in addition to finding the best 'C') that yielded the highest accuracy.</w:t>
+      </w:r>
+    </w:p>
+    <w:p>
+      <w:pPr>
+        <w:pStyle w:val="af5"/>
+        <w:bidi w:val="0"/>
+        <w:rPr>
+          <w:rFonts w:hint="cs"/>
+          <w:sz w:val="28"/>
+          <w:szCs w:val="28"/>
+          <w:rtl/>
+        </w:rPr>
+      </w:pPr>
+      <w:proofErr w:type="gramStart"/>
+      <w:r>
+        <w:rPr>
+          <w:sz w:val="28"/>
+          <w:szCs w:val="28"/>
+        </w:rPr>
+        <w:t>( yielded</w:t>
+      </w:r>
+      <w:proofErr w:type="gramEnd"/>
+      <w:r>
+        <w:rPr>
+          <w:sz w:val="28"/>
+          <w:szCs w:val="28"/>
+        </w:rPr>
+        <w:t xml:space="preserve"> 92.5729% with 'C' =10 and 'gamma'=1 ).</w:t>
+      </w:r>
+    </w:p>
+    <w:p>
+      <w:pPr>
+        <w:rPr>
+          <w:b/>
+          <w:bCs/>
+          <w:sz w:val="28"/>
+          <w:szCs w:val="28"/>
+        </w:rPr>
+      </w:pPr>
+      <w:r>
+        <w:rPr>
+          <w:b/>
+          <w:bCs/>
+          <w:sz w:val="28"/>
+          <w:szCs w:val="28"/>
+        </w:rPr>
+        <w:br w:type="page"/>
+      </w:r>
+    </w:p>
+    <w:p>
+      <w:pPr>
+        <w:bidi w:val="0"/>
+        <w:jc w:val="center"/>
+        <w:rPr>
+          <w:b/>
+          <w:bCs/>
+          <w:sz w:val="28"/>
+          <w:szCs w:val="28"/>
+          <w:u w:val="single"/>
+        </w:rPr>
+      </w:pPr>
+      <w:r>
+        <w:rPr>
+          <w:b/>
+          <w:bCs/>
+          <w:sz w:val="28"/>
+          <w:szCs w:val="28"/>
+          <w:u w:val="single"/>
+        </w:rPr>
+        <w:lastRenderedPageBreak/>
         <w:t>Operating Instructions</w:t>
       </w:r>
       <w:r>
@@ -3493,6 +4957,27 @@
     </w:p>
     <w:p>
       <w:pPr>
+        <w:rPr>
+          <w:b/>
+          <w:bCs/>
+          <w:sz w:val="28"/>
+          <w:szCs w:val="28"/>
+          <w:u w:val="single"/>
+        </w:rPr>
+      </w:pPr>
+      <w:r>
+        <w:rPr>
+          <w:b/>
+          <w:bCs/>
+          <w:sz w:val="28"/>
+          <w:szCs w:val="28"/>
+          <w:u w:val="single"/>
+        </w:rPr>
+        <w:br w:type="page"/>
+      </w:r>
+    </w:p>
+    <w:p>
+      <w:pPr>
         <w:pStyle w:val="af5"/>
         <w:bidi w:val="0"/>
         <w:ind w:left="360"/>
@@ -3525,168 +5010,56 @@
         <w:rPr>
           <w:sz w:val="28"/>
           <w:szCs w:val="28"/>
-          <w:u w:val="single"/>
-        </w:rPr>
-      </w:pPr>
-      <w:r>
-        <w:rPr>
-          <w:sz w:val="28"/>
-          <w:szCs w:val="28"/>
-          <w:u w:val="single"/>
-        </w:rPr>
-        <w:t>KNN:</w:t>
-      </w:r>
-    </w:p>
-    <w:p>
-      <w:pPr>
-        <w:pStyle w:val="af5"/>
-        <w:bidi w:val="0"/>
-        <w:ind w:left="360"/>
-        <w:rPr>
-          <w:sz w:val="28"/>
-          <w:szCs w:val="28"/>
-        </w:rPr>
-      </w:pPr>
-      <w:r>
-        <w:rPr>
-          <w:sz w:val="28"/>
-          <w:szCs w:val="28"/>
-        </w:rPr>
-        <w:t>The final accuracy of the algorithm is 90.1857%.</w:t>
-      </w:r>
-    </w:p>
-    <w:p>
-      <w:pPr>
-        <w:pStyle w:val="af5"/>
-        <w:bidi w:val="0"/>
-        <w:ind w:left="360"/>
-        <w:rPr>
-          <w:sz w:val="28"/>
-          <w:szCs w:val="28"/>
-          <w:u w:val="single"/>
-        </w:rPr>
-      </w:pPr>
-      <w:r>
-        <w:rPr>
-          <w:sz w:val="28"/>
-          <w:szCs w:val="28"/>
-          <w:u w:val="single"/>
-        </w:rPr>
-        <w:t>Our steps were:</w:t>
-      </w:r>
-    </w:p>
-    <w:p>
-      <w:pPr>
-        <w:pStyle w:val="af5"/>
-        <w:numPr>
-          <w:ilvl w:val="0"/>
-          <w:numId w:val="6"/>
-        </w:numPr>
-        <w:bidi w:val="0"/>
-        <w:rPr>
-          <w:sz w:val="28"/>
-          <w:szCs w:val="28"/>
-        </w:rPr>
-      </w:pPr>
-      <w:r>
-        <w:rPr>
-          <w:sz w:val="28"/>
-          <w:szCs w:val="28"/>
-        </w:rPr>
-        <w:t xml:space="preserve"> R</w:t>
-      </w:r>
-      <w:r>
-        <w:rPr>
-          <w:sz w:val="28"/>
-          <w:szCs w:val="28"/>
-        </w:rPr>
-        <w:t>unning the algorithm as it is (with the default parameters)</w:t>
-      </w:r>
-      <w:r>
-        <w:rPr>
-          <w:sz w:val="28"/>
-          <w:szCs w:val="28"/>
-        </w:rPr>
-        <w:t xml:space="preserve"> is 68.7003</w:t>
-      </w:r>
-      <w:r>
-        <w:rPr>
-          <w:sz w:val="28"/>
-          <w:szCs w:val="28"/>
-        </w:rPr>
-        <w:t>%.</w:t>
-      </w:r>
-    </w:p>
-    <w:p>
-      <w:pPr>
-        <w:pStyle w:val="af5"/>
-        <w:numPr>
-          <w:ilvl w:val="0"/>
-          <w:numId w:val="6"/>
-        </w:numPr>
-        <w:bidi w:val="0"/>
-        <w:rPr>
-          <w:sz w:val="28"/>
-          <w:szCs w:val="28"/>
-        </w:rPr>
-      </w:pPr>
-      <w:r>
-        <w:rPr>
-          <w:sz w:val="28"/>
-          <w:szCs w:val="28"/>
-        </w:rPr>
-        <w:t xml:space="preserve"> F</w:t>
-      </w:r>
-      <w:r>
-        <w:rPr>
-          <w:sz w:val="28"/>
-          <w:szCs w:val="28"/>
-        </w:rPr>
-        <w:t xml:space="preserve">ind the best k (number of neighbors that will bring the best accuracy </w:t>
-      </w:r>
-      <w:proofErr w:type="gramStart"/>
-      <w:r>
-        <w:rPr>
-          <w:sz w:val="28"/>
-          <w:szCs w:val="28"/>
-        </w:rPr>
-        <w:t>between 1</w:t>
-      </w:r>
-      <w:r>
-        <w:rPr>
-          <w:sz w:val="28"/>
-          <w:szCs w:val="28"/>
-        </w:rPr>
-        <w:t xml:space="preserve"> </w:t>
-      </w:r>
-      <w:r>
-        <w:rPr>
-          <w:sz w:val="28"/>
-          <w:szCs w:val="28"/>
-        </w:rPr>
-        <w:t>-</w:t>
-      </w:r>
-      <w:r>
-        <w:rPr>
-          <w:sz w:val="28"/>
-          <w:szCs w:val="28"/>
-        </w:rPr>
-        <w:t xml:space="preserve"> </w:t>
-      </w:r>
-      <w:r>
-        <w:rPr>
-          <w:sz w:val="28"/>
-          <w:szCs w:val="28"/>
-        </w:rPr>
-        <w:t>100</w:t>
-      </w:r>
-      <w:proofErr w:type="gramEnd"/>
-      <w:r>
-        <w:rPr>
-          <w:sz w:val="28"/>
-          <w:szCs w:val="28"/>
-        </w:rPr>
-        <w:t>).</w:t>
+        </w:rPr>
+      </w:pPr>
+      <w:r>
+        <w:rPr>
+          <w:sz w:val="28"/>
+          <w:szCs w:val="28"/>
+        </w:rPr>
+        <w:t>B</w:t>
+      </w:r>
+      <w:r>
+        <w:rPr>
+          <w:sz w:val="28"/>
+          <w:szCs w:val="28"/>
+        </w:rPr>
+        <w:t xml:space="preserve">efore the test runs we decided to give the algorithms 80% training set and 20% testing set, </w:t>
+      </w:r>
+      <w:r>
+        <w:rPr>
+          <w:sz w:val="28"/>
+          <w:szCs w:val="28"/>
+        </w:rPr>
+        <w:t xml:space="preserve">the accuracy may go up </w:t>
+      </w:r>
+      <w:r>
+        <w:rPr>
+          <w:sz w:val="28"/>
+          <w:szCs w:val="28"/>
+        </w:rPr>
+        <w:t xml:space="preserve">when using a smaller testing set </w:t>
+      </w:r>
+      <w:r>
+        <w:rPr>
+          <w:sz w:val="28"/>
+          <w:szCs w:val="28"/>
+        </w:rPr>
+        <w:t>because</w:t>
+      </w:r>
+      <w:r>
+        <w:rPr>
+          <w:sz w:val="28"/>
+          <w:szCs w:val="28"/>
+        </w:rPr>
+        <w:t>,</w:t>
+      </w:r>
+      <w:r>
+        <w:rPr>
+          <w:sz w:val="28"/>
+          <w:szCs w:val="28"/>
+        </w:rPr>
+        <w:t xml:space="preserve"> with a small testing set, there is less chance of encountering unfamiliar or outlier data points that the model has not seen before.</w:t>
       </w:r>
       <w:r>
         <w:rPr>
@@ -3694,77 +5067,15 @@
           <w:szCs w:val="28"/>
         </w:rPr>
         <w:br/>
-      </w:r>
-      <w:proofErr w:type="gramStart"/>
-      <w:r>
-        <w:rPr>
-          <w:sz w:val="28"/>
-          <w:szCs w:val="28"/>
-        </w:rPr>
-        <w:t>we</w:t>
-      </w:r>
-      <w:proofErr w:type="gramEnd"/>
-      <w:r>
-        <w:rPr>
-          <w:sz w:val="28"/>
-          <w:szCs w:val="28"/>
-        </w:rPr>
-        <w:t xml:space="preserve"> found that most of the results are around 70% and the best one was k=1 and its accuracy is 89.125%.</w:t>
-      </w:r>
-    </w:p>
-    <w:p>
-      <w:pPr>
-        <w:pStyle w:val="af5"/>
-        <w:bidi w:val="0"/>
-        <w:rPr>
-          <w:sz w:val="28"/>
-          <w:szCs w:val="28"/>
-        </w:rPr>
-      </w:pPr>
-      <w:r>
-        <w:rPr>
-          <w:sz w:val="28"/>
-          <w:szCs w:val="28"/>
-        </w:rPr>
-        <w:t>We decided to keep the loop that finds the best k and to use it in each run of the algorithm</w:t>
-      </w:r>
-      <w:r>
-        <w:rPr>
-          <w:sz w:val="28"/>
-          <w:szCs w:val="28"/>
-        </w:rPr>
-        <w:t xml:space="preserve"> in case there will be a better k using other data sets.</w:t>
-      </w:r>
-    </w:p>
-    <w:p>
-      <w:pPr>
-        <w:pStyle w:val="af5"/>
-        <w:numPr>
-          <w:ilvl w:val="0"/>
-          <w:numId w:val="6"/>
-        </w:numPr>
-        <w:bidi w:val="0"/>
-        <w:rPr>
-          <w:sz w:val="28"/>
-          <w:szCs w:val="28"/>
-        </w:rPr>
-      </w:pPr>
-      <w:r>
-        <w:rPr>
-          <w:sz w:val="28"/>
-          <w:szCs w:val="28"/>
-        </w:rPr>
-        <w:t>Find the best 'metric' parameter'</w:t>
-      </w:r>
-      <w:proofErr w:type="gramStart"/>
-      <w:r>
-        <w:rPr>
-          <w:sz w:val="28"/>
-          <w:szCs w:val="28"/>
-        </w:rPr>
-        <w:t>:</w:t>
-      </w:r>
-      <w:proofErr w:type="gramEnd"/>
+        <w:t>W</w:t>
+      </w:r>
+      <w:r>
+        <w:rPr>
+          <w:sz w:val="28"/>
+          <w:szCs w:val="28"/>
+        </w:rPr>
+        <w:t>e have conducted experiments on two algorithms, KNN and SVC. For KNN, we found that the best value for the 'k' parameter was 1, and the best distance metric was Manhattan distance, yielding an accuracy of 90.18%. We also experimented with different algorithm options, including k-d tree, ball tree, and brute, but none of these improved the accuracy.</w:t>
+      </w:r>
       <w:r>
         <w:rPr>
           <w:sz w:val="28"/>
@@ -3777,47 +5088,70 @@
           <w:sz w:val="28"/>
           <w:szCs w:val="28"/>
         </w:rPr>
-        <w:t>Manhattan distance is the sum of the absolute differences of coordina</w:t>
-      </w:r>
-      <w:r>
-        <w:rPr>
-          <w:sz w:val="28"/>
-          <w:szCs w:val="28"/>
-        </w:rPr>
-        <w:t>tes in the n-dimensional space.</w:t>
-      </w:r>
-      <w:r>
-        <w:rPr>
-          <w:sz w:val="28"/>
-          <w:szCs w:val="28"/>
-        </w:rPr>
-        <w:br/>
-      </w:r>
-      <w:r>
-        <w:rPr>
-          <w:sz w:val="28"/>
-          <w:szCs w:val="28"/>
-        </w:rPr>
-        <w:t>Minkowski distance</w:t>
-      </w:r>
-      <w:r>
-        <w:rPr>
-          <w:sz w:val="28"/>
-          <w:szCs w:val="28"/>
-        </w:rPr>
-        <w:t xml:space="preserve"> with p=1 is Manhattan distance.</w:t>
-      </w:r>
-      <w:r>
-        <w:rPr>
-          <w:sz w:val="28"/>
-          <w:szCs w:val="28"/>
-        </w:rPr>
-        <w:br/>
-        <w:t>p=2 is Euclidean distance.</w:t>
-      </w:r>
+        <w:t xml:space="preserve">On the other hand, SVC yielded the highest accuracy of 92.5729% when using the </w:t>
+      </w:r>
+      <w:r>
+        <w:rPr>
+          <w:sz w:val="28"/>
+          <w:szCs w:val="28"/>
+        </w:rPr>
+        <w:t>RBF</w:t>
+      </w:r>
+      <w:r>
+        <w:rPr>
+          <w:sz w:val="28"/>
+          <w:szCs w:val="28"/>
+        </w:rPr>
+        <w:t xml:space="preserve"> kernel and adjusting the 'C' and 'gamma' parameters using a greedy algorithm. This shows that fine-tuning parameters and finding the best kernel function can greatly improve the performance of SVC.</w:t>
+      </w:r>
+    </w:p>
+    <w:p>
       <w:bookmarkStart w:id="0" w:name="_GoBack"/>
       <w:bookmarkEnd w:id="0"/>
       <w:r>
+        <w:br w:type="page"/>
+      </w:r>
+    </w:p>
+    <w:p>
+      <w:pPr>
+        <w:bidi w:val="0"/>
+        <w:jc w:val="center"/>
+        <w:rPr>
+          <w:b/>
+          <w:bCs/>
+          <w:sz w:val="28"/>
+          <w:szCs w:val="28"/>
+          <w:u w:val="single"/>
+        </w:rPr>
+      </w:pPr>
+      <w:r>
+        <w:rPr>
+          <w:b/>
+          <w:bCs/>
+          <w:sz w:val="28"/>
+          <w:szCs w:val="28"/>
+          <w:u w:val="single"/>
+        </w:rPr>
+        <w:lastRenderedPageBreak/>
+        <w:t>Summary of Our Studies</w:t>
+      </w:r>
+    </w:p>
+    <w:p>
+      <w:pPr>
+        <w:bidi w:val="0"/>
+        <w:rPr>
+          <w:sz w:val="28"/>
+          <w:szCs w:val="28"/>
+        </w:rPr>
+      </w:pPr>
+      <w:r>
+        <w:rPr>
+          <w:sz w:val="28"/>
+          <w:szCs w:val="28"/>
+        </w:rPr>
+        <w:t xml:space="preserve">We have gained a comprehensive understanding of the various algorithms through our studies. </w:t>
+      </w:r>
+      <w:r>
         <w:rPr>
           <w:sz w:val="28"/>
           <w:szCs w:val="28"/>
@@ -3829,14 +5163,7 @@
           <w:sz w:val="28"/>
           <w:szCs w:val="28"/>
         </w:rPr>
-        <w:t>p&gt;2 generalizati</w:t>
-      </w:r>
-      <w:r>
-        <w:rPr>
-          <w:sz w:val="28"/>
-          <w:szCs w:val="28"/>
-        </w:rPr>
-        <w:t>on of Euclidean distance.</w:t>
+        <w:t xml:space="preserve">One key insight we have acquired is the importance of preprocessing data in order for algorithms to effectively utilize all available information. </w:t>
       </w:r>
       <w:r>
         <w:rPr>
@@ -3845,13 +5172,171 @@
         </w:rPr>
         <w:br/>
       </w:r>
+      <w:r>
+        <w:rPr>
+          <w:sz w:val="28"/>
+          <w:szCs w:val="28"/>
+        </w:rPr>
+        <w:t xml:space="preserve">This includes tasks such as cleaning, normalizing, and formatting data in a way that is compatible with the specific algorithm being used. </w:t>
+      </w:r>
+      <w:r>
+        <w:rPr>
+          <w:sz w:val="28"/>
+          <w:szCs w:val="28"/>
+        </w:rPr>
+        <w:br/>
+      </w:r>
+      <w:r>
+        <w:rPr>
+          <w:sz w:val="28"/>
+          <w:szCs w:val="28"/>
+        </w:rPr>
+        <w:t>By preprocessing data, we can ensure that the algorithm is able to give relevant results using all the existing data, rather than being limited by inconsistencies or inaccuracies in the input</w:t>
+      </w:r>
+      <w:r>
+        <w:rPr>
+          <w:rFonts w:cs="Arial"/>
+          <w:sz w:val="28"/>
+          <w:szCs w:val="28"/>
+          <w:rtl/>
+        </w:rPr>
+        <w:t>.</w:t>
+      </w:r>
+      <w:r>
+        <w:rPr>
+          <w:sz w:val="28"/>
+          <w:szCs w:val="28"/>
+        </w:rPr>
+        <w:br/>
+      </w:r>
+      <w:r>
+        <w:rPr>
+          <w:sz w:val="28"/>
+          <w:szCs w:val="28"/>
+        </w:rPr>
+        <w:t xml:space="preserve">Another crucial aspect we have learned is the significance of algorithm parameters and their impact on results and accuracy. These parameters are often adjustable settings within the algorithm that can be adjusted to optimize performance. </w:t>
+      </w:r>
+      <w:r>
+        <w:rPr>
+          <w:sz w:val="28"/>
+          <w:szCs w:val="28"/>
+        </w:rPr>
+        <w:br/>
+      </w:r>
+      <w:r>
+        <w:rPr>
+          <w:sz w:val="28"/>
+          <w:szCs w:val="28"/>
+        </w:rPr>
+        <w:t>Through our studies, we have come to understand that the choice of these parameters can have a significant influence on the results and accuracy of the algorithm.</w:t>
+      </w:r>
+      <w:r>
+        <w:rPr>
+          <w:sz w:val="28"/>
+          <w:szCs w:val="28"/>
+        </w:rPr>
+        <w:br/>
+      </w:r>
+      <w:r>
+        <w:rPr>
+          <w:sz w:val="28"/>
+          <w:szCs w:val="28"/>
+        </w:rPr>
+        <w:t>Therefore, it is crucial to have a good understanding of the parameters and their effects in order to select the best values for a given problem</w:t>
+      </w:r>
+      <w:r>
+        <w:rPr>
+          <w:rFonts w:cs="Arial"/>
+          <w:sz w:val="28"/>
+          <w:szCs w:val="28"/>
+          <w:rtl/>
+        </w:rPr>
+        <w:t>.</w:t>
+      </w:r>
+      <w:r>
+        <w:rPr>
+          <w:sz w:val="28"/>
+          <w:szCs w:val="28"/>
+        </w:rPr>
+        <w:br/>
+      </w:r>
+      <w:r>
+        <w:rPr>
+          <w:sz w:val="28"/>
+          <w:szCs w:val="28"/>
+        </w:rPr>
+        <w:t>Furthermore, we have learned various methods to find the optimal values for the parameters of functions in a greedy way.</w:t>
+      </w:r>
+      <w:r>
+        <w:rPr>
+          <w:sz w:val="28"/>
+          <w:szCs w:val="28"/>
+        </w:rPr>
+        <w:br/>
+      </w:r>
+      <w:r>
+        <w:rPr>
+          <w:sz w:val="28"/>
+          <w:szCs w:val="28"/>
+        </w:rPr>
+        <w:t xml:space="preserve">Additionally, we have become </w:t>
+      </w:r>
+      <w:r>
+        <w:rPr>
+          <w:sz w:val="28"/>
+          <w:szCs w:val="28"/>
+        </w:rPr>
+        <w:t>more knowledgeable</w:t>
+      </w:r>
+      <w:r>
+        <w:rPr>
+          <w:sz w:val="28"/>
+          <w:szCs w:val="28"/>
+        </w:rPr>
+        <w:t xml:space="preserve"> in utilizing different tools such as libraries such as </w:t>
+      </w:r>
+      <w:r>
+        <w:rPr>
+          <w:sz w:val="28"/>
+          <w:szCs w:val="28"/>
+        </w:rPr>
+        <w:t>'</w:t>
+      </w:r>
+      <w:r>
+        <w:rPr>
+          <w:sz w:val="28"/>
+          <w:szCs w:val="28"/>
+        </w:rPr>
+        <w:t>pandas</w:t>
+      </w:r>
+      <w:r>
+        <w:rPr>
+          <w:sz w:val="28"/>
+          <w:szCs w:val="28"/>
+        </w:rPr>
+        <w:t>'</w:t>
+      </w:r>
+      <w:r>
+        <w:rPr>
+          <w:sz w:val="28"/>
+          <w:szCs w:val="28"/>
+        </w:rPr>
+        <w:t xml:space="preserve"> to manipulate and process data, </w:t>
+      </w:r>
+      <w:r>
+        <w:rPr>
+          <w:sz w:val="28"/>
+          <w:szCs w:val="28"/>
+        </w:rPr>
+        <w:t>'</w:t>
+      </w:r>
       <w:proofErr w:type="spellStart"/>
       <w:r>
         <w:rPr>
           <w:sz w:val="28"/>
           <w:szCs w:val="28"/>
         </w:rPr>
-        <w:t>Chebyshev</w:t>
+        <w:t>matplotlib</w:t>
       </w:r>
       <w:proofErr w:type="spellEnd"/>
       <w:r>
@@ -3859,21 +5344,79 @@
           <w:sz w:val="28"/>
           <w:szCs w:val="28"/>
         </w:rPr>
-        <w:t xml:space="preserve"> distance is the maximum absolute difference of coordinates, and Euclidean distance is the square root of sum of squares of differences of coordinates in the n-dimensional space.</w:t>
-      </w:r>
-      <w:r>
-        <w:rPr>
-          <w:sz w:val="28"/>
-          <w:szCs w:val="28"/>
-        </w:rPr>
-        <w:br/>
-      </w:r>
-      <w:r>
-        <w:rPr>
-          <w:sz w:val="28"/>
-          <w:szCs w:val="28"/>
-        </w:rPr>
-        <w:br/>
+        <w:t>'</w:t>
+      </w:r>
+      <w:r>
+        <w:rPr>
+          <w:sz w:val="28"/>
+          <w:szCs w:val="28"/>
+        </w:rPr>
+        <w:t xml:space="preserve"> to visualize data and </w:t>
+      </w:r>
+      <w:r>
+        <w:rPr>
+          <w:sz w:val="28"/>
+          <w:szCs w:val="28"/>
+        </w:rPr>
+        <w:t>'</w:t>
+      </w:r>
+      <w:proofErr w:type="spellStart"/>
+      <w:r>
+        <w:rPr>
+          <w:sz w:val="28"/>
+          <w:szCs w:val="28"/>
+        </w:rPr>
+        <w:t>sklearn</w:t>
+      </w:r>
+      <w:proofErr w:type="spellEnd"/>
+      <w:r>
+        <w:rPr>
+          <w:sz w:val="28"/>
+          <w:szCs w:val="28"/>
+        </w:rPr>
+        <w:t>'</w:t>
+      </w:r>
+      <w:r>
+        <w:rPr>
+          <w:sz w:val="28"/>
+          <w:szCs w:val="28"/>
+        </w:rPr>
+        <w:t xml:space="preserve"> for the usage of AI algorithms. Furthermore, we have learned about the use of </w:t>
+      </w:r>
+      <w:r>
+        <w:rPr>
+          <w:sz w:val="28"/>
+          <w:szCs w:val="28"/>
+        </w:rPr>
+        <w:t xml:space="preserve">a </w:t>
+      </w:r>
+      <w:r>
+        <w:rPr>
+          <w:sz w:val="28"/>
+          <w:szCs w:val="28"/>
+        </w:rPr>
+        <w:t xml:space="preserve">confusion matrix to define the performance of </w:t>
+      </w:r>
+      <w:r>
+        <w:rPr>
+          <w:sz w:val="28"/>
+          <w:szCs w:val="28"/>
+        </w:rPr>
+        <w:t xml:space="preserve">a </w:t>
+      </w:r>
+      <w:r>
+        <w:rPr>
+          <w:sz w:val="28"/>
+          <w:szCs w:val="28"/>
+        </w:rPr>
+        <w:t>classification algorithm and the use of ROC curve to represent the performance of a binary classifier in a graphical way. Through our studies, we have also come to understand that a very high accuracy may not always be indicative of an optimal solution and that a "too good" performance may not be as good as it seems</w:t>
+      </w:r>
+      <w:r>
+        <w:rPr>
+          <w:sz w:val="28"/>
+          <w:szCs w:val="28"/>
+        </w:rPr>
+        <w:t>.</w:t>
       </w:r>
     </w:p>
     <w:sectPr>
@@ -4566,6 +6109,118 @@
       </w:rPr>
     </w:lvl>
   </w:abstractNum>
+  <w:abstractNum w:abstractNumId="6" w15:restartNumberingAfterBreak="0">
+    <w:nsid w:val="7B397AAC"/>
+    <w:multiLevelType w:val="hybridMultilevel"/>
+    <w:tmpl w:val="E3BC3CFC"/>
+    <w:lvl w:ilvl="0" w:tplc="FB1C0906">
+      <w:numFmt w:val="bullet"/>
+      <w:lvlText w:val="-"/>
+      <w:lvlJc w:val="left"/>
+      <w:pPr>
+        <w:ind w:left="720" w:hanging="360"/>
+      </w:pPr>
+      <w:rPr>
+        <w:rFonts w:ascii="Calibri" w:eastAsiaTheme="minorEastAsia" w:hAnsi="Calibri" w:cs="Calibri" w:hint="default"/>
+      </w:rPr>
+    </w:lvl>
+    <w:lvl w:ilvl="1" w:tplc="04090003" w:tentative="1">
+      <w:start w:val="1"/>
+      <w:numFmt w:val="bullet"/>
+      <w:lvlText w:val="o"/>
+      <w:lvlJc w:val="left"/>
+      <w:pPr>
+        <w:ind w:left="1440" w:hanging="360"/>
+      </w:pPr>
+      <w:rPr>
+        <w:rFonts w:ascii="Courier New" w:hAnsi="Courier New" w:cs="Courier New" w:hint="default"/>
+      </w:rPr>
+    </w:lvl>
+    <w:lvl w:ilvl="2" w:tplc="04090005" w:tentative="1">
+      <w:start w:val="1"/>
+      <w:numFmt w:val="bullet"/>
+      <w:lvlText w:val=""/>
+      <w:lvlJc w:val="left"/>
+      <w:pPr>
+        <w:ind w:left="2160" w:hanging="360"/>
+      </w:pPr>
+      <w:rPr>
+        <w:rFonts w:ascii="Wingdings" w:hAnsi="Wingdings" w:hint="default"/>
+      </w:rPr>
+    </w:lvl>
+    <w:lvl w:ilvl="3" w:tplc="04090001" w:tentative="1">
+      <w:start w:val="1"/>
+      <w:numFmt w:val="bullet"/>
+      <w:lvlText w:val=""/>
+      <w:lvlJc w:val="left"/>
+      <w:pPr>
+        <w:ind w:left="2880" w:hanging="360"/>
+      </w:pPr>
+      <w:rPr>
+        <w:rFonts w:ascii="Symbol" w:hAnsi="Symbol" w:hint="default"/>
+      </w:rPr>
+    </w:lvl>
+    <w:lvl w:ilvl="4" w:tplc="04090003" w:tentative="1">
+      <w:start w:val="1"/>
+      <w:numFmt w:val="bullet"/>
+      <w:lvlText w:val="o"/>
+      <w:lvlJc w:val="left"/>
+      <w:pPr>
+        <w:ind w:left="3600" w:hanging="360"/>
+      </w:pPr>
+      <w:rPr>
+        <w:rFonts w:ascii="Courier New" w:hAnsi="Courier New" w:cs="Courier New" w:hint="default"/>
+      </w:rPr>
+    </w:lvl>
+    <w:lvl w:ilvl="5" w:tplc="04090005" w:tentative="1">
+      <w:start w:val="1"/>
+      <w:numFmt w:val="bullet"/>
+      <w:lvlText w:val=""/>
+      <w:lvlJc w:val="left"/>
+      <w:pPr>
+        <w:ind w:left="4320" w:hanging="360"/>
+      </w:pPr>
+      <w:rPr>
+        <w:rFonts w:ascii="Wingdings" w:hAnsi="Wingdings" w:hint="default"/>
+      </w:rPr>
+    </w:lvl>
+    <w:lvl w:ilvl="6" w:tplc="04090001" w:tentative="1">
+      <w:start w:val="1"/>
+      <w:numFmt w:val="bullet"/>
+      <w:lvlText w:val=""/>
+      <w:lvlJc w:val="left"/>
+      <w:pPr>
+        <w:ind w:left="5040" w:hanging="360"/>
+      </w:pPr>
+      <w:rPr>
+        <w:rFonts w:ascii="Symbol" w:hAnsi="Symbol" w:hint="default"/>
+      </w:rPr>
+    </w:lvl>
+    <w:lvl w:ilvl="7" w:tplc="04090003" w:tentative="1">
+      <w:start w:val="1"/>
+      <w:numFmt w:val="bullet"/>
+      <w:lvlText w:val="o"/>
+      <w:lvlJc w:val="left"/>
+      <w:pPr>
+        <w:ind w:left="5760" w:hanging="360"/>
+      </w:pPr>
+      <w:rPr>
+        <w:rFonts w:ascii="Courier New" w:hAnsi="Courier New" w:cs="Courier New" w:hint="default"/>
+      </w:rPr>
+    </w:lvl>
+    <w:lvl w:ilvl="8" w:tplc="04090005" w:tentative="1">
+      <w:start w:val="1"/>
+      <w:numFmt w:val="bullet"/>
+      <w:lvlText w:val=""/>
+      <w:lvlJc w:val="left"/>
+      <w:pPr>
+        <w:ind w:left="6480" w:hanging="360"/>
+      </w:pPr>
+      <w:rPr>
+        <w:rFonts w:ascii="Wingdings" w:hAnsi="Wingdings" w:hint="default"/>
+      </w:rPr>
+    </w:lvl>
+  </w:abstractNum>
   <w:num w:numId="1">
     <w:abstractNumId w:val="5"/>
   </w:num>
@@ -4583,6 +6238,9 @@
   </w:num>
   <w:num w:numId="6">
     <w:abstractNumId w:val="3"/>
+  </w:num>
+  <w:num w:numId="7">
+    <w:abstractNumId w:val="6"/>
   </w:num>
 </w:numbering>
 </file>
@@ -4981,7 +6639,7 @@
   <w:style w:type="paragraph" w:default="1" w:styleId="a">
     <w:name w:val="Normal"/>
     <w:qFormat/>
-    <w:rsid w:val="004C7AD9"/>
+    <w:rsid w:val="003E1C09"/>
   </w:style>
   <w:style w:type="paragraph" w:styleId="1">
     <w:name w:val="heading 1"/>
@@ -5193,7 +6851,6 @@
   <w:style w:type="character" w:default="1" w:styleId="a0">
     <w:name w:val="Default Paragraph Font"/>
     <w:uiPriority w:val="1"/>
-    <w:semiHidden/>
     <w:unhideWhenUsed/>
   </w:style>
   <w:style w:type="table" w:default="1" w:styleId="a1">
@@ -5921,7 +7578,7 @@
 </file>
 
 <file path=customXml/itemProps1.xml><?xml version="1.0" encoding="utf-8"?>
-<ds:datastoreItem xmlns:ds="http://schemas.openxmlformats.org/officeDocument/2006/customXml" ds:itemID="{F5A9642F-79B5-4F6B-9C6F-7473308E88FE}">
+<ds:datastoreItem xmlns:ds="http://schemas.openxmlformats.org/officeDocument/2006/customXml" ds:itemID="{3DE9C840-97BA-46B6-8912-CE510599829B}">
   <ds:schemaRefs>
     <ds:schemaRef ds:uri="http://schemas.openxmlformats.org/officeDocument/2006/bibliography"/>
   </ds:schemaRefs>

</xml_diff>

<commit_message>
docx and code updated
</commit_message>
<xml_diff>
--- a/Credit Risk.docx
+++ b/Credit Risk.docx
@@ -1,6 +1,6 @@
 
 <file path=word/document.xml><?xml version="1.0" encoding="utf-8"?>
-<w:document xmlns:wpc="http://schemas.microsoft.com/office/word/2010/wordprocessingCanvas" xmlns:cx="http://schemas.microsoft.com/office/drawing/2014/chartex" xmlns:cx1="http://schemas.microsoft.com/office/drawing/2015/9/8/chartex" xmlns:mc="http://schemas.openxmlformats.org/markup-compatibility/2006" xmlns:o="urn:schemas-microsoft-com:office:office" xmlns:r="http://schemas.openxmlformats.org/officeDocument/2006/relationships" xmlns:m="http://schemas.openxmlformats.org/officeDocument/2006/math" xmlns:v="urn:schemas-microsoft-com:vml" xmlns:wp14="http://schemas.microsoft.com/office/word/2010/wordprocessingDrawing" xmlns:wp="http://schemas.openxmlformats.org/drawingml/2006/wordprocessingDrawing" xmlns:w10="urn:schemas-microsoft-com:office:word" xmlns:w="http://schemas.openxmlformats.org/wordprocessingml/2006/main" xmlns:w14="http://schemas.microsoft.com/office/word/2010/wordml" xmlns:w15="http://schemas.microsoft.com/office/word/2012/wordml" xmlns:w16se="http://schemas.microsoft.com/office/word/2015/wordml/symex" xmlns:wpg="http://schemas.microsoft.com/office/word/2010/wordprocessingGroup" xmlns:wpi="http://schemas.microsoft.com/office/word/2010/wordprocessingInk" xmlns:wne="http://schemas.microsoft.com/office/word/2006/wordml" xmlns:wps="http://schemas.microsoft.com/office/word/2010/wordprocessingShape" mc:Ignorable="w14 w15 w16se wp14">
+<w:document xmlns:wpc="http://schemas.microsoft.com/office/word/2010/wordprocessingCanvas" xmlns:cx="http://schemas.microsoft.com/office/drawing/2014/chartex" xmlns:cx1="http://schemas.microsoft.com/office/drawing/2015/9/8/chartex" xmlns:cx2="http://schemas.microsoft.com/office/drawing/2015/10/21/chartex" xmlns:cx3="http://schemas.microsoft.com/office/drawing/2016/5/9/chartex" xmlns:cx4="http://schemas.microsoft.com/office/drawing/2016/5/10/chartex" xmlns:cx5="http://schemas.microsoft.com/office/drawing/2016/5/11/chartex" xmlns:cx6="http://schemas.microsoft.com/office/drawing/2016/5/12/chartex" xmlns:cx7="http://schemas.microsoft.com/office/drawing/2016/5/13/chartex" xmlns:cx8="http://schemas.microsoft.com/office/drawing/2016/5/14/chartex" xmlns:mc="http://schemas.openxmlformats.org/markup-compatibility/2006" xmlns:aink="http://schemas.microsoft.com/office/drawing/2016/ink" xmlns:am3d="http://schemas.microsoft.com/office/drawing/2017/model3d" xmlns:o="urn:schemas-microsoft-com:office:office" xmlns:oel="http://schemas.microsoft.com/office/2019/extlst" xmlns:r="http://schemas.openxmlformats.org/officeDocument/2006/relationships" xmlns:m="http://schemas.openxmlformats.org/officeDocument/2006/math" xmlns:v="urn:schemas-microsoft-com:vml" xmlns:wp14="http://schemas.microsoft.com/office/word/2010/wordprocessingDrawing" xmlns:wp="http://schemas.openxmlformats.org/drawingml/2006/wordprocessingDrawing" xmlns:w10="urn:schemas-microsoft-com:office:word" xmlns:w="http://schemas.openxmlformats.org/wordprocessingml/2006/main" xmlns:w14="http://schemas.microsoft.com/office/word/2010/wordml" xmlns:w15="http://schemas.microsoft.com/office/word/2012/wordml" xmlns:w16cex="http://schemas.microsoft.com/office/word/2018/wordml/cex" xmlns:w16cid="http://schemas.microsoft.com/office/word/2016/wordml/cid" xmlns:w16="http://schemas.microsoft.com/office/word/2018/wordml" xmlns:w16sdtdh="http://schemas.microsoft.com/office/word/2020/wordml/sdtdatahash" xmlns:w16se="http://schemas.microsoft.com/office/word/2015/wordml/symex" xmlns:wpg="http://schemas.microsoft.com/office/word/2010/wordprocessingGroup" xmlns:wpi="http://schemas.microsoft.com/office/word/2010/wordprocessingInk" xmlns:wne="http://schemas.microsoft.com/office/word/2006/wordml" xmlns:wps="http://schemas.microsoft.com/office/word/2010/wordprocessingShape" mc:Ignorable="w14 w15 w16se w16cid w16 w16cex w16sdtdh wp14">
   <w:body>
     <w:p>
       <w:pPr>
@@ -133,8 +133,6 @@
         </w:rPr>
         <w:t xml:space="preserve"> </w:t>
       </w:r>
-      <w:bookmarkStart w:id="0" w:name="_GoBack"/>
-      <w:bookmarkEnd w:id="0"/>
     </w:p>
     <w:p>
       <w:pPr>
@@ -182,7 +180,7 @@
           <w:szCs w:val="32"/>
         </w:rPr>
         <w:drawing>
-          <wp:anchor distT="0" distB="0" distL="114300" distR="114300" simplePos="0" relativeHeight="251658240" behindDoc="0" locked="0" layoutInCell="1" allowOverlap="1">
+          <wp:anchor distT="0" distB="0" distL="114300" distR="114300" simplePos="0" relativeHeight="251658240" behindDoc="0" locked="0" layoutInCell="1" allowOverlap="1" wp14:anchorId="1063CBE4" wp14:editId="5F9193A3">
             <wp:simplePos x="0" y="0"/>
             <wp:positionH relativeFrom="margin">
               <wp:align>center</wp:align>
@@ -910,7 +908,21 @@
           <w:sz w:val="28"/>
           <w:szCs w:val="28"/>
         </w:rPr>
-        <w:t>92.5729.</w:t>
+        <w:t>92.5729</w:t>
+      </w:r>
+      <w:r>
+        <w:rPr>
+          <w:sz w:val="28"/>
+          <w:szCs w:val="28"/>
+        </w:rPr>
+        <w:t>%</w:t>
+      </w:r>
+      <w:r>
+        <w:rPr>
+          <w:sz w:val="28"/>
+          <w:szCs w:val="28"/>
+        </w:rPr>
+        <w:t>.</w:t>
       </w:r>
     </w:p>
     <w:p>
@@ -1826,7 +1838,7 @@
           <w:szCs w:val="28"/>
         </w:rPr>
         <w:drawing>
-          <wp:anchor distT="0" distB="0" distL="114300" distR="114300" simplePos="0" relativeHeight="251662336" behindDoc="0" locked="0" layoutInCell="1" allowOverlap="1">
+          <wp:anchor distT="0" distB="0" distL="114300" distR="114300" simplePos="0" relativeHeight="251662336" behindDoc="0" locked="0" layoutInCell="1" allowOverlap="1" wp14:anchorId="6ED9BBB0" wp14:editId="32024939">
             <wp:simplePos x="0" y="0"/>
             <wp:positionH relativeFrom="margin">
               <wp:align>center</wp:align>
@@ -2069,7 +2081,7 @@
         </w:rPr>
         <w:lastRenderedPageBreak/>
         <w:drawing>
-          <wp:anchor distT="0" distB="0" distL="114300" distR="114300" simplePos="0" relativeHeight="251663360" behindDoc="0" locked="0" layoutInCell="1" allowOverlap="1">
+          <wp:anchor distT="0" distB="0" distL="114300" distR="114300" simplePos="0" relativeHeight="251663360" behindDoc="0" locked="0" layoutInCell="1" allowOverlap="1" wp14:anchorId="1CBFD3F8" wp14:editId="063396C8">
             <wp:simplePos x="0" y="0"/>
             <wp:positionH relativeFrom="margin">
               <wp:align>center</wp:align>
@@ -2174,7 +2186,7 @@
         <mc:AlternateContent>
           <mc:Choice Requires="wps">
             <w:drawing>
-              <wp:anchor distT="45720" distB="45720" distL="114300" distR="114300" simplePos="0" relativeHeight="251668480" behindDoc="0" locked="0" layoutInCell="1" allowOverlap="1">
+              <wp:anchor distT="45720" distB="45720" distL="114300" distR="114300" simplePos="0" relativeHeight="251668480" behindDoc="0" locked="0" layoutInCell="1" allowOverlap="1" wp14:anchorId="042C274A" wp14:editId="2CEBF0F0">
                 <wp:simplePos x="0" y="0"/>
                 <wp:positionH relativeFrom="margin">
                   <wp:posOffset>-153670</wp:posOffset>
@@ -2301,11 +2313,11 @@
           </mc:Choice>
           <mc:Fallback>
             <w:pict>
-              <v:shapetype id="_x0000_t202" coordsize="21600,21600" o:spt="202" path="m,l,21600r21600,l21600,xe">
+              <v:shapetype w14:anchorId="042C274A" id="_x0000_t202" coordsize="21600,21600" o:spt="202" path="m,l,21600r21600,l21600,xe">
                 <v:stroke joinstyle="miter"/>
                 <v:path gradientshapeok="t" o:connecttype="rect"/>
               </v:shapetype>
-              <v:shape id="תיבת טקסט 2" o:spid="_x0000_s1026" type="#_x0000_t202" style="position:absolute;margin-left:-12.1pt;margin-top:188.15pt;width:434.45pt;height:110.6pt;flip:x;z-index:251668480;visibility:visible;mso-wrap-style:square;mso-width-percent:0;mso-height-percent:200;mso-wrap-distance-left:9pt;mso-wrap-distance-top:3.6pt;mso-wrap-distance-right:9pt;mso-wrap-distance-bottom:3.6pt;mso-position-horizontal:absolute;mso-position-horizontal-relative:margin;mso-position-vertical:absolute;mso-position-vertical-relative:text;mso-width-percent:0;mso-height-percent:200;mso-width-relative:margin;mso-height-relative:margin;v-text-anchor:top" o:gfxdata="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" fillcolor="#deeaf6 [660]">
+              <v:shape id="תיבת טקסט 2" o:spid="_x0000_s1026" type="#_x0000_t202" style="position:absolute;margin-left:-12.1pt;margin-top:188.15pt;width:434.45pt;height:110.6pt;flip:x;z-index:251668480;visibility:visible;mso-wrap-style:square;mso-width-percent:0;mso-height-percent:200;mso-wrap-distance-left:9pt;mso-wrap-distance-top:3.6pt;mso-wrap-distance-right:9pt;mso-wrap-distance-bottom:3.6pt;mso-position-horizontal:absolute;mso-position-horizontal-relative:margin;mso-position-vertical:absolute;mso-position-vertical-relative:text;mso-width-percent:0;mso-height-percent:200;mso-width-relative:margin;mso-height-relative:margin;v-text-anchor:top" o:gfxdata="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" fillcolor="#deeaf6 [660]">
                 <v:shadow on="t" color="black" opacity="26214f" origin="-.5,-.5" offset=".74836mm,.74836mm"/>
                 <v:textbox style="mso-fit-shape-to-text:t">
                   <w:txbxContent>
@@ -2329,20 +2341,8 @@
                           <w:szCs w:val="28"/>
                           <w:u w:val="single"/>
                         </w:rPr>
-                        <w:t xml:space="preserve">Fun </w:t>
+                        <w:t>Fun fact :</w:t>
                       </w:r>
-                      <w:proofErr w:type="gramStart"/>
-                      <w:r>
-                        <w:rPr>
-                          <w:b/>
-                          <w:bCs/>
-                          <w:sz w:val="28"/>
-                          <w:szCs w:val="28"/>
-                          <w:u w:val="single"/>
-                        </w:rPr>
-                        <w:t>fact :</w:t>
-                      </w:r>
-                      <w:proofErr w:type="gramEnd"/>
                     </w:p>
                     <w:p>
                       <w:pPr>
@@ -2440,7 +2440,7 @@
         </w:rPr>
         <w:lastRenderedPageBreak/>
         <w:drawing>
-          <wp:anchor distT="0" distB="0" distL="114300" distR="114300" simplePos="0" relativeHeight="251666432" behindDoc="0" locked="0" layoutInCell="1" allowOverlap="1">
+          <wp:anchor distT="0" distB="0" distL="114300" distR="114300" simplePos="0" relativeHeight="251666432" behindDoc="0" locked="0" layoutInCell="1" allowOverlap="1" wp14:anchorId="728703B9" wp14:editId="40A6B68F">
             <wp:simplePos x="0" y="0"/>
             <wp:positionH relativeFrom="margin">
               <wp:align>center</wp:align>
@@ -2610,7 +2610,7 @@
           <w:szCs w:val="28"/>
         </w:rPr>
         <w:drawing>
-          <wp:inline distT="0" distB="0" distL="0" distR="0" wp14:anchorId="4DEE1E81" wp14:editId="444497D9">
+          <wp:inline distT="0" distB="0" distL="0" distR="0" wp14:anchorId="56B66A95" wp14:editId="2F23BFC7">
             <wp:extent cx="2069182" cy="1111910"/>
             <wp:effectExtent l="190500" t="190500" r="198120" b="183515"/>
             <wp:docPr id="3" name="תמונה 3"/>
@@ -2672,7 +2672,7 @@
         </w:rPr>
         <w:lastRenderedPageBreak/>
         <w:drawing>
-          <wp:anchor distT="0" distB="0" distL="114300" distR="114300" simplePos="0" relativeHeight="251665408" behindDoc="0" locked="0" layoutInCell="1" allowOverlap="1">
+          <wp:anchor distT="0" distB="0" distL="114300" distR="114300" simplePos="0" relativeHeight="251665408" behindDoc="0" locked="0" layoutInCell="1" allowOverlap="1" wp14:anchorId="0981137B" wp14:editId="37D51586">
             <wp:simplePos x="0" y="0"/>
             <wp:positionH relativeFrom="margin">
               <wp:align>center</wp:align>
@@ -2775,7 +2775,7 @@
           <w:szCs w:val="28"/>
         </w:rPr>
         <w:drawing>
-          <wp:inline distT="0" distB="0" distL="0" distR="0" wp14:anchorId="0D898F30" wp14:editId="02AF8431">
+          <wp:inline distT="0" distB="0" distL="0" distR="0" wp14:anchorId="04A7863B" wp14:editId="29D54307">
             <wp:extent cx="2762636" cy="1476581"/>
             <wp:effectExtent l="190500" t="190500" r="190500" b="200025"/>
             <wp:docPr id="5" name="תמונה 5"/>
@@ -2961,7 +2961,7 @@
           <w:szCs w:val="28"/>
         </w:rPr>
         <w:drawing>
-          <wp:inline distT="0" distB="0" distL="0" distR="0" wp14:anchorId="3B2169EF" wp14:editId="3D5E67B6">
+          <wp:inline distT="0" distB="0" distL="0" distR="0" wp14:anchorId="757922DB" wp14:editId="433B180E">
             <wp:extent cx="3803904" cy="2731795"/>
             <wp:effectExtent l="0" t="0" r="6350" b="0"/>
             <wp:docPr id="9" name="תמונה 9"/>
@@ -3012,7 +3012,7 @@
           <w:szCs w:val="28"/>
         </w:rPr>
         <w:drawing>
-          <wp:anchor distT="0" distB="0" distL="114300" distR="114300" simplePos="0" relativeHeight="251661312" behindDoc="0" locked="0" layoutInCell="1" allowOverlap="1">
+          <wp:anchor distT="0" distB="0" distL="114300" distR="114300" simplePos="0" relativeHeight="251661312" behindDoc="0" locked="0" layoutInCell="1" allowOverlap="1" wp14:anchorId="4D16AB86" wp14:editId="79BF16BB">
             <wp:simplePos x="0" y="0"/>
             <wp:positionH relativeFrom="column">
               <wp:posOffset>751637</wp:posOffset>
@@ -3479,7 +3479,7 @@
           <w:szCs w:val="28"/>
         </w:rPr>
         <w:drawing>
-          <wp:inline distT="0" distB="0" distL="0" distR="0" wp14:anchorId="4D915F4C" wp14:editId="30B808DA">
+          <wp:inline distT="0" distB="0" distL="0" distR="0" wp14:anchorId="32D80915" wp14:editId="24E13BEE">
             <wp:extent cx="5274310" cy="4062730"/>
             <wp:effectExtent l="0" t="0" r="2540" b="0"/>
             <wp:docPr id="6" name="תמונה 6"/>
@@ -4118,6 +4118,49 @@
         </w:rPr>
         <w:t xml:space="preserve"> (running on p=4,5,6,7,8 – yielded around 89%).</w:t>
       </w:r>
+      <w:r>
+        <w:rPr>
+          <w:sz w:val="28"/>
+          <w:szCs w:val="28"/>
+        </w:rPr>
+        <w:br/>
+        <w:t xml:space="preserve">We decided to use the </w:t>
+      </w:r>
+      <w:r>
+        <w:rPr>
+          <w:sz w:val="28"/>
+          <w:szCs w:val="28"/>
+        </w:rPr>
+        <w:t>Manhattan distance</w:t>
+      </w:r>
+      <w:r>
+        <w:rPr>
+          <w:sz w:val="28"/>
+          <w:szCs w:val="28"/>
+        </w:rPr>
+        <w:t xml:space="preserve"> as our 'metric' parameter because it </w:t>
+      </w:r>
+      <w:r>
+        <w:rPr>
+          <w:sz w:val="28"/>
+          <w:szCs w:val="28"/>
+        </w:rPr>
+        <w:t>yield</w:t>
+      </w:r>
+      <w:r>
+        <w:rPr>
+          <w:sz w:val="28"/>
+          <w:szCs w:val="28"/>
+        </w:rPr>
+        <w:t>ed</w:t>
+      </w:r>
+      <w:r>
+        <w:rPr>
+          <w:sz w:val="28"/>
+          <w:szCs w:val="28"/>
+        </w:rPr>
+        <w:t xml:space="preserve"> maximum accuracy of 90.18%.</w:t>
+      </w:r>
     </w:p>
     <w:p>
       <w:pPr>
@@ -4282,58 +4325,20 @@
         <w:pStyle w:val="af5"/>
         <w:bidi w:val="0"/>
         <w:rPr>
+          <w:sz w:val="28"/>
+          <w:szCs w:val="28"/>
+        </w:rPr>
+      </w:pPr>
+      <w:r>
+        <w:rPr>
           <w:b/>
           <w:bCs/>
           <w:sz w:val="28"/>
           <w:szCs w:val="28"/>
           <w:u w:val="single"/>
         </w:rPr>
-      </w:pPr>
-    </w:p>
-    <w:p>
-      <w:pPr>
-        <w:bidi w:val="0"/>
-        <w:rPr>
-          <w:b/>
-          <w:bCs/>
-          <w:sz w:val="28"/>
-          <w:szCs w:val="28"/>
-          <w:u w:val="single"/>
-        </w:rPr>
-      </w:pPr>
-    </w:p>
-    <w:p>
-      <w:pPr>
-        <w:pStyle w:val="af5"/>
-        <w:bidi w:val="0"/>
-        <w:rPr>
-          <w:b/>
-          <w:bCs/>
-          <w:sz w:val="28"/>
-          <w:szCs w:val="28"/>
-          <w:u w:val="single"/>
-        </w:rPr>
-      </w:pPr>
-      <w:r>
-        <w:rPr>
-          <w:b/>
-          <w:bCs/>
-          <w:sz w:val="28"/>
-          <w:szCs w:val="28"/>
-          <w:u w:val="single"/>
-        </w:rPr>
         <w:lastRenderedPageBreak/>
-        <w:t>SVC</w:t>
-      </w:r>
-      <w:r>
-        <w:rPr>
-          <w:b/>
-          <w:bCs/>
-          <w:sz w:val="28"/>
-          <w:szCs w:val="28"/>
-          <w:u w:val="single"/>
-        </w:rPr>
-        <w:t>:</w:t>
+        <w:t>SVC:</w:t>
       </w:r>
     </w:p>
     <w:p>
@@ -5592,7 +5597,7 @@
           <w:noProof/>
         </w:rPr>
         <w:drawing>
-          <wp:anchor distT="0" distB="0" distL="114300" distR="114300" simplePos="0" relativeHeight="251669504" behindDoc="0" locked="0" layoutInCell="1" allowOverlap="1">
+          <wp:anchor distT="0" distB="0" distL="114300" distR="114300" simplePos="0" relativeHeight="251669504" behindDoc="0" locked="0" layoutInCell="1" allowOverlap="1" wp14:anchorId="6FC4D002" wp14:editId="6C6CBF8E">
             <wp:simplePos x="0" y="0"/>
             <wp:positionH relativeFrom="margin">
               <wp:align>center</wp:align>
@@ -5680,7 +5685,7 @@
         </w:rPr>
         <w:lastRenderedPageBreak/>
         <w:drawing>
-          <wp:anchor distT="0" distB="0" distL="114300" distR="114300" simplePos="0" relativeHeight="251670528" behindDoc="0" locked="0" layoutInCell="1" allowOverlap="1">
+          <wp:anchor distT="0" distB="0" distL="114300" distR="114300" simplePos="0" relativeHeight="251670528" behindDoc="0" locked="0" layoutInCell="1" allowOverlap="1" wp14:anchorId="22FD9AE8" wp14:editId="762C748B">
             <wp:simplePos x="0" y="0"/>
             <wp:positionH relativeFrom="margin">
               <wp:align>left</wp:align>
@@ -5909,7 +5914,13 @@
         <w:jc w:val="center"/>
       </w:pPr>
       <w:r>
-        <w:t xml:space="preserve">Our repository on git – code with full report on it: </w:t>
+        <w:t xml:space="preserve">Our repository on </w:t>
+      </w:r>
+      <w:r>
+        <w:t>Github</w:t>
+      </w:r>
+      <w:r>
+        <w:t xml:space="preserve"> – code with full report on it: </w:t>
       </w:r>
       <w:hyperlink r:id="rId21" w:history="1">
         <w:r>
@@ -5944,7 +5955,7 @@
 </file>
 
 <file path=word/endnotes.xml><?xml version="1.0" encoding="utf-8"?>
-<w:endnotes xmlns:wpc="http://schemas.microsoft.com/office/word/2010/wordprocessingCanvas" xmlns:cx="http://schemas.microsoft.com/office/drawing/2014/chartex" xmlns:cx1="http://schemas.microsoft.com/office/drawing/2015/9/8/chartex" xmlns:mc="http://schemas.openxmlformats.org/markup-compatibility/2006" xmlns:o="urn:schemas-microsoft-com:office:office" xmlns:r="http://schemas.openxmlformats.org/officeDocument/2006/relationships" xmlns:m="http://schemas.openxmlformats.org/officeDocument/2006/math" xmlns:v="urn:schemas-microsoft-com:vml" xmlns:wp14="http://schemas.microsoft.com/office/word/2010/wordprocessingDrawing" xmlns:wp="http://schemas.openxmlformats.org/drawingml/2006/wordprocessingDrawing" xmlns:w10="urn:schemas-microsoft-com:office:word" xmlns:w="http://schemas.openxmlformats.org/wordprocessingml/2006/main" xmlns:w14="http://schemas.microsoft.com/office/word/2010/wordml" xmlns:w15="http://schemas.microsoft.com/office/word/2012/wordml" xmlns:w16se="http://schemas.microsoft.com/office/word/2015/wordml/symex" xmlns:wpg="http://schemas.microsoft.com/office/word/2010/wordprocessingGroup" xmlns:wpi="http://schemas.microsoft.com/office/word/2010/wordprocessingInk" xmlns:wne="http://schemas.microsoft.com/office/word/2006/wordml" xmlns:wps="http://schemas.microsoft.com/office/word/2010/wordprocessingShape" mc:Ignorable="w14 w15 w16se wp14">
+<w:endnotes xmlns:wpc="http://schemas.microsoft.com/office/word/2010/wordprocessingCanvas" xmlns:cx="http://schemas.microsoft.com/office/drawing/2014/chartex" xmlns:cx1="http://schemas.microsoft.com/office/drawing/2015/9/8/chartex" xmlns:cx2="http://schemas.microsoft.com/office/drawing/2015/10/21/chartex" xmlns:cx3="http://schemas.microsoft.com/office/drawing/2016/5/9/chartex" xmlns:cx4="http://schemas.microsoft.com/office/drawing/2016/5/10/chartex" xmlns:cx5="http://schemas.microsoft.com/office/drawing/2016/5/11/chartex" xmlns:cx6="http://schemas.microsoft.com/office/drawing/2016/5/12/chartex" xmlns:cx7="http://schemas.microsoft.com/office/drawing/2016/5/13/chartex" xmlns:cx8="http://schemas.microsoft.com/office/drawing/2016/5/14/chartex" xmlns:mc="http://schemas.openxmlformats.org/markup-compatibility/2006" xmlns:aink="http://schemas.microsoft.com/office/drawing/2016/ink" xmlns:am3d="http://schemas.microsoft.com/office/drawing/2017/model3d" xmlns:o="urn:schemas-microsoft-com:office:office" xmlns:oel="http://schemas.microsoft.com/office/2019/extlst" xmlns:r="http://schemas.openxmlformats.org/officeDocument/2006/relationships" xmlns:m="http://schemas.openxmlformats.org/officeDocument/2006/math" xmlns:v="urn:schemas-microsoft-com:vml" xmlns:wp14="http://schemas.microsoft.com/office/word/2010/wordprocessingDrawing" xmlns:wp="http://schemas.openxmlformats.org/drawingml/2006/wordprocessingDrawing" xmlns:w10="urn:schemas-microsoft-com:office:word" xmlns:w="http://schemas.openxmlformats.org/wordprocessingml/2006/main" xmlns:w14="http://schemas.microsoft.com/office/word/2010/wordml" xmlns:w15="http://schemas.microsoft.com/office/word/2012/wordml" xmlns:w16cex="http://schemas.microsoft.com/office/word/2018/wordml/cex" xmlns:w16cid="http://schemas.microsoft.com/office/word/2016/wordml/cid" xmlns:w16="http://schemas.microsoft.com/office/word/2018/wordml" xmlns:w16sdtdh="http://schemas.microsoft.com/office/word/2020/wordml/sdtdatahash" xmlns:w16se="http://schemas.microsoft.com/office/word/2015/wordml/symex" xmlns:wpg="http://schemas.microsoft.com/office/word/2010/wordprocessingGroup" xmlns:wpi="http://schemas.microsoft.com/office/word/2010/wordprocessingInk" xmlns:wne="http://schemas.microsoft.com/office/word/2006/wordml" xmlns:wps="http://schemas.microsoft.com/office/word/2010/wordprocessingShape" mc:Ignorable="w14 w15 w16se w16cid w16 w16cex w16sdtdh wp14">
   <w:endnote w:type="separator" w:id="-1">
     <w:p>
       <w:pPr>
@@ -5969,7 +5980,7 @@
 </file>
 
 <file path=word/footer1.xml><?xml version="1.0" encoding="utf-8"?>
-<w:ftr xmlns:wpc="http://schemas.microsoft.com/office/word/2010/wordprocessingCanvas" xmlns:cx="http://schemas.microsoft.com/office/drawing/2014/chartex" xmlns:cx1="http://schemas.microsoft.com/office/drawing/2015/9/8/chartex" xmlns:mc="http://schemas.openxmlformats.org/markup-compatibility/2006" xmlns:o="urn:schemas-microsoft-com:office:office" xmlns:r="http://schemas.openxmlformats.org/officeDocument/2006/relationships" xmlns:m="http://schemas.openxmlformats.org/officeDocument/2006/math" xmlns:v="urn:schemas-microsoft-com:vml" xmlns:wp14="http://schemas.microsoft.com/office/word/2010/wordprocessingDrawing" xmlns:wp="http://schemas.openxmlformats.org/drawingml/2006/wordprocessingDrawing" xmlns:w10="urn:schemas-microsoft-com:office:word" xmlns:w="http://schemas.openxmlformats.org/wordprocessingml/2006/main" xmlns:w14="http://schemas.microsoft.com/office/word/2010/wordml" xmlns:w15="http://schemas.microsoft.com/office/word/2012/wordml" xmlns:w16se="http://schemas.microsoft.com/office/word/2015/wordml/symex" xmlns:wpg="http://schemas.microsoft.com/office/word/2010/wordprocessingGroup" xmlns:wpi="http://schemas.microsoft.com/office/word/2010/wordprocessingInk" xmlns:wne="http://schemas.microsoft.com/office/word/2006/wordml" xmlns:wps="http://schemas.microsoft.com/office/word/2010/wordprocessingShape" mc:Ignorable="w14 w15 w16se wp14">
+<w:ftr xmlns:wpc="http://schemas.microsoft.com/office/word/2010/wordprocessingCanvas" xmlns:cx="http://schemas.microsoft.com/office/drawing/2014/chartex" xmlns:cx1="http://schemas.microsoft.com/office/drawing/2015/9/8/chartex" xmlns:cx2="http://schemas.microsoft.com/office/drawing/2015/10/21/chartex" xmlns:cx3="http://schemas.microsoft.com/office/drawing/2016/5/9/chartex" xmlns:cx4="http://schemas.microsoft.com/office/drawing/2016/5/10/chartex" xmlns:cx5="http://schemas.microsoft.com/office/drawing/2016/5/11/chartex" xmlns:cx6="http://schemas.microsoft.com/office/drawing/2016/5/12/chartex" xmlns:cx7="http://schemas.microsoft.com/office/drawing/2016/5/13/chartex" xmlns:cx8="http://schemas.microsoft.com/office/drawing/2016/5/14/chartex" xmlns:mc="http://schemas.openxmlformats.org/markup-compatibility/2006" xmlns:aink="http://schemas.microsoft.com/office/drawing/2016/ink" xmlns:am3d="http://schemas.microsoft.com/office/drawing/2017/model3d" xmlns:o="urn:schemas-microsoft-com:office:office" xmlns:oel="http://schemas.microsoft.com/office/2019/extlst" xmlns:r="http://schemas.openxmlformats.org/officeDocument/2006/relationships" xmlns:m="http://schemas.openxmlformats.org/officeDocument/2006/math" xmlns:v="urn:schemas-microsoft-com:vml" xmlns:wp14="http://schemas.microsoft.com/office/word/2010/wordprocessingDrawing" xmlns:wp="http://schemas.openxmlformats.org/drawingml/2006/wordprocessingDrawing" xmlns:w10="urn:schemas-microsoft-com:office:word" xmlns:w="http://schemas.openxmlformats.org/wordprocessingml/2006/main" xmlns:w14="http://schemas.microsoft.com/office/word/2010/wordml" xmlns:w15="http://schemas.microsoft.com/office/word/2012/wordml" xmlns:w16cex="http://schemas.microsoft.com/office/word/2018/wordml/cex" xmlns:w16cid="http://schemas.microsoft.com/office/word/2016/wordml/cid" xmlns:w16="http://schemas.microsoft.com/office/word/2018/wordml" xmlns:w16sdtdh="http://schemas.microsoft.com/office/word/2020/wordml/sdtdatahash" xmlns:w16se="http://schemas.microsoft.com/office/word/2015/wordml/symex" xmlns:wpg="http://schemas.microsoft.com/office/word/2010/wordprocessingGroup" xmlns:wpi="http://schemas.microsoft.com/office/word/2010/wordprocessingInk" xmlns:wne="http://schemas.microsoft.com/office/word/2006/wordml" xmlns:wps="http://schemas.microsoft.com/office/word/2010/wordprocessingShape" mc:Ignorable="w14 w15 w16se w16cid w16 w16cex w16sdtdh wp14">
   <w:sdt>
     <w:sdtPr>
       <w:rPr>
@@ -5981,7 +5992,6 @@
         <w:docPartUnique/>
       </w:docPartObj>
     </w:sdtPr>
-    <w:sdtEndPr/>
     <w:sdtContent>
       <w:p>
         <w:pPr>
@@ -5995,7 +6005,7 @@
           <mc:AlternateContent>
             <mc:Choice Requires="wps">
               <w:drawing>
-                <wp:anchor distT="0" distB="0" distL="114300" distR="114300" simplePos="0" relativeHeight="251660288" behindDoc="0" locked="0" layoutInCell="1" allowOverlap="1">
+                <wp:anchor distT="0" distB="0" distL="114300" distR="114300" simplePos="0" relativeHeight="251660288" behindDoc="0" locked="0" layoutInCell="1" allowOverlap="1" wp14:anchorId="554F6770" wp14:editId="62400702">
                   <wp:simplePos x="0" y="0"/>
                   <wp:positionH relativeFrom="margin">
                     <wp:align>center</wp:align>
@@ -6111,7 +6121,7 @@
             </mc:Choice>
             <mc:Fallback>
               <w:pict>
-                <v:shapetype id="_x0000_t185" coordsize="21600,21600" o:spt="185" adj="3600" path="m@0,nfqx0@0l0@2qy@0,21600em@1,nfqx21600@0l21600@2qy@1,21600em@0,nsqx0@0l0@2qy@0,21600l@1,21600qx21600@2l21600@0qy@1,xe" filled="f">
+                <v:shapetype w14:anchorId="554F6770" id="_x0000_t185" coordsize="21600,21600" o:spt="185" adj="3600" path="m@0,nfqx0@0l0@2qy@0,21600em@1,nfqx21600@0l21600@2qy@1,21600em@0,nsqx0@0l0@2qy@0,21600l@1,21600qx21600@2l21600@0qy@1,xe" filled="f">
                   <v:formulas>
                     <v:f eqn="val #0"/>
                     <v:f eqn="sum width 0 #0"/>
@@ -6129,7 +6139,7 @@
                     <v:h position="#0,topLeft" switch="" xrange="0,10800"/>
                   </v:handles>
                 </v:shapetype>
-                <v:shape id="סוגר מרובע כפול 15" o:spid="_x0000_s1027" type="#_x0000_t185" style="position:absolute;left:0;text-align:left;margin-left:0;margin-top:0;width:43.45pt;height:18.8pt;z-index:251660288;visibility:visible;mso-wrap-style:square;mso-width-percent:100;mso-height-percent:0;mso-wrap-distance-left:9pt;mso-wrap-distance-top:0;mso-wrap-distance-right:9pt;mso-wrap-distance-bottom:0;mso-position-horizontal:center;mso-position-horizontal-relative:margin;mso-position-vertical:center;mso-position-vertical-relative:bottom-margin-area;mso-width-percent:100;mso-height-percent:0;mso-width-relative:margin;mso-height-relative:bottom-margin-area;v-text-anchor:top" o:gfxdata="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" filled="t" strokecolor="gray" strokeweight="2.25pt">
+                <v:shape id="סוגר מרובע כפול 15" o:spid="_x0000_s1027" type="#_x0000_t185" style="position:absolute;left:0;text-align:left;margin-left:0;margin-top:0;width:43.45pt;height:18.8pt;z-index:251660288;visibility:visible;mso-wrap-style:square;mso-width-percent:100;mso-height-percent:0;mso-wrap-distance-left:9pt;mso-wrap-distance-top:0;mso-wrap-distance-right:9pt;mso-wrap-distance-bottom:0;mso-position-horizontal:center;mso-position-horizontal-relative:margin;mso-position-vertical:center;mso-position-vertical-relative:bottom-margin-area;mso-width-percent:100;mso-height-percent:0;mso-width-relative:margin;mso-height-relative:bottom-margin-area;v-text-anchor:top" o:gfxdata="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" filled="t" strokecolor="gray" strokeweight="2.25pt">
                   <v:textbox inset=",0,,0">
                     <w:txbxContent>
                       <w:p>
@@ -6200,7 +6210,7 @@
           <mc:AlternateContent>
             <mc:Choice Requires="wps">
               <w:drawing>
-                <wp:anchor distT="0" distB="0" distL="114300" distR="114300" simplePos="0" relativeHeight="251659264" behindDoc="0" locked="0" layoutInCell="1" allowOverlap="1">
+                <wp:anchor distT="0" distB="0" distL="114300" distR="114300" simplePos="0" relativeHeight="251659264" behindDoc="0" locked="0" layoutInCell="1" allowOverlap="1" wp14:anchorId="4D59B0F7" wp14:editId="04E6DA63">
                   <wp:simplePos x="0" y="0"/>
                   <wp:positionH relativeFrom="margin">
                     <wp:align>center</wp:align>
@@ -6279,7 +6289,7 @@
 </file>
 
 <file path=word/footnotes.xml><?xml version="1.0" encoding="utf-8"?>
-<w:footnotes xmlns:wpc="http://schemas.microsoft.com/office/word/2010/wordprocessingCanvas" xmlns:cx="http://schemas.microsoft.com/office/drawing/2014/chartex" xmlns:cx1="http://schemas.microsoft.com/office/drawing/2015/9/8/chartex" xmlns:mc="http://schemas.openxmlformats.org/markup-compatibility/2006" xmlns:o="urn:schemas-microsoft-com:office:office" xmlns:r="http://schemas.openxmlformats.org/officeDocument/2006/relationships" xmlns:m="http://schemas.openxmlformats.org/officeDocument/2006/math" xmlns:v="urn:schemas-microsoft-com:vml" xmlns:wp14="http://schemas.microsoft.com/office/word/2010/wordprocessingDrawing" xmlns:wp="http://schemas.openxmlformats.org/drawingml/2006/wordprocessingDrawing" xmlns:w10="urn:schemas-microsoft-com:office:word" xmlns:w="http://schemas.openxmlformats.org/wordprocessingml/2006/main" xmlns:w14="http://schemas.microsoft.com/office/word/2010/wordml" xmlns:w15="http://schemas.microsoft.com/office/word/2012/wordml" xmlns:w16se="http://schemas.microsoft.com/office/word/2015/wordml/symex" xmlns:wpg="http://schemas.microsoft.com/office/word/2010/wordprocessingGroup" xmlns:wpi="http://schemas.microsoft.com/office/word/2010/wordprocessingInk" xmlns:wne="http://schemas.microsoft.com/office/word/2006/wordml" xmlns:wps="http://schemas.microsoft.com/office/word/2010/wordprocessingShape" mc:Ignorable="w14 w15 w16se wp14">
+<w:footnotes xmlns:wpc="http://schemas.microsoft.com/office/word/2010/wordprocessingCanvas" xmlns:cx="http://schemas.microsoft.com/office/drawing/2014/chartex" xmlns:cx1="http://schemas.microsoft.com/office/drawing/2015/9/8/chartex" xmlns:cx2="http://schemas.microsoft.com/office/drawing/2015/10/21/chartex" xmlns:cx3="http://schemas.microsoft.com/office/drawing/2016/5/9/chartex" xmlns:cx4="http://schemas.microsoft.com/office/drawing/2016/5/10/chartex" xmlns:cx5="http://schemas.microsoft.com/office/drawing/2016/5/11/chartex" xmlns:cx6="http://schemas.microsoft.com/office/drawing/2016/5/12/chartex" xmlns:cx7="http://schemas.microsoft.com/office/drawing/2016/5/13/chartex" xmlns:cx8="http://schemas.microsoft.com/office/drawing/2016/5/14/chartex" xmlns:mc="http://schemas.openxmlformats.org/markup-compatibility/2006" xmlns:aink="http://schemas.microsoft.com/office/drawing/2016/ink" xmlns:am3d="http://schemas.microsoft.com/office/drawing/2017/model3d" xmlns:o="urn:schemas-microsoft-com:office:office" xmlns:oel="http://schemas.microsoft.com/office/2019/extlst" xmlns:r="http://schemas.openxmlformats.org/officeDocument/2006/relationships" xmlns:m="http://schemas.openxmlformats.org/officeDocument/2006/math" xmlns:v="urn:schemas-microsoft-com:vml" xmlns:wp14="http://schemas.microsoft.com/office/word/2010/wordprocessingDrawing" xmlns:wp="http://schemas.openxmlformats.org/drawingml/2006/wordprocessingDrawing" xmlns:w10="urn:schemas-microsoft-com:office:word" xmlns:w="http://schemas.openxmlformats.org/wordprocessingml/2006/main" xmlns:w14="http://schemas.microsoft.com/office/word/2010/wordml" xmlns:w15="http://schemas.microsoft.com/office/word/2012/wordml" xmlns:w16cex="http://schemas.microsoft.com/office/word/2018/wordml/cex" xmlns:w16cid="http://schemas.microsoft.com/office/word/2016/wordml/cid" xmlns:w16="http://schemas.microsoft.com/office/word/2018/wordml" xmlns:w16sdtdh="http://schemas.microsoft.com/office/word/2020/wordml/sdtdatahash" xmlns:w16se="http://schemas.microsoft.com/office/word/2015/wordml/symex" xmlns:wpg="http://schemas.microsoft.com/office/word/2010/wordprocessingGroup" xmlns:wpi="http://schemas.microsoft.com/office/word/2010/wordprocessingInk" xmlns:wne="http://schemas.microsoft.com/office/word/2006/wordml" xmlns:wps="http://schemas.microsoft.com/office/word/2010/wordprocessingShape" mc:Ignorable="w14 w15 w16se w16cid w16 w16cex w16sdtdh wp14">
   <w:footnote w:type="separator" w:id="-1">
     <w:p>
       <w:pPr>
@@ -6304,7 +6314,7 @@
 </file>
 
 <file path=word/numbering.xml><?xml version="1.0" encoding="utf-8"?>
-<w:numbering xmlns:wpc="http://schemas.microsoft.com/office/word/2010/wordprocessingCanvas" xmlns:cx="http://schemas.microsoft.com/office/drawing/2014/chartex" xmlns:cx1="http://schemas.microsoft.com/office/drawing/2015/9/8/chartex" xmlns:mc="http://schemas.openxmlformats.org/markup-compatibility/2006" xmlns:o="urn:schemas-microsoft-com:office:office" xmlns:r="http://schemas.openxmlformats.org/officeDocument/2006/relationships" xmlns:m="http://schemas.openxmlformats.org/officeDocument/2006/math" xmlns:v="urn:schemas-microsoft-com:vml" xmlns:wp14="http://schemas.microsoft.com/office/word/2010/wordprocessingDrawing" xmlns:wp="http://schemas.openxmlformats.org/drawingml/2006/wordprocessingDrawing" xmlns:w10="urn:schemas-microsoft-com:office:word" xmlns:w="http://schemas.openxmlformats.org/wordprocessingml/2006/main" xmlns:w14="http://schemas.microsoft.com/office/word/2010/wordml" xmlns:w15="http://schemas.microsoft.com/office/word/2012/wordml" xmlns:w16se="http://schemas.microsoft.com/office/word/2015/wordml/symex" xmlns:wpg="http://schemas.microsoft.com/office/word/2010/wordprocessingGroup" xmlns:wpi="http://schemas.microsoft.com/office/word/2010/wordprocessingInk" xmlns:wne="http://schemas.microsoft.com/office/word/2006/wordml" xmlns:wps="http://schemas.microsoft.com/office/word/2010/wordprocessingShape" mc:Ignorable="w14 w15 w16se wp14">
+<w:numbering xmlns:wpc="http://schemas.microsoft.com/office/word/2010/wordprocessingCanvas" xmlns:cx="http://schemas.microsoft.com/office/drawing/2014/chartex" xmlns:cx1="http://schemas.microsoft.com/office/drawing/2015/9/8/chartex" xmlns:cx2="http://schemas.microsoft.com/office/drawing/2015/10/21/chartex" xmlns:cx3="http://schemas.microsoft.com/office/drawing/2016/5/9/chartex" xmlns:cx4="http://schemas.microsoft.com/office/drawing/2016/5/10/chartex" xmlns:cx5="http://schemas.microsoft.com/office/drawing/2016/5/11/chartex" xmlns:cx6="http://schemas.microsoft.com/office/drawing/2016/5/12/chartex" xmlns:cx7="http://schemas.microsoft.com/office/drawing/2016/5/13/chartex" xmlns:cx8="http://schemas.microsoft.com/office/drawing/2016/5/14/chartex" xmlns:mc="http://schemas.openxmlformats.org/markup-compatibility/2006" xmlns:aink="http://schemas.microsoft.com/office/drawing/2016/ink" xmlns:am3d="http://schemas.microsoft.com/office/drawing/2017/model3d" xmlns:o="urn:schemas-microsoft-com:office:office" xmlns:oel="http://schemas.microsoft.com/office/2019/extlst" xmlns:r="http://schemas.openxmlformats.org/officeDocument/2006/relationships" xmlns:m="http://schemas.openxmlformats.org/officeDocument/2006/math" xmlns:v="urn:schemas-microsoft-com:vml" xmlns:wp14="http://schemas.microsoft.com/office/word/2010/wordprocessingDrawing" xmlns:wp="http://schemas.openxmlformats.org/drawingml/2006/wordprocessingDrawing" xmlns:w10="urn:schemas-microsoft-com:office:word" xmlns:w="http://schemas.openxmlformats.org/wordprocessingml/2006/main" xmlns:w14="http://schemas.microsoft.com/office/word/2010/wordml" xmlns:w15="http://schemas.microsoft.com/office/word/2012/wordml" xmlns:w16cex="http://schemas.microsoft.com/office/word/2018/wordml/cex" xmlns:w16cid="http://schemas.microsoft.com/office/word/2016/wordml/cid" xmlns:w16="http://schemas.microsoft.com/office/word/2018/wordml" xmlns:w16sdtdh="http://schemas.microsoft.com/office/word/2020/wordml/sdtdatahash" xmlns:w16se="http://schemas.microsoft.com/office/word/2015/wordml/symex" xmlns:wpg="http://schemas.microsoft.com/office/word/2010/wordprocessingGroup" xmlns:wpi="http://schemas.microsoft.com/office/word/2010/wordprocessingInk" xmlns:wne="http://schemas.microsoft.com/office/word/2006/wordml" xmlns:wps="http://schemas.microsoft.com/office/word/2010/wordprocessingShape" mc:Ignorable="w14 w15 w16se w16cid w16 w16cex w16sdtdh wp14">
   <w:abstractNum w:abstractNumId="0" w15:restartNumberingAfterBreak="0">
     <w:nsid w:val="22A30529"/>
     <w:multiLevelType w:val="hybridMultilevel"/>
@@ -7318,38 +7328,38 @@
       </w:rPr>
     </w:lvl>
   </w:abstractNum>
-  <w:num w:numId="1">
+  <w:num w:numId="1" w16cid:durableId="1853253055">
     <w:abstractNumId w:val="7"/>
   </w:num>
-  <w:num w:numId="2">
+  <w:num w:numId="2" w16cid:durableId="1118332635">
     <w:abstractNumId w:val="6"/>
   </w:num>
-  <w:num w:numId="3">
+  <w:num w:numId="3" w16cid:durableId="1679117564">
     <w:abstractNumId w:val="2"/>
   </w:num>
-  <w:num w:numId="4">
+  <w:num w:numId="4" w16cid:durableId="398793836">
     <w:abstractNumId w:val="3"/>
   </w:num>
-  <w:num w:numId="5">
+  <w:num w:numId="5" w16cid:durableId="908543310">
     <w:abstractNumId w:val="0"/>
   </w:num>
-  <w:num w:numId="6">
+  <w:num w:numId="6" w16cid:durableId="1621376306">
     <w:abstractNumId w:val="4"/>
   </w:num>
-  <w:num w:numId="7">
+  <w:num w:numId="7" w16cid:durableId="666329653">
     <w:abstractNumId w:val="8"/>
   </w:num>
-  <w:num w:numId="8">
+  <w:num w:numId="8" w16cid:durableId="1899970394">
     <w:abstractNumId w:val="1"/>
   </w:num>
-  <w:num w:numId="9">
+  <w:num w:numId="9" w16cid:durableId="404383104">
     <w:abstractNumId w:val="5"/>
   </w:num>
 </w:numbering>
 </file>
 
 <file path=word/styles.xml><?xml version="1.0" encoding="utf-8"?>
-<w:styles xmlns:mc="http://schemas.openxmlformats.org/markup-compatibility/2006" xmlns:r="http://schemas.openxmlformats.org/officeDocument/2006/relationships" xmlns:w="http://schemas.openxmlformats.org/wordprocessingml/2006/main" xmlns:w14="http://schemas.microsoft.com/office/word/2010/wordml" xmlns:w15="http://schemas.microsoft.com/office/word/2012/wordml" xmlns:w16se="http://schemas.microsoft.com/office/word/2015/wordml/symex" mc:Ignorable="w14 w15 w16se">
+<w:styles xmlns:mc="http://schemas.openxmlformats.org/markup-compatibility/2006" xmlns:r="http://schemas.openxmlformats.org/officeDocument/2006/relationships" xmlns:w="http://schemas.openxmlformats.org/wordprocessingml/2006/main" xmlns:w14="http://schemas.microsoft.com/office/word/2010/wordml" xmlns:w15="http://schemas.microsoft.com/office/word/2012/wordml" xmlns:w16cex="http://schemas.microsoft.com/office/word/2018/wordml/cex" xmlns:w16cid="http://schemas.microsoft.com/office/word/2016/wordml/cid" xmlns:w16="http://schemas.microsoft.com/office/word/2018/wordml" xmlns:w16sdtdh="http://schemas.microsoft.com/office/word/2020/wordml/sdtdatahash" xmlns:w16se="http://schemas.microsoft.com/office/word/2015/wordml/symex" mc:Ignorable="w14 w15 w16se w16cid w16 w16cex w16sdtdh">
   <w:docDefaults>
     <w:rPrDefault>
       <w:rPr>
@@ -7366,7 +7376,7 @@
       </w:pPr>
     </w:pPrDefault>
   </w:docDefaults>
-  <w:latentStyles w:defLockedState="0" w:defUIPriority="99" w:defSemiHidden="0" w:defUnhideWhenUsed="0" w:defQFormat="0" w:count="371">
+  <w:latentStyles w:defLockedState="0" w:defUIPriority="99" w:defSemiHidden="0" w:defUnhideWhenUsed="0" w:defQFormat="0" w:count="376">
     <w:lsdException w:name="Normal" w:uiPriority="0" w:qFormat="1"/>
     <w:lsdException w:name="heading 1" w:uiPriority="9" w:qFormat="1"/>
     <w:lsdException w:name="heading 2" w:semiHidden="1" w:uiPriority="9" w:unhideWhenUsed="1" w:qFormat="1"/>
@@ -7472,7 +7482,6 @@
     <w:lsdException w:name="HTML Sample" w:semiHidden="1" w:unhideWhenUsed="1"/>
     <w:lsdException w:name="HTML Typewriter" w:semiHidden="1" w:unhideWhenUsed="1"/>
     <w:lsdException w:name="HTML Variable" w:semiHidden="1" w:unhideWhenUsed="1"/>
-    <w:lsdException w:name="Normal Table" w:semiHidden="1" w:unhideWhenUsed="1"/>
     <w:lsdException w:name="annotation subject" w:semiHidden="1" w:unhideWhenUsed="1"/>
     <w:lsdException w:name="No List" w:semiHidden="1" w:unhideWhenUsed="1"/>
     <w:lsdException w:name="Outline List 1" w:semiHidden="1" w:unhideWhenUsed="1"/>
@@ -7515,11 +7524,8 @@
     <w:lsdException w:name="Table Contemporary" w:semiHidden="1" w:unhideWhenUsed="1"/>
     <w:lsdException w:name="Table Elegant" w:semiHidden="1" w:unhideWhenUsed="1"/>
     <w:lsdException w:name="Table Professional" w:semiHidden="1" w:unhideWhenUsed="1"/>
-    <w:lsdException w:name="Table Subtle 1" w:semiHidden="1" w:unhideWhenUsed="1"/>
     <w:lsdException w:name="Table Subtle 2" w:semiHidden="1" w:unhideWhenUsed="1"/>
     <w:lsdException w:name="Table Web 1" w:semiHidden="1" w:unhideWhenUsed="1"/>
-    <w:lsdException w:name="Table Web 2" w:semiHidden="1" w:unhideWhenUsed="1"/>
-    <w:lsdException w:name="Table Web 3" w:semiHidden="1" w:unhideWhenUsed="1"/>
     <w:lsdException w:name="Balloon Text" w:semiHidden="1" w:unhideWhenUsed="1"/>
     <w:lsdException w:name="Table Grid" w:uiPriority="39"/>
     <w:lsdException w:name="Table Theme" w:semiHidden="1" w:unhideWhenUsed="1"/>
@@ -7738,6 +7744,11 @@
     <w:lsdException w:name="List Table 5 Dark Accent 6" w:uiPriority="50"/>
     <w:lsdException w:name="List Table 6 Colorful Accent 6" w:uiPriority="51"/>
     <w:lsdException w:name="List Table 7 Colorful Accent 6" w:uiPriority="52"/>
+    <w:lsdException w:name="Mention" w:semiHidden="1" w:unhideWhenUsed="1"/>
+    <w:lsdException w:name="Smart Hyperlink" w:semiHidden="1" w:unhideWhenUsed="1"/>
+    <w:lsdException w:name="Hashtag" w:semiHidden="1" w:unhideWhenUsed="1"/>
+    <w:lsdException w:name="Unresolved Mention" w:semiHidden="1" w:unhideWhenUsed="1"/>
+    <w:lsdException w:name="Smart Link" w:semiHidden="1" w:unhideWhenUsed="1"/>
   </w:latentStyles>
   <w:style w:type="paragraph" w:default="1" w:styleId="a">
     <w:name w:val="Normal"/>

</xml_diff>

<commit_message>
Finished and fixed docx file.
</commit_message>
<xml_diff>
--- a/Credit Risk.docx
+++ b/Credit Risk.docx
@@ -1,6 +1,6 @@
 
 <file path=word/document.xml><?xml version="1.0" encoding="utf-8"?>
-<w:document xmlns:wpc="http://schemas.microsoft.com/office/word/2010/wordprocessingCanvas" xmlns:cx="http://schemas.microsoft.com/office/drawing/2014/chartex" xmlns:cx1="http://schemas.microsoft.com/office/drawing/2015/9/8/chartex" xmlns:cx2="http://schemas.microsoft.com/office/drawing/2015/10/21/chartex" xmlns:cx3="http://schemas.microsoft.com/office/drawing/2016/5/9/chartex" xmlns:cx4="http://schemas.microsoft.com/office/drawing/2016/5/10/chartex" xmlns:cx5="http://schemas.microsoft.com/office/drawing/2016/5/11/chartex" xmlns:cx6="http://schemas.microsoft.com/office/drawing/2016/5/12/chartex" xmlns:cx7="http://schemas.microsoft.com/office/drawing/2016/5/13/chartex" xmlns:cx8="http://schemas.microsoft.com/office/drawing/2016/5/14/chartex" xmlns:mc="http://schemas.openxmlformats.org/markup-compatibility/2006" xmlns:aink="http://schemas.microsoft.com/office/drawing/2016/ink" xmlns:am3d="http://schemas.microsoft.com/office/drawing/2017/model3d" xmlns:o="urn:schemas-microsoft-com:office:office" xmlns:oel="http://schemas.microsoft.com/office/2019/extlst" xmlns:r="http://schemas.openxmlformats.org/officeDocument/2006/relationships" xmlns:m="http://schemas.openxmlformats.org/officeDocument/2006/math" xmlns:v="urn:schemas-microsoft-com:vml" xmlns:wp14="http://schemas.microsoft.com/office/word/2010/wordprocessingDrawing" xmlns:wp="http://schemas.openxmlformats.org/drawingml/2006/wordprocessingDrawing" xmlns:w10="urn:schemas-microsoft-com:office:word" xmlns:w="http://schemas.openxmlformats.org/wordprocessingml/2006/main" xmlns:w14="http://schemas.microsoft.com/office/word/2010/wordml" xmlns:w15="http://schemas.microsoft.com/office/word/2012/wordml" xmlns:w16cex="http://schemas.microsoft.com/office/word/2018/wordml/cex" xmlns:w16cid="http://schemas.microsoft.com/office/word/2016/wordml/cid" xmlns:w16="http://schemas.microsoft.com/office/word/2018/wordml" xmlns:w16sdtdh="http://schemas.microsoft.com/office/word/2020/wordml/sdtdatahash" xmlns:w16se="http://schemas.microsoft.com/office/word/2015/wordml/symex" xmlns:wpg="http://schemas.microsoft.com/office/word/2010/wordprocessingGroup" xmlns:wpi="http://schemas.microsoft.com/office/word/2010/wordprocessingInk" xmlns:wne="http://schemas.microsoft.com/office/word/2006/wordml" xmlns:wps="http://schemas.microsoft.com/office/word/2010/wordprocessingShape" mc:Ignorable="w14 w15 w16se w16cid w16 w16cex w16sdtdh wp14">
+<w:document xmlns:wpc="http://schemas.microsoft.com/office/word/2010/wordprocessingCanvas" xmlns:cx="http://schemas.microsoft.com/office/drawing/2014/chartex" xmlns:cx1="http://schemas.microsoft.com/office/drawing/2015/9/8/chartex" xmlns:mc="http://schemas.openxmlformats.org/markup-compatibility/2006" xmlns:o="urn:schemas-microsoft-com:office:office" xmlns:r="http://schemas.openxmlformats.org/officeDocument/2006/relationships" xmlns:m="http://schemas.openxmlformats.org/officeDocument/2006/math" xmlns:v="urn:schemas-microsoft-com:vml" xmlns:wp14="http://schemas.microsoft.com/office/word/2010/wordprocessingDrawing" xmlns:wp="http://schemas.openxmlformats.org/drawingml/2006/wordprocessingDrawing" xmlns:w10="urn:schemas-microsoft-com:office:word" xmlns:w="http://schemas.openxmlformats.org/wordprocessingml/2006/main" xmlns:w14="http://schemas.microsoft.com/office/word/2010/wordml" xmlns:w15="http://schemas.microsoft.com/office/word/2012/wordml" xmlns:w16se="http://schemas.microsoft.com/office/word/2015/wordml/symex" xmlns:wpg="http://schemas.microsoft.com/office/word/2010/wordprocessingGroup" xmlns:wpi="http://schemas.microsoft.com/office/word/2010/wordprocessingInk" xmlns:wne="http://schemas.microsoft.com/office/word/2006/wordml" xmlns:wps="http://schemas.microsoft.com/office/word/2010/wordprocessingShape" mc:Ignorable="w14 w15 w16se wp14">
   <w:body>
     <w:p>
       <w:pPr>
@@ -57,19 +57,27 @@
         <w:bidi w:val="0"/>
         <w:jc w:val="center"/>
         <w:rPr>
+          <w:b/>
+          <w:bCs/>
           <w:sz w:val="32"/>
           <w:szCs w:val="32"/>
         </w:rPr>
       </w:pPr>
-      <w:r>
-        <w:rPr>
+      <w:proofErr w:type="spellStart"/>
+      <w:r>
+        <w:rPr>
+          <w:b/>
+          <w:bCs/>
           <w:sz w:val="32"/>
           <w:szCs w:val="32"/>
         </w:rPr>
         <w:t>Presentors</w:t>
       </w:r>
-      <w:r>
-        <w:rPr>
+      <w:proofErr w:type="spellEnd"/>
+      <w:r>
+        <w:rPr>
+          <w:b/>
+          <w:bCs/>
           <w:sz w:val="32"/>
           <w:szCs w:val="32"/>
         </w:rPr>
@@ -90,7 +98,7 @@
           <w:sz w:val="32"/>
           <w:szCs w:val="32"/>
         </w:rPr>
-        <w:t xml:space="preserve">Elad Sapir </w:t>
+        <w:t>Elad Sapir</w:t>
       </w:r>
     </w:p>
     <w:p>
@@ -102,57 +110,59 @@
           <w:szCs w:val="32"/>
         </w:rPr>
       </w:pPr>
+      <w:proofErr w:type="spellStart"/>
       <w:r>
         <w:rPr>
           <w:sz w:val="32"/>
           <w:szCs w:val="32"/>
         </w:rPr>
-        <w:t xml:space="preserve">Tomer Raitsis </w:t>
-      </w:r>
-    </w:p>
-    <w:p>
-      <w:pPr>
-        <w:bidi w:val="0"/>
-        <w:jc w:val="center"/>
+        <w:t>Tomer</w:t>
+      </w:r>
+      <w:proofErr w:type="spellEnd"/>
+      <w:r>
         <w:rPr>
           <w:sz w:val="32"/>
           <w:szCs w:val="32"/>
         </w:rPr>
-      </w:pPr>
+        <w:t xml:space="preserve"> </w:t>
+      </w:r>
+      <w:proofErr w:type="spellStart"/>
       <w:r>
         <w:rPr>
           <w:sz w:val="32"/>
           <w:szCs w:val="32"/>
         </w:rPr>
-        <w:t>Solal Ohana</w:t>
-      </w:r>
-      <w:r>
+        <w:t>Raitsis</w:t>
+      </w:r>
+      <w:proofErr w:type="spellEnd"/>
+    </w:p>
+    <w:p>
+      <w:pPr>
+        <w:bidi w:val="0"/>
+        <w:jc w:val="center"/>
         <w:rPr>
           <w:sz w:val="32"/>
           <w:szCs w:val="32"/>
         </w:rPr>
-        <w:t xml:space="preserve"> </w:t>
-      </w:r>
-    </w:p>
-    <w:p>
-      <w:pPr>
-        <w:bidi w:val="0"/>
-        <w:jc w:val="center"/>
+      </w:pPr>
+      <w:r>
         <w:rPr>
           <w:sz w:val="32"/>
           <w:szCs w:val="32"/>
         </w:rPr>
-      </w:pPr>
-    </w:p>
-    <w:p>
-      <w:pPr>
-        <w:bidi w:val="0"/>
-        <w:jc w:val="center"/>
+        <w:t xml:space="preserve">Solal </w:t>
+      </w:r>
+      <w:proofErr w:type="spellStart"/>
+      <w:r>
         <w:rPr>
           <w:sz w:val="32"/>
           <w:szCs w:val="32"/>
         </w:rPr>
-      </w:pPr>
+        <w:t>Ohana</w:t>
+      </w:r>
+      <w:bookmarkStart w:id="0" w:name="_GoBack"/>
+      <w:bookmarkEnd w:id="0"/>
+      <w:proofErr w:type="spellEnd"/>
     </w:p>
     <w:p>
       <w:pPr>
@@ -163,6 +173,58 @@
           <w:szCs w:val="32"/>
         </w:rPr>
       </w:pPr>
+    </w:p>
+    <w:p>
+      <w:pPr>
+        <w:bidi w:val="0"/>
+        <w:ind w:firstLine="720"/>
+        <w:jc w:val="center"/>
+        <w:rPr>
+          <w:sz w:val="32"/>
+          <w:szCs w:val="32"/>
+        </w:rPr>
+      </w:pPr>
+      <w:r>
+        <w:rPr>
+          <w:b/>
+          <w:bCs/>
+          <w:sz w:val="32"/>
+          <w:szCs w:val="32"/>
+        </w:rPr>
+        <w:t>Lecture:</w:t>
+      </w:r>
+      <w:r>
+        <w:rPr>
+          <w:sz w:val="32"/>
+          <w:szCs w:val="32"/>
+        </w:rPr>
+        <w:t xml:space="preserve"> Dr. </w:t>
+      </w:r>
+      <w:proofErr w:type="spellStart"/>
+      <w:r>
+        <w:rPr>
+          <w:sz w:val="32"/>
+          <w:szCs w:val="32"/>
+        </w:rPr>
+        <w:t>Tammar</w:t>
+      </w:r>
+      <w:proofErr w:type="spellEnd"/>
+      <w:r>
+        <w:rPr>
+          <w:sz w:val="32"/>
+          <w:szCs w:val="32"/>
+        </w:rPr>
+        <w:t xml:space="preserve"> </w:t>
+      </w:r>
+      <w:proofErr w:type="spellStart"/>
+      <w:r>
+        <w:rPr>
+          <w:sz w:val="32"/>
+          <w:szCs w:val="32"/>
+        </w:rPr>
+        <w:t>Shrot</w:t>
+      </w:r>
+      <w:proofErr w:type="spellEnd"/>
     </w:p>
     <w:p>
       <w:pPr>
@@ -180,16 +242,16 @@
           <w:szCs w:val="32"/>
         </w:rPr>
         <w:drawing>
-          <wp:anchor distT="0" distB="0" distL="114300" distR="114300" simplePos="0" relativeHeight="251658240" behindDoc="0" locked="0" layoutInCell="1" allowOverlap="1" wp14:anchorId="1063CBE4" wp14:editId="5F9193A3">
+          <wp:anchor distT="0" distB="0" distL="114300" distR="114300" simplePos="0" relativeHeight="251658240" behindDoc="0" locked="0" layoutInCell="1" allowOverlap="1">
             <wp:simplePos x="0" y="0"/>
             <wp:positionH relativeFrom="margin">
               <wp:align>center</wp:align>
             </wp:positionH>
             <wp:positionV relativeFrom="paragraph">
-              <wp:posOffset>-86995</wp:posOffset>
+              <wp:posOffset>361722</wp:posOffset>
             </wp:positionV>
-            <wp:extent cx="4514850" cy="3429635"/>
-            <wp:effectExtent l="0" t="0" r="0" b="0"/>
+            <wp:extent cx="4071620" cy="3092450"/>
+            <wp:effectExtent l="0" t="0" r="5080" b="0"/>
             <wp:wrapSquare wrapText="bothSides"/>
             <wp:docPr id="2" name="תמונה 2" descr="C:\Users\ASUS\AppData\Local\Microsoft\Windows\INetCache\Content.MSO\53B46527.tmp"/>
             <wp:cNvGraphicFramePr>
@@ -220,7 +282,7 @@
                   <pic:spPr bwMode="auto">
                     <a:xfrm>
                       <a:off x="0" y="0"/>
-                      <a:ext cx="4514850" cy="3429635"/>
+                      <a:ext cx="4071620" cy="3092450"/>
                     </a:xfrm>
                     <a:prstGeom prst="rect">
                       <a:avLst/>
@@ -305,13 +367,18 @@
     </w:p>
     <w:p>
       <w:pPr>
-        <w:bidi w:val="0"/>
-        <w:jc w:val="center"/>
         <w:rPr>
           <w:sz w:val="32"/>
           <w:szCs w:val="32"/>
         </w:rPr>
       </w:pPr>
+      <w:r>
+        <w:rPr>
+          <w:sz w:val="32"/>
+          <w:szCs w:val="32"/>
+        </w:rPr>
+        <w:br w:type="page"/>
+      </w:r>
     </w:p>
     <w:p>
       <w:pPr>
@@ -322,6 +389,7 @@
           <w:sz w:val="28"/>
           <w:szCs w:val="28"/>
           <w:u w:val="single"/>
+          <w:rtl/>
         </w:rPr>
       </w:pPr>
       <w:r>
@@ -473,7 +541,26 @@
           <w:szCs w:val="28"/>
         </w:rPr>
         <w:br/>
-        <w:t>i. G</w:t>
+      </w:r>
+      <w:proofErr w:type="spellStart"/>
+      <w:r>
+        <w:rPr>
+          <w:b/>
+          <w:bCs/>
+          <w:sz w:val="28"/>
+          <w:szCs w:val="28"/>
+        </w:rPr>
+        <w:t>i</w:t>
+      </w:r>
+      <w:proofErr w:type="spellEnd"/>
+      <w:r>
+        <w:rPr>
+          <w:b/>
+          <w:bCs/>
+          <w:sz w:val="28"/>
+          <w:szCs w:val="28"/>
+        </w:rPr>
+        <w:t>. G</w:t>
       </w:r>
       <w:r>
         <w:rPr>
@@ -581,7 +668,26 @@
           <w:szCs w:val="28"/>
         </w:rPr>
         <w:br/>
-        <w:t>i. KNN</w:t>
+      </w:r>
+      <w:proofErr w:type="spellStart"/>
+      <w:r>
+        <w:rPr>
+          <w:b/>
+          <w:bCs/>
+          <w:sz w:val="28"/>
+          <w:szCs w:val="28"/>
+        </w:rPr>
+        <w:t>i</w:t>
+      </w:r>
+      <w:proofErr w:type="spellEnd"/>
+      <w:r>
+        <w:rPr>
+          <w:b/>
+          <w:bCs/>
+          <w:sz w:val="28"/>
+          <w:szCs w:val="28"/>
+        </w:rPr>
+        <w:t>. KNN</w:t>
       </w:r>
       <w:r>
         <w:rPr>
@@ -1838,7 +1944,7 @@
           <w:szCs w:val="28"/>
         </w:rPr>
         <w:drawing>
-          <wp:anchor distT="0" distB="0" distL="114300" distR="114300" simplePos="0" relativeHeight="251662336" behindDoc="0" locked="0" layoutInCell="1" allowOverlap="1" wp14:anchorId="6ED9BBB0" wp14:editId="32024939">
+          <wp:anchor distT="0" distB="0" distL="114300" distR="114300" simplePos="0" relativeHeight="251662336" behindDoc="0" locked="0" layoutInCell="1" allowOverlap="1">
             <wp:simplePos x="0" y="0"/>
             <wp:positionH relativeFrom="margin">
               <wp:align>center</wp:align>
@@ -2081,7 +2187,7 @@
         </w:rPr>
         <w:lastRenderedPageBreak/>
         <w:drawing>
-          <wp:anchor distT="0" distB="0" distL="114300" distR="114300" simplePos="0" relativeHeight="251663360" behindDoc="0" locked="0" layoutInCell="1" allowOverlap="1" wp14:anchorId="1CBFD3F8" wp14:editId="063396C8">
+          <wp:anchor distT="0" distB="0" distL="114300" distR="114300" simplePos="0" relativeHeight="251663360" behindDoc="0" locked="0" layoutInCell="1" allowOverlap="1">
             <wp:simplePos x="0" y="0"/>
             <wp:positionH relativeFrom="margin">
               <wp:align>center</wp:align>
@@ -2186,7 +2292,7 @@
         <mc:AlternateContent>
           <mc:Choice Requires="wps">
             <w:drawing>
-              <wp:anchor distT="45720" distB="45720" distL="114300" distR="114300" simplePos="0" relativeHeight="251668480" behindDoc="0" locked="0" layoutInCell="1" allowOverlap="1" wp14:anchorId="042C274A" wp14:editId="2CEBF0F0">
+              <wp:anchor distT="45720" distB="45720" distL="114300" distR="114300" simplePos="0" relativeHeight="251668480" behindDoc="0" locked="0" layoutInCell="1" allowOverlap="1">
                 <wp:simplePos x="0" y="0"/>
                 <wp:positionH relativeFrom="margin">
                   <wp:posOffset>-153670</wp:posOffset>
@@ -2313,11 +2419,11 @@
           </mc:Choice>
           <mc:Fallback>
             <w:pict>
-              <v:shapetype w14:anchorId="042C274A" id="_x0000_t202" coordsize="21600,21600" o:spt="202" path="m,l,21600r21600,l21600,xe">
+              <v:shapetype id="_x0000_t202" coordsize="21600,21600" o:spt="202" path="m,l,21600r21600,l21600,xe">
                 <v:stroke joinstyle="miter"/>
                 <v:path gradientshapeok="t" o:connecttype="rect"/>
               </v:shapetype>
-              <v:shape id="תיבת טקסט 2" o:spid="_x0000_s1026" type="#_x0000_t202" style="position:absolute;margin-left:-12.1pt;margin-top:188.15pt;width:434.45pt;height:110.6pt;flip:x;z-index:251668480;visibility:visible;mso-wrap-style:square;mso-width-percent:0;mso-height-percent:200;mso-wrap-distance-left:9pt;mso-wrap-distance-top:3.6pt;mso-wrap-distance-right:9pt;mso-wrap-distance-bottom:3.6pt;mso-position-horizontal:absolute;mso-position-horizontal-relative:margin;mso-position-vertical:absolute;mso-position-vertical-relative:text;mso-width-percent:0;mso-height-percent:200;mso-width-relative:margin;mso-height-relative:margin;v-text-anchor:top" o:gfxdata="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" fillcolor="#deeaf6 [660]">
+              <v:shape id="תיבת טקסט 2" o:spid="_x0000_s1026" type="#_x0000_t202" style="position:absolute;margin-left:-12.1pt;margin-top:188.15pt;width:434.45pt;height:110.6pt;flip:x;z-index:251668480;visibility:visible;mso-wrap-style:square;mso-width-percent:0;mso-height-percent:200;mso-wrap-distance-left:9pt;mso-wrap-distance-top:3.6pt;mso-wrap-distance-right:9pt;mso-wrap-distance-bottom:3.6pt;mso-position-horizontal:absolute;mso-position-horizontal-relative:margin;mso-position-vertical:absolute;mso-position-vertical-relative:text;mso-width-percent:0;mso-height-percent:200;mso-width-relative:margin;mso-height-relative:margin;v-text-anchor:top" o:gfxdata="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" fillcolor="#deeaf6 [660]">
                 <v:shadow on="t" color="black" opacity="26214f" origin="-.5,-.5" offset=".74836mm,.74836mm"/>
                 <v:textbox style="mso-fit-shape-to-text:t">
                   <w:txbxContent>
@@ -2341,8 +2447,20 @@
                           <w:szCs w:val="28"/>
                           <w:u w:val="single"/>
                         </w:rPr>
-                        <w:t>Fun fact :</w:t>
+                        <w:t xml:space="preserve">Fun </w:t>
                       </w:r>
+                      <w:proofErr w:type="gramStart"/>
+                      <w:r>
+                        <w:rPr>
+                          <w:b/>
+                          <w:bCs/>
+                          <w:sz w:val="28"/>
+                          <w:szCs w:val="28"/>
+                          <w:u w:val="single"/>
+                        </w:rPr>
+                        <w:t>fact :</w:t>
+                      </w:r>
+                      <w:proofErr w:type="gramEnd"/>
                     </w:p>
                     <w:p>
                       <w:pPr>
@@ -2440,7 +2558,7 @@
         </w:rPr>
         <w:lastRenderedPageBreak/>
         <w:drawing>
-          <wp:anchor distT="0" distB="0" distL="114300" distR="114300" simplePos="0" relativeHeight="251666432" behindDoc="0" locked="0" layoutInCell="1" allowOverlap="1" wp14:anchorId="728703B9" wp14:editId="40A6B68F">
+          <wp:anchor distT="0" distB="0" distL="114300" distR="114300" simplePos="0" relativeHeight="251666432" behindDoc="0" locked="0" layoutInCell="1" allowOverlap="1">
             <wp:simplePos x="0" y="0"/>
             <wp:positionH relativeFrom="margin">
               <wp:align>center</wp:align>
@@ -2610,7 +2728,7 @@
           <w:szCs w:val="28"/>
         </w:rPr>
         <w:drawing>
-          <wp:inline distT="0" distB="0" distL="0" distR="0" wp14:anchorId="56B66A95" wp14:editId="2F23BFC7">
+          <wp:inline distT="0" distB="0" distL="0" distR="0" wp14:anchorId="4DEE1E81" wp14:editId="444497D9">
             <wp:extent cx="2069182" cy="1111910"/>
             <wp:effectExtent l="190500" t="190500" r="198120" b="183515"/>
             <wp:docPr id="3" name="תמונה 3"/>
@@ -2672,7 +2790,7 @@
         </w:rPr>
         <w:lastRenderedPageBreak/>
         <w:drawing>
-          <wp:anchor distT="0" distB="0" distL="114300" distR="114300" simplePos="0" relativeHeight="251665408" behindDoc="0" locked="0" layoutInCell="1" allowOverlap="1" wp14:anchorId="0981137B" wp14:editId="37D51586">
+          <wp:anchor distT="0" distB="0" distL="114300" distR="114300" simplePos="0" relativeHeight="251665408" behindDoc="0" locked="0" layoutInCell="1" allowOverlap="1">
             <wp:simplePos x="0" y="0"/>
             <wp:positionH relativeFrom="margin">
               <wp:align>center</wp:align>
@@ -2775,7 +2893,7 @@
           <w:szCs w:val="28"/>
         </w:rPr>
         <w:drawing>
-          <wp:inline distT="0" distB="0" distL="0" distR="0" wp14:anchorId="04A7863B" wp14:editId="29D54307">
+          <wp:inline distT="0" distB="0" distL="0" distR="0" wp14:anchorId="0D898F30" wp14:editId="02AF8431">
             <wp:extent cx="2762636" cy="1476581"/>
             <wp:effectExtent l="190500" t="190500" r="190500" b="200025"/>
             <wp:docPr id="5" name="תמונה 5"/>
@@ -2961,9 +3079,9 @@
           <w:szCs w:val="28"/>
         </w:rPr>
         <w:drawing>
-          <wp:inline distT="0" distB="0" distL="0" distR="0" wp14:anchorId="757922DB" wp14:editId="433B180E">
+          <wp:inline distT="0" distB="0" distL="0" distR="0" wp14:anchorId="3B2169EF" wp14:editId="3D5E67B6">
             <wp:extent cx="3803904" cy="2731795"/>
-            <wp:effectExtent l="0" t="0" r="6350" b="0"/>
+            <wp:effectExtent l="190500" t="190500" r="196850" b="182880"/>
             <wp:docPr id="9" name="תמונה 9"/>
             <wp:cNvGraphicFramePr>
               <a:graphicFrameLocks xmlns:a="http://schemas.openxmlformats.org/drawingml/2006/main" noChangeAspect="1"/>
@@ -2989,6 +3107,16 @@
                     <a:prstGeom prst="rect">
                       <a:avLst/>
                     </a:prstGeom>
+                    <a:ln>
+                      <a:noFill/>
+                    </a:ln>
+                    <a:effectLst>
+                      <a:outerShdw blurRad="190500" algn="tl" rotWithShape="0">
+                        <a:srgbClr val="000000">
+                          <a:alpha val="70000"/>
+                        </a:srgbClr>
+                      </a:outerShdw>
+                    </a:effectLst>
                   </pic:spPr>
                 </pic:pic>
               </a:graphicData>
@@ -3012,16 +3140,16 @@
           <w:szCs w:val="28"/>
         </w:rPr>
         <w:drawing>
-          <wp:anchor distT="0" distB="0" distL="114300" distR="114300" simplePos="0" relativeHeight="251661312" behindDoc="0" locked="0" layoutInCell="1" allowOverlap="1" wp14:anchorId="4D16AB86" wp14:editId="79BF16BB">
+          <wp:anchor distT="0" distB="0" distL="114300" distR="114300" simplePos="0" relativeHeight="251661312" behindDoc="0" locked="0" layoutInCell="1" allowOverlap="1">
             <wp:simplePos x="0" y="0"/>
             <wp:positionH relativeFrom="column">
-              <wp:posOffset>751637</wp:posOffset>
+              <wp:posOffset>737128</wp:posOffset>
             </wp:positionH>
             <wp:positionV relativeFrom="paragraph">
-              <wp:posOffset>2210</wp:posOffset>
+              <wp:posOffset>198563</wp:posOffset>
             </wp:positionV>
-            <wp:extent cx="3773912" cy="2707530"/>
-            <wp:effectExtent l="0" t="0" r="0" b="0"/>
+            <wp:extent cx="3773805" cy="2707005"/>
+            <wp:effectExtent l="190500" t="190500" r="188595" b="188595"/>
             <wp:wrapSquare wrapText="bothSides"/>
             <wp:docPr id="10" name="תמונה 10"/>
             <wp:cNvGraphicFramePr>
@@ -3049,11 +3177,21 @@
                   <pic:spPr>
                     <a:xfrm>
                       <a:off x="0" y="0"/>
-                      <a:ext cx="3773912" cy="2707530"/>
+                      <a:ext cx="3773805" cy="2707005"/>
                     </a:xfrm>
                     <a:prstGeom prst="rect">
                       <a:avLst/>
                     </a:prstGeom>
+                    <a:ln>
+                      <a:noFill/>
+                    </a:ln>
+                    <a:effectLst>
+                      <a:outerShdw blurRad="190500" algn="tl" rotWithShape="0">
+                        <a:srgbClr val="000000">
+                          <a:alpha val="70000"/>
+                        </a:srgbClr>
+                      </a:outerShdw>
+                    </a:effectLst>
                   </pic:spPr>
                 </pic:pic>
               </a:graphicData>
@@ -3142,15 +3280,46 @@
           <w:szCs w:val="28"/>
         </w:rPr>
       </w:pPr>
-    </w:p>
-    <w:p>
-      <w:pPr>
-        <w:bidi w:val="0"/>
-        <w:rPr>
-          <w:sz w:val="28"/>
-          <w:szCs w:val="28"/>
-        </w:rPr>
-      </w:pPr>
+      <w:r>
+        <w:rPr>
+          <w:b/>
+          <w:bCs/>
+          <w:sz w:val="28"/>
+          <w:szCs w:val="28"/>
+          <w:u w:val="single"/>
+        </w:rPr>
+        <w:br/>
+      </w:r>
+      <w:r>
+        <w:rPr>
+          <w:b/>
+          <w:bCs/>
+          <w:sz w:val="28"/>
+          <w:szCs w:val="28"/>
+          <w:u w:val="single"/>
+        </w:rPr>
+        <w:br/>
+      </w:r>
+      <w:r>
+        <w:rPr>
+          <w:b/>
+          <w:bCs/>
+          <w:sz w:val="28"/>
+          <w:szCs w:val="28"/>
+          <w:u w:val="single"/>
+        </w:rPr>
+        <w:br/>
+      </w:r>
+      <w:r>
+        <w:rPr>
+          <w:b/>
+          <w:bCs/>
+          <w:sz w:val="28"/>
+          <w:szCs w:val="28"/>
+          <w:u w:val="single"/>
+        </w:rPr>
+        <w:br/>
+      </w:r>
       <w:r>
         <w:rPr>
           <w:b/>
@@ -3352,21 +3521,18 @@
     </w:p>
     <w:p>
       <w:pPr>
-        <w:bidi w:val="0"/>
-        <w:rPr>
-          <w:sz w:val="28"/>
-          <w:szCs w:val="28"/>
-        </w:rPr>
-      </w:pPr>
-    </w:p>
-    <w:p>
-      <w:pPr>
-        <w:bidi w:val="0"/>
-        <w:rPr>
-          <w:sz w:val="28"/>
-          <w:szCs w:val="28"/>
-        </w:rPr>
-      </w:pPr>
+        <w:rPr>
+          <w:sz w:val="28"/>
+          <w:szCs w:val="28"/>
+        </w:rPr>
+      </w:pPr>
+      <w:r>
+        <w:rPr>
+          <w:sz w:val="28"/>
+          <w:szCs w:val="28"/>
+        </w:rPr>
+        <w:br w:type="page"/>
+      </w:r>
     </w:p>
     <w:p>
       <w:pPr>
@@ -3409,7 +3575,7 @@
           <w:szCs w:val="28"/>
           <w:u w:val="single"/>
         </w:rPr>
-        <w:t xml:space="preserve"> for both algorithms: </w:t>
+        <w:t xml:space="preserve"> for both algorithms:</w:t>
       </w:r>
     </w:p>
     <w:p>
@@ -3479,9 +3645,9 @@
           <w:szCs w:val="28"/>
         </w:rPr>
         <w:drawing>
-          <wp:inline distT="0" distB="0" distL="0" distR="0" wp14:anchorId="32D80915" wp14:editId="24E13BEE">
+          <wp:inline distT="0" distB="0" distL="0" distR="0" wp14:anchorId="4D915F4C" wp14:editId="30B808DA">
             <wp:extent cx="5274310" cy="4062730"/>
-            <wp:effectExtent l="0" t="0" r="2540" b="0"/>
+            <wp:effectExtent l="190500" t="190500" r="193040" b="185420"/>
             <wp:docPr id="6" name="תמונה 6"/>
             <wp:cNvGraphicFramePr>
               <a:graphicFrameLocks xmlns:a="http://schemas.openxmlformats.org/drawingml/2006/main" noChangeAspect="1"/>
@@ -3507,6 +3673,16 @@
                     <a:prstGeom prst="rect">
                       <a:avLst/>
                     </a:prstGeom>
+                    <a:ln>
+                      <a:noFill/>
+                    </a:ln>
+                    <a:effectLst>
+                      <a:outerShdw blurRad="190500" algn="tl" rotWithShape="0">
+                        <a:srgbClr val="000000">
+                          <a:alpha val="70000"/>
+                        </a:srgbClr>
+                      </a:outerShdw>
+                    </a:effectLst>
                   </pic:spPr>
                 </pic:pic>
               </a:graphicData>
@@ -3876,6 +4052,7 @@
           <w:szCs w:val="28"/>
         </w:rPr>
       </w:pPr>
+      <w:proofErr w:type="spellStart"/>
       <w:r>
         <w:rPr>
           <w:sz w:val="28"/>
@@ -3883,7 +4060,16 @@
           <w:u w:val="single"/>
         </w:rPr>
         <w:lastRenderedPageBreak/>
-        <w:t>Chebyshev distance</w:t>
+        <w:t>Chebyshev</w:t>
+      </w:r>
+      <w:proofErr w:type="spellEnd"/>
+      <w:r>
+        <w:rPr>
+          <w:sz w:val="28"/>
+          <w:szCs w:val="28"/>
+          <w:u w:val="single"/>
+        </w:rPr>
+        <w:t xml:space="preserve"> distance</w:t>
       </w:r>
       <w:r>
         <w:rPr>
@@ -3984,13 +4170,23 @@
         </w:rPr>
         <w:t xml:space="preserve">The </w:t>
       </w:r>
+      <w:proofErr w:type="spellStart"/>
       <w:r>
         <w:rPr>
           <w:sz w:val="28"/>
           <w:szCs w:val="28"/>
           <w:u w:val="single"/>
         </w:rPr>
-        <w:t>Minkowski distance</w:t>
+        <w:t>Minkowski</w:t>
+      </w:r>
+      <w:proofErr w:type="spellEnd"/>
+      <w:r>
+        <w:rPr>
+          <w:sz w:val="28"/>
+          <w:szCs w:val="28"/>
+          <w:u w:val="single"/>
+        </w:rPr>
+        <w:t xml:space="preserve"> distance</w:t>
       </w:r>
       <w:r>
         <w:rPr>
@@ -4007,13 +4203,23 @@
         </w:rPr>
         <w:br/>
       </w:r>
+      <w:proofErr w:type="spellStart"/>
       <w:r>
         <w:rPr>
           <w:sz w:val="28"/>
           <w:szCs w:val="28"/>
           <w:u w:val="single"/>
         </w:rPr>
-        <w:t>Minkowski distance</w:t>
+        <w:t>Minkowski</w:t>
+      </w:r>
+      <w:proofErr w:type="spellEnd"/>
+      <w:r>
+        <w:rPr>
+          <w:sz w:val="28"/>
+          <w:szCs w:val="28"/>
+          <w:u w:val="single"/>
+        </w:rPr>
+        <w:t xml:space="preserve"> distance</w:t>
       </w:r>
       <w:r>
         <w:rPr>
@@ -4044,13 +4250,23 @@
         </w:rPr>
         <w:br/>
       </w:r>
+      <w:proofErr w:type="spellStart"/>
       <w:r>
         <w:rPr>
           <w:sz w:val="28"/>
           <w:szCs w:val="28"/>
           <w:u w:val="single"/>
         </w:rPr>
-        <w:t>Minkowski distance</w:t>
+        <w:t>Minkowski</w:t>
+      </w:r>
+      <w:proofErr w:type="spellEnd"/>
+      <w:r>
+        <w:rPr>
+          <w:sz w:val="28"/>
+          <w:szCs w:val="28"/>
+          <w:u w:val="single"/>
+        </w:rPr>
+        <w:t xml:space="preserve"> distance</w:t>
       </w:r>
       <w:r>
         <w:rPr>
@@ -4074,13 +4290,23 @@
         </w:rPr>
         <w:br/>
       </w:r>
+      <w:proofErr w:type="spellStart"/>
       <w:r>
         <w:rPr>
           <w:sz w:val="28"/>
           <w:szCs w:val="28"/>
           <w:u w:val="single"/>
         </w:rPr>
-        <w:t>Minkowski distance</w:t>
+        <w:t>Minkowski</w:t>
+      </w:r>
+      <w:proofErr w:type="spellEnd"/>
+      <w:r>
+        <w:rPr>
+          <w:sz w:val="28"/>
+          <w:szCs w:val="28"/>
+          <w:u w:val="single"/>
+        </w:rPr>
+        <w:t xml:space="preserve"> distance</w:t>
       </w:r>
       <w:r>
         <w:rPr>
@@ -4117,49 +4343,6 @@
           <w:szCs w:val="28"/>
         </w:rPr>
         <w:t xml:space="preserve"> (running on p=4,5,6,7,8 – yielded around 89%).</w:t>
-      </w:r>
-      <w:r>
-        <w:rPr>
-          <w:sz w:val="28"/>
-          <w:szCs w:val="28"/>
-        </w:rPr>
-        <w:br/>
-        <w:t xml:space="preserve">We decided to use the </w:t>
-      </w:r>
-      <w:r>
-        <w:rPr>
-          <w:sz w:val="28"/>
-          <w:szCs w:val="28"/>
-        </w:rPr>
-        <w:t>Manhattan distance</w:t>
-      </w:r>
-      <w:r>
-        <w:rPr>
-          <w:sz w:val="28"/>
-          <w:szCs w:val="28"/>
-        </w:rPr>
-        <w:t xml:space="preserve"> as our 'metric' parameter because it </w:t>
-      </w:r>
-      <w:r>
-        <w:rPr>
-          <w:sz w:val="28"/>
-          <w:szCs w:val="28"/>
-        </w:rPr>
-        <w:t>yield</w:t>
-      </w:r>
-      <w:r>
-        <w:rPr>
-          <w:sz w:val="28"/>
-          <w:szCs w:val="28"/>
-        </w:rPr>
-        <w:t>ed</w:t>
-      </w:r>
-      <w:r>
-        <w:rPr>
-          <w:sz w:val="28"/>
-          <w:szCs w:val="28"/>
-        </w:rPr>
-        <w:t xml:space="preserve"> maximum accuracy of 90.18%.</w:t>
       </w:r>
     </w:p>
     <w:p>
@@ -4331,6 +4514,23 @@
       </w:pPr>
       <w:r>
         <w:rPr>
+          <w:sz w:val="28"/>
+          <w:szCs w:val="28"/>
+        </w:rPr>
+        <w:t>We decided to use the Manhattan distance as our 'metric' parameter because it yielded maximum accuracy of 90.18%.</w:t>
+      </w:r>
+    </w:p>
+    <w:p>
+      <w:pPr>
+        <w:pStyle w:val="af5"/>
+        <w:bidi w:val="0"/>
+        <w:rPr>
+          <w:sz w:val="28"/>
+          <w:szCs w:val="28"/>
+        </w:rPr>
+      </w:pPr>
+      <w:r>
+        <w:rPr>
           <w:b/>
           <w:bCs/>
           <w:sz w:val="28"/>
@@ -4459,7 +4659,23 @@
           <w:sz w:val="28"/>
           <w:szCs w:val="28"/>
         </w:rPr>
-        <w:t>The algorithm can run with 3 different functions ('rbf', 'linear', 'sigmoid')</w:t>
+        <w:t>The algorithm can run with 3 different functions ('</w:t>
+      </w:r>
+      <w:proofErr w:type="spellStart"/>
+      <w:r>
+        <w:rPr>
+          <w:sz w:val="28"/>
+          <w:szCs w:val="28"/>
+        </w:rPr>
+        <w:t>rbf</w:t>
+      </w:r>
+      <w:proofErr w:type="spellEnd"/>
+      <w:r>
+        <w:rPr>
+          <w:sz w:val="28"/>
+          <w:szCs w:val="28"/>
+        </w:rPr>
+        <w:t>', 'linear', 'sigmoid')</w:t>
       </w:r>
       <w:r>
         <w:rPr>
@@ -4529,7 +4745,23 @@
           <w:sz w:val="28"/>
           <w:szCs w:val="28"/>
         </w:rPr>
-        <w:t>mizing the classification error), we found out that the highest accuracy yielded with 'rbf' and 'C'=1000 (yielded 79.31% accuracy).</w:t>
+        <w:t>mizing the classification error), we found out that the highest accuracy yielded with '</w:t>
+      </w:r>
+      <w:proofErr w:type="spellStart"/>
+      <w:r>
+        <w:rPr>
+          <w:sz w:val="28"/>
+          <w:szCs w:val="28"/>
+        </w:rPr>
+        <w:t>rbf</w:t>
+      </w:r>
+      <w:proofErr w:type="spellEnd"/>
+      <w:r>
+        <w:rPr>
+          <w:sz w:val="28"/>
+          <w:szCs w:val="28"/>
+        </w:rPr>
+        <w:t>' and 'C'=1000 (yielded 79.31% accuracy).</w:t>
       </w:r>
     </w:p>
     <w:p>
@@ -4567,7 +4799,23 @@
           <w:sz w:val="28"/>
           <w:szCs w:val="28"/>
         </w:rPr>
-        <w:t>Since we found out that 'rbf' yields the highest accuracy we searched for the best 'gamma' parameter ("gamma"</w:t>
+        <w:t>Since we found out that '</w:t>
+      </w:r>
+      <w:proofErr w:type="spellStart"/>
+      <w:r>
+        <w:rPr>
+          <w:sz w:val="28"/>
+          <w:szCs w:val="28"/>
+        </w:rPr>
+        <w:t>rbf</w:t>
+      </w:r>
+      <w:proofErr w:type="spellEnd"/>
+      <w:r>
+        <w:rPr>
+          <w:sz w:val="28"/>
+          <w:szCs w:val="28"/>
+        </w:rPr>
+        <w:t>' yields the highest accuracy we searched for the best 'gamma' parameter ("gamma"</w:t>
       </w:r>
       <w:r>
         <w:rPr>
@@ -5447,6 +5695,7 @@
         </w:rPr>
         <w:t>'</w:t>
       </w:r>
+      <w:proofErr w:type="spellStart"/>
       <w:r>
         <w:rPr>
           <w:sz w:val="28"/>
@@ -5454,6 +5703,7 @@
         </w:rPr>
         <w:t>matplotlib</w:t>
       </w:r>
+      <w:proofErr w:type="spellEnd"/>
       <w:r>
         <w:rPr>
           <w:sz w:val="28"/>
@@ -5475,6 +5725,7 @@
         </w:rPr>
         <w:t>'</w:t>
       </w:r>
+      <w:proofErr w:type="spellStart"/>
       <w:r>
         <w:rPr>
           <w:sz w:val="28"/>
@@ -5482,6 +5733,7 @@
         </w:rPr>
         <w:t>sklearn</w:t>
       </w:r>
+      <w:proofErr w:type="spellEnd"/>
       <w:r>
         <w:rPr>
           <w:sz w:val="28"/>
@@ -5590,6 +5842,7 @@
         <w:rPr>
           <w:sz w:val="28"/>
           <w:szCs w:val="28"/>
+          <w:rtl/>
         </w:rPr>
       </w:pPr>
       <w:r>
@@ -5597,16 +5850,16 @@
           <w:noProof/>
         </w:rPr>
         <w:drawing>
-          <wp:anchor distT="0" distB="0" distL="114300" distR="114300" simplePos="0" relativeHeight="251669504" behindDoc="0" locked="0" layoutInCell="1" allowOverlap="1" wp14:anchorId="6FC4D002" wp14:editId="6C6CBF8E">
+          <wp:anchor distT="0" distB="0" distL="114300" distR="114300" simplePos="0" relativeHeight="251669504" behindDoc="0" locked="0" layoutInCell="1" allowOverlap="1">
             <wp:simplePos x="0" y="0"/>
             <wp:positionH relativeFrom="margin">
               <wp:align>center</wp:align>
             </wp:positionH>
             <wp:positionV relativeFrom="paragraph">
-              <wp:posOffset>948913</wp:posOffset>
+              <wp:posOffset>318962</wp:posOffset>
             </wp:positionV>
             <wp:extent cx="2324100" cy="1679575"/>
-            <wp:effectExtent l="0" t="0" r="0" b="0"/>
+            <wp:effectExtent l="38100" t="38100" r="0" b="187325"/>
             <wp:wrapSquare wrapText="bothSides"/>
             <wp:docPr id="12" name="תמונה 12" descr="Icon Pictures Artificial Intelligence PNG Transparent Background, Free  Download #14771 - FreeIconsPNG"/>
             <wp:cNvGraphicFramePr>
@@ -5642,10 +5895,16 @@
                     <a:prstGeom prst="rect">
                       <a:avLst/>
                     </a:prstGeom>
-                    <a:noFill/>
                     <a:ln>
                       <a:noFill/>
                     </a:ln>
+                    <a:effectLst>
+                      <a:outerShdw blurRad="190500" algn="tl" rotWithShape="0">
+                        <a:srgbClr val="000000">
+                          <a:alpha val="70000"/>
+                        </a:srgbClr>
+                      </a:outerShdw>
+                    </a:effectLst>
                   </pic:spPr>
                 </pic:pic>
               </a:graphicData>
@@ -5681,71 +5940,14 @@
       </w:pPr>
       <w:r>
         <w:rPr>
-          <w:noProof/>
+          <w:b/>
+          <w:bCs/>
+          <w:sz w:val="28"/>
+          <w:szCs w:val="28"/>
+          <w:u w:val="single"/>
         </w:rPr>
         <w:lastRenderedPageBreak/>
-        <w:drawing>
-          <wp:anchor distT="0" distB="0" distL="114300" distR="114300" simplePos="0" relativeHeight="251670528" behindDoc="0" locked="0" layoutInCell="1" allowOverlap="1" wp14:anchorId="22FD9AE8" wp14:editId="762C748B">
-            <wp:simplePos x="0" y="0"/>
-            <wp:positionH relativeFrom="margin">
-              <wp:align>left</wp:align>
-            </wp:positionH>
-            <wp:positionV relativeFrom="paragraph">
-              <wp:posOffset>453817</wp:posOffset>
-            </wp:positionV>
-            <wp:extent cx="5274310" cy="1052551"/>
-            <wp:effectExtent l="0" t="0" r="2540" b="0"/>
-            <wp:wrapSquare wrapText="bothSides"/>
-            <wp:docPr id="13" name="תמונה 13" descr="GitHub - dklisiaris/bibliography: Bibliography is a book cataloging web  application with social features."/>
-            <wp:cNvGraphicFramePr>
-              <a:graphicFrameLocks xmlns:a="http://schemas.openxmlformats.org/drawingml/2006/main" noChangeAspect="1"/>
-            </wp:cNvGraphicFramePr>
-            <a:graphic xmlns:a="http://schemas.openxmlformats.org/drawingml/2006/main">
-              <a:graphicData uri="http://schemas.openxmlformats.org/drawingml/2006/picture">
-                <pic:pic xmlns:pic="http://schemas.openxmlformats.org/drawingml/2006/picture">
-                  <pic:nvPicPr>
-                    <pic:cNvPr id="0" name="Picture 3" descr="GitHub - dklisiaris/bibliography: Bibliography is a book cataloging web  application with social features."/>
-                    <pic:cNvPicPr>
-                      <a:picLocks noChangeAspect="1" noChangeArrowheads="1"/>
-                    </pic:cNvPicPr>
-                  </pic:nvPicPr>
-                  <pic:blipFill>
-                    <a:blip r:embed="rId19">
-                      <a:extLst>
-                        <a:ext uri="{28A0092B-C50C-407E-A947-70E740481C1C}">
-                          <a14:useLocalDpi xmlns:a14="http://schemas.microsoft.com/office/drawing/2010/main" val="0"/>
-                        </a:ext>
-                      </a:extLst>
-                    </a:blip>
-                    <a:srcRect/>
-                    <a:stretch>
-                      <a:fillRect/>
-                    </a:stretch>
-                  </pic:blipFill>
-                  <pic:spPr bwMode="auto">
-                    <a:xfrm>
-                      <a:off x="0" y="0"/>
-                      <a:ext cx="5274310" cy="1052551"/>
-                    </a:xfrm>
-                    <a:prstGeom prst="rect">
-                      <a:avLst/>
-                    </a:prstGeom>
-                    <a:noFill/>
-                    <a:ln>
-                      <a:noFill/>
-                    </a:ln>
-                  </pic:spPr>
-                </pic:pic>
-              </a:graphicData>
-            </a:graphic>
-            <wp14:sizeRelH relativeFrom="page">
-              <wp14:pctWidth>0</wp14:pctWidth>
-            </wp14:sizeRelH>
-            <wp14:sizeRelV relativeFrom="page">
-              <wp14:pctHeight>0</wp14:pctHeight>
-            </wp14:sizeRelV>
-          </wp:anchor>
-        </w:drawing>
+        <w:t>Bibliography</w:t>
       </w:r>
     </w:p>
     <w:p>
@@ -5764,7 +5966,6 @@
     <w:p>
       <w:pPr>
         <w:bidi w:val="0"/>
-        <w:jc w:val="center"/>
         <w:rPr>
           <w:b/>
           <w:bCs/>
@@ -5782,14 +5983,21 @@
           <w:numId w:val="6"/>
         </w:numPr>
         <w:bidi w:val="0"/>
-        <w:jc w:val="center"/>
-        <w:rPr>
-          <w:sz w:val="28"/>
-          <w:szCs w:val="28"/>
-        </w:rPr>
-      </w:pPr>
-      <w:r>
-        <w:t>Ning Chen, Bernardete Ribeiro3, An Chen</w:t>
+        <w:rPr>
+          <w:sz w:val="28"/>
+          <w:szCs w:val="28"/>
+        </w:rPr>
+      </w:pPr>
+      <w:r>
+        <w:t xml:space="preserve">Ning Chen, </w:t>
+      </w:r>
+      <w:proofErr w:type="spellStart"/>
+      <w:r>
+        <w:t>Bernardete</w:t>
+      </w:r>
+      <w:proofErr w:type="spellEnd"/>
+      <w:r>
+        <w:t xml:space="preserve"> Ribeiro3, An Chen</w:t>
       </w:r>
       <w:r>
         <w:rPr>
@@ -5820,15 +6028,40 @@
           <w:numId w:val="6"/>
         </w:numPr>
         <w:bidi w:val="0"/>
-        <w:jc w:val="center"/>
-        <w:rPr>
-          <w:sz w:val="28"/>
-          <w:szCs w:val="28"/>
-        </w:rPr>
-      </w:pPr>
-      <w:r>
-        <w:t>Jorma Laaksonen and Erkki Oja</w:t>
-      </w:r>
+        <w:rPr>
+          <w:sz w:val="28"/>
+          <w:szCs w:val="28"/>
+        </w:rPr>
+      </w:pPr>
+      <w:proofErr w:type="spellStart"/>
+      <w:r>
+        <w:t>Jorma</w:t>
+      </w:r>
+      <w:proofErr w:type="spellEnd"/>
+      <w:r>
+        <w:t xml:space="preserve"> </w:t>
+      </w:r>
+      <w:proofErr w:type="spellStart"/>
+      <w:r>
+        <w:t>Laaksonen</w:t>
+      </w:r>
+      <w:proofErr w:type="spellEnd"/>
+      <w:r>
+        <w:t xml:space="preserve"> and </w:t>
+      </w:r>
+      <w:proofErr w:type="spellStart"/>
+      <w:r>
+        <w:t>Erkki</w:t>
+      </w:r>
+      <w:proofErr w:type="spellEnd"/>
+      <w:r>
+        <w:t xml:space="preserve"> </w:t>
+      </w:r>
+      <w:proofErr w:type="spellStart"/>
+      <w:r>
+        <w:t>Oja</w:t>
+      </w:r>
+      <w:proofErr w:type="spellEnd"/>
       <w:r>
         <w:rPr>
           <w:sz w:val="28"/>
@@ -5848,35 +6081,80 @@
           <w:numId w:val="6"/>
         </w:numPr>
         <w:bidi w:val="0"/>
+        <w:rPr>
+          <w:sz w:val="28"/>
+          <w:szCs w:val="28"/>
+        </w:rPr>
+      </w:pPr>
+      <w:r>
+        <w:t xml:space="preserve">Aida </w:t>
+      </w:r>
+      <w:proofErr w:type="spellStart"/>
+      <w:r>
+        <w:t>Krichene</w:t>
+      </w:r>
+      <w:proofErr w:type="spellEnd"/>
+      <w:r>
+        <w:t xml:space="preserve"> Abdelmoula1</w:t>
+      </w:r>
+      <w:r>
+        <w:rPr>
+          <w:sz w:val="28"/>
+          <w:szCs w:val="28"/>
+        </w:rPr>
+        <w:t>. "</w:t>
+      </w:r>
+      <w:r>
+        <w:t>Bank credit risk analysis with k-</w:t>
+      </w:r>
+      <w:proofErr w:type="spellStart"/>
+      <w:r>
+        <w:t>nearestneighbor</w:t>
+      </w:r>
+      <w:proofErr w:type="spellEnd"/>
+      <w:r>
+        <w:t xml:space="preserve"> classifier: Case of Tunisian banks"</w:t>
+      </w:r>
+    </w:p>
+    <w:p>
+      <w:pPr>
+        <w:pStyle w:val="af5"/>
+        <w:bidi w:val="0"/>
+        <w:rPr>
+          <w:sz w:val="28"/>
+          <w:szCs w:val="28"/>
+        </w:rPr>
+      </w:pPr>
+    </w:p>
+    <w:p>
+      <w:pPr>
+        <w:bidi w:val="0"/>
         <w:jc w:val="center"/>
-        <w:rPr>
-          <w:sz w:val="28"/>
-          <w:szCs w:val="28"/>
-        </w:rPr>
-      </w:pPr>
-      <w:r>
-        <w:t>Aida Krichene Abdelmoula1</w:t>
-      </w:r>
-      <w:r>
-        <w:rPr>
-          <w:sz w:val="28"/>
-          <w:szCs w:val="28"/>
-        </w:rPr>
-        <w:t>. "</w:t>
-      </w:r>
-      <w:r>
-        <w:t>Bank credit risk analysis with k-nearestneighbor classifier: Case of Tunisian banks"</w:t>
-      </w:r>
-    </w:p>
-    <w:p>
-      <w:pPr>
-        <w:pStyle w:val="af5"/>
-        <w:bidi w:val="0"/>
-        <w:rPr>
-          <w:sz w:val="28"/>
-          <w:szCs w:val="28"/>
-        </w:rPr>
-      </w:pPr>
+      </w:pPr>
+      <w:r>
+        <w:t>https://www.kaggle.com/</w:t>
+      </w:r>
+      <w:r>
+        <w:rPr>
+          <w:sz w:val="28"/>
+          <w:szCs w:val="28"/>
+        </w:rPr>
+        <w:t xml:space="preserve"> - </w:t>
+      </w:r>
+      <w:r>
+        <w:t>(</w:t>
+      </w:r>
+      <w:hyperlink r:id="rId19" w:history="1">
+        <w:r>
+          <w:rPr>
+            <w:rStyle w:val="Hyperlink"/>
+          </w:rPr>
+          <w:t>link</w:t>
+        </w:r>
+      </w:hyperlink>
+      <w:r>
+        <w:t>)</w:t>
+      </w:r>
     </w:p>
     <w:p>
       <w:pPr>
@@ -5884,17 +6162,21 @@
         <w:jc w:val="center"/>
       </w:pPr>
       <w:r>
-        <w:t>https://www.kaggle.com/</w:t>
-      </w:r>
-      <w:r>
-        <w:rPr>
-          <w:sz w:val="28"/>
-          <w:szCs w:val="28"/>
-        </w:rPr>
-        <w:t xml:space="preserve"> - </w:t>
-      </w:r>
-      <w:r>
-        <w:t>(</w:t>
+        <w:t xml:space="preserve">Our repository on </w:t>
+      </w:r>
+      <w:proofErr w:type="spellStart"/>
+      <w:r>
+        <w:t>G</w:t>
+      </w:r>
+      <w:r>
+        <w:t>it</w:t>
+      </w:r>
+      <w:r>
+        <w:t>hub</w:t>
+      </w:r>
+      <w:proofErr w:type="spellEnd"/>
+      <w:r>
+        <w:t xml:space="preserve"> – code with full report on it: </w:t>
       </w:r>
       <w:hyperlink r:id="rId20" w:history="1">
         <w:r>
@@ -5904,37 +6186,11 @@
           <w:t>link</w:t>
         </w:r>
       </w:hyperlink>
-      <w:r>
-        <w:t>)</w:t>
-      </w:r>
     </w:p>
     <w:p>
       <w:pPr>
         <w:bidi w:val="0"/>
         <w:jc w:val="center"/>
-      </w:pPr>
-      <w:r>
-        <w:t xml:space="preserve">Our repository on </w:t>
-      </w:r>
-      <w:r>
-        <w:t>Github</w:t>
-      </w:r>
-      <w:r>
-        <w:t xml:space="preserve"> – code with full report on it: </w:t>
-      </w:r>
-      <w:hyperlink r:id="rId21" w:history="1">
-        <w:r>
-          <w:rPr>
-            <w:rStyle w:val="Hyperlink"/>
-          </w:rPr>
-          <w:t>link</w:t>
-        </w:r>
-      </w:hyperlink>
-    </w:p>
-    <w:p>
-      <w:pPr>
-        <w:bidi w:val="0"/>
-        <w:jc w:val="center"/>
         <w:rPr>
           <w:sz w:val="28"/>
           <w:szCs w:val="28"/>
@@ -5942,7 +6198,7 @@
       </w:pPr>
     </w:p>
     <w:sectPr>
-      <w:footerReference w:type="default" r:id="rId22"/>
+      <w:footerReference w:type="default" r:id="rId21"/>
       <w:pgSz w:w="11906" w:h="16838"/>
       <w:pgMar w:top="1440" w:right="1800" w:bottom="1440" w:left="1800" w:header="708" w:footer="708" w:gutter="0"/>
       <w:cols w:space="708"/>
@@ -5955,7 +6211,7 @@
 </file>
 
 <file path=word/endnotes.xml><?xml version="1.0" encoding="utf-8"?>
-<w:endnotes xmlns:wpc="http://schemas.microsoft.com/office/word/2010/wordprocessingCanvas" xmlns:cx="http://schemas.microsoft.com/office/drawing/2014/chartex" xmlns:cx1="http://schemas.microsoft.com/office/drawing/2015/9/8/chartex" xmlns:cx2="http://schemas.microsoft.com/office/drawing/2015/10/21/chartex" xmlns:cx3="http://schemas.microsoft.com/office/drawing/2016/5/9/chartex" xmlns:cx4="http://schemas.microsoft.com/office/drawing/2016/5/10/chartex" xmlns:cx5="http://schemas.microsoft.com/office/drawing/2016/5/11/chartex" xmlns:cx6="http://schemas.microsoft.com/office/drawing/2016/5/12/chartex" xmlns:cx7="http://schemas.microsoft.com/office/drawing/2016/5/13/chartex" xmlns:cx8="http://schemas.microsoft.com/office/drawing/2016/5/14/chartex" xmlns:mc="http://schemas.openxmlformats.org/markup-compatibility/2006" xmlns:aink="http://schemas.microsoft.com/office/drawing/2016/ink" xmlns:am3d="http://schemas.microsoft.com/office/drawing/2017/model3d" xmlns:o="urn:schemas-microsoft-com:office:office" xmlns:oel="http://schemas.microsoft.com/office/2019/extlst" xmlns:r="http://schemas.openxmlformats.org/officeDocument/2006/relationships" xmlns:m="http://schemas.openxmlformats.org/officeDocument/2006/math" xmlns:v="urn:schemas-microsoft-com:vml" xmlns:wp14="http://schemas.microsoft.com/office/word/2010/wordprocessingDrawing" xmlns:wp="http://schemas.openxmlformats.org/drawingml/2006/wordprocessingDrawing" xmlns:w10="urn:schemas-microsoft-com:office:word" xmlns:w="http://schemas.openxmlformats.org/wordprocessingml/2006/main" xmlns:w14="http://schemas.microsoft.com/office/word/2010/wordml" xmlns:w15="http://schemas.microsoft.com/office/word/2012/wordml" xmlns:w16cex="http://schemas.microsoft.com/office/word/2018/wordml/cex" xmlns:w16cid="http://schemas.microsoft.com/office/word/2016/wordml/cid" xmlns:w16="http://schemas.microsoft.com/office/word/2018/wordml" xmlns:w16sdtdh="http://schemas.microsoft.com/office/word/2020/wordml/sdtdatahash" xmlns:w16se="http://schemas.microsoft.com/office/word/2015/wordml/symex" xmlns:wpg="http://schemas.microsoft.com/office/word/2010/wordprocessingGroup" xmlns:wpi="http://schemas.microsoft.com/office/word/2010/wordprocessingInk" xmlns:wne="http://schemas.microsoft.com/office/word/2006/wordml" xmlns:wps="http://schemas.microsoft.com/office/word/2010/wordprocessingShape" mc:Ignorable="w14 w15 w16se w16cid w16 w16cex w16sdtdh wp14">
+<w:endnotes xmlns:wpc="http://schemas.microsoft.com/office/word/2010/wordprocessingCanvas" xmlns:cx="http://schemas.microsoft.com/office/drawing/2014/chartex" xmlns:cx1="http://schemas.microsoft.com/office/drawing/2015/9/8/chartex" xmlns:mc="http://schemas.openxmlformats.org/markup-compatibility/2006" xmlns:o="urn:schemas-microsoft-com:office:office" xmlns:r="http://schemas.openxmlformats.org/officeDocument/2006/relationships" xmlns:m="http://schemas.openxmlformats.org/officeDocument/2006/math" xmlns:v="urn:schemas-microsoft-com:vml" xmlns:wp14="http://schemas.microsoft.com/office/word/2010/wordprocessingDrawing" xmlns:wp="http://schemas.openxmlformats.org/drawingml/2006/wordprocessingDrawing" xmlns:w10="urn:schemas-microsoft-com:office:word" xmlns:w="http://schemas.openxmlformats.org/wordprocessingml/2006/main" xmlns:w14="http://schemas.microsoft.com/office/word/2010/wordml" xmlns:w15="http://schemas.microsoft.com/office/word/2012/wordml" xmlns:w16se="http://schemas.microsoft.com/office/word/2015/wordml/symex" xmlns:wpg="http://schemas.microsoft.com/office/word/2010/wordprocessingGroup" xmlns:wpi="http://schemas.microsoft.com/office/word/2010/wordprocessingInk" xmlns:wne="http://schemas.microsoft.com/office/word/2006/wordml" xmlns:wps="http://schemas.microsoft.com/office/word/2010/wordprocessingShape" mc:Ignorable="w14 w15 w16se wp14">
   <w:endnote w:type="separator" w:id="-1">
     <w:p>
       <w:pPr>
@@ -5980,7 +6236,7 @@
 </file>
 
 <file path=word/footer1.xml><?xml version="1.0" encoding="utf-8"?>
-<w:ftr xmlns:wpc="http://schemas.microsoft.com/office/word/2010/wordprocessingCanvas" xmlns:cx="http://schemas.microsoft.com/office/drawing/2014/chartex" xmlns:cx1="http://schemas.microsoft.com/office/drawing/2015/9/8/chartex" xmlns:cx2="http://schemas.microsoft.com/office/drawing/2015/10/21/chartex" xmlns:cx3="http://schemas.microsoft.com/office/drawing/2016/5/9/chartex" xmlns:cx4="http://schemas.microsoft.com/office/drawing/2016/5/10/chartex" xmlns:cx5="http://schemas.microsoft.com/office/drawing/2016/5/11/chartex" xmlns:cx6="http://schemas.microsoft.com/office/drawing/2016/5/12/chartex" xmlns:cx7="http://schemas.microsoft.com/office/drawing/2016/5/13/chartex" xmlns:cx8="http://schemas.microsoft.com/office/drawing/2016/5/14/chartex" xmlns:mc="http://schemas.openxmlformats.org/markup-compatibility/2006" xmlns:aink="http://schemas.microsoft.com/office/drawing/2016/ink" xmlns:am3d="http://schemas.microsoft.com/office/drawing/2017/model3d" xmlns:o="urn:schemas-microsoft-com:office:office" xmlns:oel="http://schemas.microsoft.com/office/2019/extlst" xmlns:r="http://schemas.openxmlformats.org/officeDocument/2006/relationships" xmlns:m="http://schemas.openxmlformats.org/officeDocument/2006/math" xmlns:v="urn:schemas-microsoft-com:vml" xmlns:wp14="http://schemas.microsoft.com/office/word/2010/wordprocessingDrawing" xmlns:wp="http://schemas.openxmlformats.org/drawingml/2006/wordprocessingDrawing" xmlns:w10="urn:schemas-microsoft-com:office:word" xmlns:w="http://schemas.openxmlformats.org/wordprocessingml/2006/main" xmlns:w14="http://schemas.microsoft.com/office/word/2010/wordml" xmlns:w15="http://schemas.microsoft.com/office/word/2012/wordml" xmlns:w16cex="http://schemas.microsoft.com/office/word/2018/wordml/cex" xmlns:w16cid="http://schemas.microsoft.com/office/word/2016/wordml/cid" xmlns:w16="http://schemas.microsoft.com/office/word/2018/wordml" xmlns:w16sdtdh="http://schemas.microsoft.com/office/word/2020/wordml/sdtdatahash" xmlns:w16se="http://schemas.microsoft.com/office/word/2015/wordml/symex" xmlns:wpg="http://schemas.microsoft.com/office/word/2010/wordprocessingGroup" xmlns:wpi="http://schemas.microsoft.com/office/word/2010/wordprocessingInk" xmlns:wne="http://schemas.microsoft.com/office/word/2006/wordml" xmlns:wps="http://schemas.microsoft.com/office/word/2010/wordprocessingShape" mc:Ignorable="w14 w15 w16se w16cid w16 w16cex w16sdtdh wp14">
+<w:ftr xmlns:wpc="http://schemas.microsoft.com/office/word/2010/wordprocessingCanvas" xmlns:cx="http://schemas.microsoft.com/office/drawing/2014/chartex" xmlns:cx1="http://schemas.microsoft.com/office/drawing/2015/9/8/chartex" xmlns:mc="http://schemas.openxmlformats.org/markup-compatibility/2006" xmlns:o="urn:schemas-microsoft-com:office:office" xmlns:r="http://schemas.openxmlformats.org/officeDocument/2006/relationships" xmlns:m="http://schemas.openxmlformats.org/officeDocument/2006/math" xmlns:v="urn:schemas-microsoft-com:vml" xmlns:wp14="http://schemas.microsoft.com/office/word/2010/wordprocessingDrawing" xmlns:wp="http://schemas.openxmlformats.org/drawingml/2006/wordprocessingDrawing" xmlns:w10="urn:schemas-microsoft-com:office:word" xmlns:w="http://schemas.openxmlformats.org/wordprocessingml/2006/main" xmlns:w14="http://schemas.microsoft.com/office/word/2010/wordml" xmlns:w15="http://schemas.microsoft.com/office/word/2012/wordml" xmlns:w16se="http://schemas.microsoft.com/office/word/2015/wordml/symex" xmlns:wpg="http://schemas.microsoft.com/office/word/2010/wordprocessingGroup" xmlns:wpi="http://schemas.microsoft.com/office/word/2010/wordprocessingInk" xmlns:wne="http://schemas.microsoft.com/office/word/2006/wordml" xmlns:wps="http://schemas.microsoft.com/office/word/2010/wordprocessingShape" mc:Ignorable="w14 w15 w16se wp14">
   <w:sdt>
     <w:sdtPr>
       <w:rPr>
@@ -5992,6 +6248,7 @@
         <w:docPartUnique/>
       </w:docPartObj>
     </w:sdtPr>
+    <w:sdtEndPr/>
     <w:sdtContent>
       <w:p>
         <w:pPr>
@@ -6005,7 +6262,7 @@
           <mc:AlternateContent>
             <mc:Choice Requires="wps">
               <w:drawing>
-                <wp:anchor distT="0" distB="0" distL="114300" distR="114300" simplePos="0" relativeHeight="251660288" behindDoc="0" locked="0" layoutInCell="1" allowOverlap="1" wp14:anchorId="554F6770" wp14:editId="62400702">
+                <wp:anchor distT="0" distB="0" distL="114300" distR="114300" simplePos="0" relativeHeight="251660288" behindDoc="0" locked="0" layoutInCell="1" allowOverlap="1">
                   <wp:simplePos x="0" y="0"/>
                   <wp:positionH relativeFrom="margin">
                     <wp:align>center</wp:align>
@@ -6066,26 +6323,7 @@
                                   <w:rtl/>
                                   <w:cs/>
                                 </w:rPr>
-                                <w:instrText xml:space="preserve">PAGE    </w:instrText>
-                              </w:r>
-                              <w:r>
-                                <w:rPr>
-                                  <w:cs/>
-                                </w:rPr>
-                                <w:instrText>\</w:instrText>
-                              </w:r>
-                              <w:r>
-                                <w:rPr>
-                                  <w:rtl/>
-                                  <w:cs/>
-                                </w:rPr>
-                                <w:instrText xml:space="preserve">* </w:instrText>
-                              </w:r>
-                              <w:r>
-                                <w:rPr>
-                                  <w:cs/>
-                                </w:rPr>
-                                <w:instrText>MERGEFORMAT</w:instrText>
+                                <w:instrText>PAGE    \* MERGEFORMAT</w:instrText>
                               </w:r>
                               <w:r>
                                 <w:fldChar w:fldCharType="separate"/>
@@ -6096,7 +6334,7 @@
                                   <w:rtl/>
                                   <w:lang w:val="he-IL"/>
                                 </w:rPr>
-                                <w:t>22</w:t>
+                                <w:t>4</w:t>
                               </w:r>
                               <w:r>
                                 <w:fldChar w:fldCharType="end"/>
@@ -6121,7 +6359,7 @@
             </mc:Choice>
             <mc:Fallback>
               <w:pict>
-                <v:shapetype w14:anchorId="554F6770" id="_x0000_t185" coordsize="21600,21600" o:spt="185" adj="3600" path="m@0,nfqx0@0l0@2qy@0,21600em@1,nfqx21600@0l21600@2qy@1,21600em@0,nsqx0@0l0@2qy@0,21600l@1,21600qx21600@2l21600@0qy@1,xe" filled="f">
+                <v:shapetype id="_x0000_t185" coordsize="21600,21600" o:spt="185" adj="3600" path="m@0,nfqx0@0l0@2qy@0,21600em@1,nfqx21600@0l21600@2qy@1,21600em@0,nsqx0@0l0@2qy@0,21600l@1,21600qx21600@2l21600@0qy@1,xe" filled="f">
                   <v:formulas>
                     <v:f eqn="val #0"/>
                     <v:f eqn="sum width 0 #0"/>
@@ -6139,7 +6377,7 @@
                     <v:h position="#0,topLeft" switch="" xrange="0,10800"/>
                   </v:handles>
                 </v:shapetype>
-                <v:shape id="סוגר מרובע כפול 15" o:spid="_x0000_s1027" type="#_x0000_t185" style="position:absolute;left:0;text-align:left;margin-left:0;margin-top:0;width:43.45pt;height:18.8pt;z-index:251660288;visibility:visible;mso-wrap-style:square;mso-width-percent:100;mso-height-percent:0;mso-wrap-distance-left:9pt;mso-wrap-distance-top:0;mso-wrap-distance-right:9pt;mso-wrap-distance-bottom:0;mso-position-horizontal:center;mso-position-horizontal-relative:margin;mso-position-vertical:center;mso-position-vertical-relative:bottom-margin-area;mso-width-percent:100;mso-height-percent:0;mso-width-relative:margin;mso-height-relative:bottom-margin-area;v-text-anchor:top" o:gfxdata="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" filled="t" strokecolor="gray" strokeweight="2.25pt">
+                <v:shape id="סוגר מרובע כפול 15" o:spid="_x0000_s1027" type="#_x0000_t185" style="position:absolute;left:0;text-align:left;margin-left:0;margin-top:0;width:43.45pt;height:18.8pt;z-index:251660288;visibility:visible;mso-wrap-style:square;mso-width-percent:100;mso-height-percent:0;mso-wrap-distance-left:9pt;mso-wrap-distance-top:0;mso-wrap-distance-right:9pt;mso-wrap-distance-bottom:0;mso-position-horizontal:center;mso-position-horizontal-relative:margin;mso-position-vertical:center;mso-position-vertical-relative:bottom-margin-area;mso-width-percent:100;mso-height-percent:0;mso-width-relative:margin;mso-height-relative:bottom-margin-area;v-text-anchor:top" o:gfxdata="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" filled="t" strokecolor="gray" strokeweight="2.25pt">
                   <v:textbox inset=",0,,0">
                     <w:txbxContent>
                       <w:p>
@@ -6158,26 +6396,7 @@
                             <w:rtl/>
                             <w:cs/>
                           </w:rPr>
-                          <w:instrText xml:space="preserve">PAGE    </w:instrText>
-                        </w:r>
-                        <w:r>
-                          <w:rPr>
-                            <w:cs/>
-                          </w:rPr>
-                          <w:instrText>\</w:instrText>
-                        </w:r>
-                        <w:r>
-                          <w:rPr>
-                            <w:rtl/>
-                            <w:cs/>
-                          </w:rPr>
-                          <w:instrText xml:space="preserve">* </w:instrText>
-                        </w:r>
-                        <w:r>
-                          <w:rPr>
-                            <w:cs/>
-                          </w:rPr>
-                          <w:instrText>MERGEFORMAT</w:instrText>
+                          <w:instrText>PAGE    \* MERGEFORMAT</w:instrText>
                         </w:r>
                         <w:r>
                           <w:fldChar w:fldCharType="separate"/>
@@ -6188,7 +6407,7 @@
                             <w:rtl/>
                             <w:lang w:val="he-IL"/>
                           </w:rPr>
-                          <w:t>22</w:t>
+                          <w:t>4</w:t>
                         </w:r>
                         <w:r>
                           <w:fldChar w:fldCharType="end"/>
@@ -6210,7 +6429,7 @@
           <mc:AlternateContent>
             <mc:Choice Requires="wps">
               <w:drawing>
-                <wp:anchor distT="0" distB="0" distL="114300" distR="114300" simplePos="0" relativeHeight="251659264" behindDoc="0" locked="0" layoutInCell="1" allowOverlap="1" wp14:anchorId="4D59B0F7" wp14:editId="04E6DA63">
+                <wp:anchor distT="0" distB="0" distL="114300" distR="114300" simplePos="0" relativeHeight="251659264" behindDoc="0" locked="0" layoutInCell="1" allowOverlap="1">
                   <wp:simplePos x="0" y="0"/>
                   <wp:positionH relativeFrom="margin">
                     <wp:align>center</wp:align>
@@ -6289,7 +6508,7 @@
 </file>
 
 <file path=word/footnotes.xml><?xml version="1.0" encoding="utf-8"?>
-<w:footnotes xmlns:wpc="http://schemas.microsoft.com/office/word/2010/wordprocessingCanvas" xmlns:cx="http://schemas.microsoft.com/office/drawing/2014/chartex" xmlns:cx1="http://schemas.microsoft.com/office/drawing/2015/9/8/chartex" xmlns:cx2="http://schemas.microsoft.com/office/drawing/2015/10/21/chartex" xmlns:cx3="http://schemas.microsoft.com/office/drawing/2016/5/9/chartex" xmlns:cx4="http://schemas.microsoft.com/office/drawing/2016/5/10/chartex" xmlns:cx5="http://schemas.microsoft.com/office/drawing/2016/5/11/chartex" xmlns:cx6="http://schemas.microsoft.com/office/drawing/2016/5/12/chartex" xmlns:cx7="http://schemas.microsoft.com/office/drawing/2016/5/13/chartex" xmlns:cx8="http://schemas.microsoft.com/office/drawing/2016/5/14/chartex" xmlns:mc="http://schemas.openxmlformats.org/markup-compatibility/2006" xmlns:aink="http://schemas.microsoft.com/office/drawing/2016/ink" xmlns:am3d="http://schemas.microsoft.com/office/drawing/2017/model3d" xmlns:o="urn:schemas-microsoft-com:office:office" xmlns:oel="http://schemas.microsoft.com/office/2019/extlst" xmlns:r="http://schemas.openxmlformats.org/officeDocument/2006/relationships" xmlns:m="http://schemas.openxmlformats.org/officeDocument/2006/math" xmlns:v="urn:schemas-microsoft-com:vml" xmlns:wp14="http://schemas.microsoft.com/office/word/2010/wordprocessingDrawing" xmlns:wp="http://schemas.openxmlformats.org/drawingml/2006/wordprocessingDrawing" xmlns:w10="urn:schemas-microsoft-com:office:word" xmlns:w="http://schemas.openxmlformats.org/wordprocessingml/2006/main" xmlns:w14="http://schemas.microsoft.com/office/word/2010/wordml" xmlns:w15="http://schemas.microsoft.com/office/word/2012/wordml" xmlns:w16cex="http://schemas.microsoft.com/office/word/2018/wordml/cex" xmlns:w16cid="http://schemas.microsoft.com/office/word/2016/wordml/cid" xmlns:w16="http://schemas.microsoft.com/office/word/2018/wordml" xmlns:w16sdtdh="http://schemas.microsoft.com/office/word/2020/wordml/sdtdatahash" xmlns:w16se="http://schemas.microsoft.com/office/word/2015/wordml/symex" xmlns:wpg="http://schemas.microsoft.com/office/word/2010/wordprocessingGroup" xmlns:wpi="http://schemas.microsoft.com/office/word/2010/wordprocessingInk" xmlns:wne="http://schemas.microsoft.com/office/word/2006/wordml" xmlns:wps="http://schemas.microsoft.com/office/word/2010/wordprocessingShape" mc:Ignorable="w14 w15 w16se w16cid w16 w16cex w16sdtdh wp14">
+<w:footnotes xmlns:wpc="http://schemas.microsoft.com/office/word/2010/wordprocessingCanvas" xmlns:cx="http://schemas.microsoft.com/office/drawing/2014/chartex" xmlns:cx1="http://schemas.microsoft.com/office/drawing/2015/9/8/chartex" xmlns:mc="http://schemas.openxmlformats.org/markup-compatibility/2006" xmlns:o="urn:schemas-microsoft-com:office:office" xmlns:r="http://schemas.openxmlformats.org/officeDocument/2006/relationships" xmlns:m="http://schemas.openxmlformats.org/officeDocument/2006/math" xmlns:v="urn:schemas-microsoft-com:vml" xmlns:wp14="http://schemas.microsoft.com/office/word/2010/wordprocessingDrawing" xmlns:wp="http://schemas.openxmlformats.org/drawingml/2006/wordprocessingDrawing" xmlns:w10="urn:schemas-microsoft-com:office:word" xmlns:w="http://schemas.openxmlformats.org/wordprocessingml/2006/main" xmlns:w14="http://schemas.microsoft.com/office/word/2010/wordml" xmlns:w15="http://schemas.microsoft.com/office/word/2012/wordml" xmlns:w16se="http://schemas.microsoft.com/office/word/2015/wordml/symex" xmlns:wpg="http://schemas.microsoft.com/office/word/2010/wordprocessingGroup" xmlns:wpi="http://schemas.microsoft.com/office/word/2010/wordprocessingInk" xmlns:wne="http://schemas.microsoft.com/office/word/2006/wordml" xmlns:wps="http://schemas.microsoft.com/office/word/2010/wordprocessingShape" mc:Ignorable="w14 w15 w16se wp14">
   <w:footnote w:type="separator" w:id="-1">
     <w:p>
       <w:pPr>
@@ -6314,7 +6533,7 @@
 </file>
 
 <file path=word/numbering.xml><?xml version="1.0" encoding="utf-8"?>
-<w:numbering xmlns:wpc="http://schemas.microsoft.com/office/word/2010/wordprocessingCanvas" xmlns:cx="http://schemas.microsoft.com/office/drawing/2014/chartex" xmlns:cx1="http://schemas.microsoft.com/office/drawing/2015/9/8/chartex" xmlns:cx2="http://schemas.microsoft.com/office/drawing/2015/10/21/chartex" xmlns:cx3="http://schemas.microsoft.com/office/drawing/2016/5/9/chartex" xmlns:cx4="http://schemas.microsoft.com/office/drawing/2016/5/10/chartex" xmlns:cx5="http://schemas.microsoft.com/office/drawing/2016/5/11/chartex" xmlns:cx6="http://schemas.microsoft.com/office/drawing/2016/5/12/chartex" xmlns:cx7="http://schemas.microsoft.com/office/drawing/2016/5/13/chartex" xmlns:cx8="http://schemas.microsoft.com/office/drawing/2016/5/14/chartex" xmlns:mc="http://schemas.openxmlformats.org/markup-compatibility/2006" xmlns:aink="http://schemas.microsoft.com/office/drawing/2016/ink" xmlns:am3d="http://schemas.microsoft.com/office/drawing/2017/model3d" xmlns:o="urn:schemas-microsoft-com:office:office" xmlns:oel="http://schemas.microsoft.com/office/2019/extlst" xmlns:r="http://schemas.openxmlformats.org/officeDocument/2006/relationships" xmlns:m="http://schemas.openxmlformats.org/officeDocument/2006/math" xmlns:v="urn:schemas-microsoft-com:vml" xmlns:wp14="http://schemas.microsoft.com/office/word/2010/wordprocessingDrawing" xmlns:wp="http://schemas.openxmlformats.org/drawingml/2006/wordprocessingDrawing" xmlns:w10="urn:schemas-microsoft-com:office:word" xmlns:w="http://schemas.openxmlformats.org/wordprocessingml/2006/main" xmlns:w14="http://schemas.microsoft.com/office/word/2010/wordml" xmlns:w15="http://schemas.microsoft.com/office/word/2012/wordml" xmlns:w16cex="http://schemas.microsoft.com/office/word/2018/wordml/cex" xmlns:w16cid="http://schemas.microsoft.com/office/word/2016/wordml/cid" xmlns:w16="http://schemas.microsoft.com/office/word/2018/wordml" xmlns:w16sdtdh="http://schemas.microsoft.com/office/word/2020/wordml/sdtdatahash" xmlns:w16se="http://schemas.microsoft.com/office/word/2015/wordml/symex" xmlns:wpg="http://schemas.microsoft.com/office/word/2010/wordprocessingGroup" xmlns:wpi="http://schemas.microsoft.com/office/word/2010/wordprocessingInk" xmlns:wne="http://schemas.microsoft.com/office/word/2006/wordml" xmlns:wps="http://schemas.microsoft.com/office/word/2010/wordprocessingShape" mc:Ignorable="w14 w15 w16se w16cid w16 w16cex w16sdtdh wp14">
+<w:numbering xmlns:wpc="http://schemas.microsoft.com/office/word/2010/wordprocessingCanvas" xmlns:cx="http://schemas.microsoft.com/office/drawing/2014/chartex" xmlns:cx1="http://schemas.microsoft.com/office/drawing/2015/9/8/chartex" xmlns:mc="http://schemas.openxmlformats.org/markup-compatibility/2006" xmlns:o="urn:schemas-microsoft-com:office:office" xmlns:r="http://schemas.openxmlformats.org/officeDocument/2006/relationships" xmlns:m="http://schemas.openxmlformats.org/officeDocument/2006/math" xmlns:v="urn:schemas-microsoft-com:vml" xmlns:wp14="http://schemas.microsoft.com/office/word/2010/wordprocessingDrawing" xmlns:wp="http://schemas.openxmlformats.org/drawingml/2006/wordprocessingDrawing" xmlns:w10="urn:schemas-microsoft-com:office:word" xmlns:w="http://schemas.openxmlformats.org/wordprocessingml/2006/main" xmlns:w14="http://schemas.microsoft.com/office/word/2010/wordml" xmlns:w15="http://schemas.microsoft.com/office/word/2012/wordml" xmlns:w16se="http://schemas.microsoft.com/office/word/2015/wordml/symex" xmlns:wpg="http://schemas.microsoft.com/office/word/2010/wordprocessingGroup" xmlns:wpi="http://schemas.microsoft.com/office/word/2010/wordprocessingInk" xmlns:wne="http://schemas.microsoft.com/office/word/2006/wordml" xmlns:wps="http://schemas.microsoft.com/office/word/2010/wordprocessingShape" mc:Ignorable="w14 w15 w16se wp14">
   <w:abstractNum w:abstractNumId="0" w15:restartNumberingAfterBreak="0">
     <w:nsid w:val="22A30529"/>
     <w:multiLevelType w:val="hybridMultilevel"/>
@@ -7328,38 +7547,38 @@
       </w:rPr>
     </w:lvl>
   </w:abstractNum>
-  <w:num w:numId="1" w16cid:durableId="1853253055">
+  <w:num w:numId="1">
     <w:abstractNumId w:val="7"/>
   </w:num>
-  <w:num w:numId="2" w16cid:durableId="1118332635">
+  <w:num w:numId="2">
     <w:abstractNumId w:val="6"/>
   </w:num>
-  <w:num w:numId="3" w16cid:durableId="1679117564">
+  <w:num w:numId="3">
     <w:abstractNumId w:val="2"/>
   </w:num>
-  <w:num w:numId="4" w16cid:durableId="398793836">
+  <w:num w:numId="4">
     <w:abstractNumId w:val="3"/>
   </w:num>
-  <w:num w:numId="5" w16cid:durableId="908543310">
+  <w:num w:numId="5">
     <w:abstractNumId w:val="0"/>
   </w:num>
-  <w:num w:numId="6" w16cid:durableId="1621376306">
+  <w:num w:numId="6">
     <w:abstractNumId w:val="4"/>
   </w:num>
-  <w:num w:numId="7" w16cid:durableId="666329653">
+  <w:num w:numId="7">
     <w:abstractNumId w:val="8"/>
   </w:num>
-  <w:num w:numId="8" w16cid:durableId="1899970394">
+  <w:num w:numId="8">
     <w:abstractNumId w:val="1"/>
   </w:num>
-  <w:num w:numId="9" w16cid:durableId="404383104">
+  <w:num w:numId="9">
     <w:abstractNumId w:val="5"/>
   </w:num>
 </w:numbering>
 </file>
 
 <file path=word/styles.xml><?xml version="1.0" encoding="utf-8"?>
-<w:styles xmlns:mc="http://schemas.openxmlformats.org/markup-compatibility/2006" xmlns:r="http://schemas.openxmlformats.org/officeDocument/2006/relationships" xmlns:w="http://schemas.openxmlformats.org/wordprocessingml/2006/main" xmlns:w14="http://schemas.microsoft.com/office/word/2010/wordml" xmlns:w15="http://schemas.microsoft.com/office/word/2012/wordml" xmlns:w16cex="http://schemas.microsoft.com/office/word/2018/wordml/cex" xmlns:w16cid="http://schemas.microsoft.com/office/word/2016/wordml/cid" xmlns:w16="http://schemas.microsoft.com/office/word/2018/wordml" xmlns:w16sdtdh="http://schemas.microsoft.com/office/word/2020/wordml/sdtdatahash" xmlns:w16se="http://schemas.microsoft.com/office/word/2015/wordml/symex" mc:Ignorable="w14 w15 w16se w16cid w16 w16cex w16sdtdh">
+<w:styles xmlns:mc="http://schemas.openxmlformats.org/markup-compatibility/2006" xmlns:r="http://schemas.openxmlformats.org/officeDocument/2006/relationships" xmlns:w="http://schemas.openxmlformats.org/wordprocessingml/2006/main" xmlns:w14="http://schemas.microsoft.com/office/word/2010/wordml" xmlns:w15="http://schemas.microsoft.com/office/word/2012/wordml" xmlns:w16se="http://schemas.microsoft.com/office/word/2015/wordml/symex" mc:Ignorable="w14 w15 w16se">
   <w:docDefaults>
     <w:rPrDefault>
       <w:rPr>
@@ -7376,7 +7595,7 @@
       </w:pPr>
     </w:pPrDefault>
   </w:docDefaults>
-  <w:latentStyles w:defLockedState="0" w:defUIPriority="99" w:defSemiHidden="0" w:defUnhideWhenUsed="0" w:defQFormat="0" w:count="376">
+  <w:latentStyles w:defLockedState="0" w:defUIPriority="99" w:defSemiHidden="0" w:defUnhideWhenUsed="0" w:defQFormat="0" w:count="371">
     <w:lsdException w:name="Normal" w:uiPriority="0" w:qFormat="1"/>
     <w:lsdException w:name="heading 1" w:uiPriority="9" w:qFormat="1"/>
     <w:lsdException w:name="heading 2" w:semiHidden="1" w:uiPriority="9" w:unhideWhenUsed="1" w:qFormat="1"/>
@@ -7482,6 +7701,7 @@
     <w:lsdException w:name="HTML Sample" w:semiHidden="1" w:unhideWhenUsed="1"/>
     <w:lsdException w:name="HTML Typewriter" w:semiHidden="1" w:unhideWhenUsed="1"/>
     <w:lsdException w:name="HTML Variable" w:semiHidden="1" w:unhideWhenUsed="1"/>
+    <w:lsdException w:name="Normal Table" w:semiHidden="1" w:unhideWhenUsed="1"/>
     <w:lsdException w:name="annotation subject" w:semiHidden="1" w:unhideWhenUsed="1"/>
     <w:lsdException w:name="No List" w:semiHidden="1" w:unhideWhenUsed="1"/>
     <w:lsdException w:name="Outline List 1" w:semiHidden="1" w:unhideWhenUsed="1"/>
@@ -7524,8 +7744,11 @@
     <w:lsdException w:name="Table Contemporary" w:semiHidden="1" w:unhideWhenUsed="1"/>
     <w:lsdException w:name="Table Elegant" w:semiHidden="1" w:unhideWhenUsed="1"/>
     <w:lsdException w:name="Table Professional" w:semiHidden="1" w:unhideWhenUsed="1"/>
+    <w:lsdException w:name="Table Subtle 1" w:semiHidden="1" w:unhideWhenUsed="1"/>
     <w:lsdException w:name="Table Subtle 2" w:semiHidden="1" w:unhideWhenUsed="1"/>
     <w:lsdException w:name="Table Web 1" w:semiHidden="1" w:unhideWhenUsed="1"/>
+    <w:lsdException w:name="Table Web 2" w:semiHidden="1" w:unhideWhenUsed="1"/>
+    <w:lsdException w:name="Table Web 3" w:semiHidden="1" w:unhideWhenUsed="1"/>
     <w:lsdException w:name="Balloon Text" w:semiHidden="1" w:unhideWhenUsed="1"/>
     <w:lsdException w:name="Table Grid" w:uiPriority="39"/>
     <w:lsdException w:name="Table Theme" w:semiHidden="1" w:unhideWhenUsed="1"/>
@@ -7744,11 +7967,6 @@
     <w:lsdException w:name="List Table 5 Dark Accent 6" w:uiPriority="50"/>
     <w:lsdException w:name="List Table 6 Colorful Accent 6" w:uiPriority="51"/>
     <w:lsdException w:name="List Table 7 Colorful Accent 6" w:uiPriority="52"/>
-    <w:lsdException w:name="Mention" w:semiHidden="1" w:unhideWhenUsed="1"/>
-    <w:lsdException w:name="Smart Hyperlink" w:semiHidden="1" w:unhideWhenUsed="1"/>
-    <w:lsdException w:name="Hashtag" w:semiHidden="1" w:unhideWhenUsed="1"/>
-    <w:lsdException w:name="Unresolved Mention" w:semiHidden="1" w:unhideWhenUsed="1"/>
-    <w:lsdException w:name="Smart Link" w:semiHidden="1" w:unhideWhenUsed="1"/>
   </w:latentStyles>
   <w:style w:type="paragraph" w:default="1" w:styleId="a">
     <w:name w:val="Normal"/>
@@ -8479,6 +8697,36 @@
     <w:uiPriority w:val="99"/>
     <w:rsid w:val="00CD5F2D"/>
   </w:style>
+  <w:style w:type="paragraph" w:styleId="afa">
+    <w:name w:val="Balloon Text"/>
+    <w:basedOn w:val="a"/>
+    <w:link w:val="afb"/>
+    <w:uiPriority w:val="99"/>
+    <w:semiHidden/>
+    <w:unhideWhenUsed/>
+    <w:rsid w:val="009A246A"/>
+    <w:pPr>
+      <w:spacing w:after="0" w:line="240" w:lineRule="auto"/>
+    </w:pPr>
+    <w:rPr>
+      <w:rFonts w:ascii="Tahoma" w:hAnsi="Tahoma" w:cs="Tahoma"/>
+      <w:sz w:val="18"/>
+      <w:szCs w:val="18"/>
+    </w:rPr>
+  </w:style>
+  <w:style w:type="character" w:customStyle="1" w:styleId="afb">
+    <w:name w:val="טקסט בלונים תו"/>
+    <w:basedOn w:val="a0"/>
+    <w:link w:val="afa"/>
+    <w:uiPriority w:val="99"/>
+    <w:semiHidden/>
+    <w:rsid w:val="009A246A"/>
+    <w:rPr>
+      <w:rFonts w:ascii="Tahoma" w:hAnsi="Tahoma" w:cs="Tahoma"/>
+      <w:sz w:val="18"/>
+      <w:szCs w:val="18"/>
+    </w:rPr>
+  </w:style>
 </w:styles>
 </file>
 
@@ -8748,7 +8996,7 @@
 </file>
 
 <file path=customXml/itemProps1.xml><?xml version="1.0" encoding="utf-8"?>
-<ds:datastoreItem xmlns:ds="http://schemas.openxmlformats.org/officeDocument/2006/customXml" ds:itemID="{CB0045C5-AC1A-4AE5-9B79-BF5DC593A296}">
+<ds:datastoreItem xmlns:ds="http://schemas.openxmlformats.org/officeDocument/2006/customXml" ds:itemID="{E88721DA-CBEA-4DB9-941B-15BC1B2F1AA1}">
   <ds:schemaRefs>
     <ds:schemaRef ds:uri="http://schemas.openxmlformats.org/officeDocument/2006/bibliography"/>
   </ds:schemaRefs>

</xml_diff>